<commit_message>
Überarbeitung bis Kapitel 20 abgeschlossen
</commit_message>
<xml_diff>
--- a/Doc/Programmieren_lernen_2023.docx
+++ b/Doc/Programmieren_lernen_2023.docx
@@ -56,7 +56,7 @@
           <w:r>
             <w:fldChar w:fldCharType="separate"/>
           </w:r>
-          <w:hyperlink w:anchor="_Toc141586496" w:history="1">
+          <w:hyperlink w:anchor="_Toc141640996" w:history="1">
             <w:r>
               <w:rPr>
                 <w:rStyle w:val="Hyperlink"/>
@@ -100,7 +100,7 @@
                 <w:noProof/>
                 <w:webHidden/>
               </w:rPr>
-              <w:instrText xml:space="preserve"> PAGEREF _Toc141586496 \h </w:instrText>
+              <w:instrText xml:space="preserve"> PAGEREF _Toc141640996 \h </w:instrText>
             </w:r>
             <w:r>
               <w:rPr>
@@ -146,7 +146,7 @@
               <w14:ligatures w14:val="standardContextual"/>
             </w:rPr>
           </w:pPr>
-          <w:hyperlink w:anchor="_Toc141586497" w:history="1">
+          <w:hyperlink w:anchor="_Toc141640997" w:history="1">
             <w:r>
               <w:rPr>
                 <w:rStyle w:val="Hyperlink"/>
@@ -190,7 +190,7 @@
                 <w:noProof/>
                 <w:webHidden/>
               </w:rPr>
-              <w:instrText xml:space="preserve"> PAGEREF _Toc141586497 \h </w:instrText>
+              <w:instrText xml:space="preserve"> PAGEREF _Toc141640997 \h </w:instrText>
             </w:r>
             <w:r>
               <w:rPr>
@@ -236,7 +236,7 @@
               <w14:ligatures w14:val="standardContextual"/>
             </w:rPr>
           </w:pPr>
-          <w:hyperlink w:anchor="_Toc141586498" w:history="1">
+          <w:hyperlink w:anchor="_Toc141640998" w:history="1">
             <w:r>
               <w:rPr>
                 <w:rStyle w:val="Hyperlink"/>
@@ -280,7 +280,7 @@
                 <w:noProof/>
                 <w:webHidden/>
               </w:rPr>
-              <w:instrText xml:space="preserve"> PAGEREF _Toc141586498 \h </w:instrText>
+              <w:instrText xml:space="preserve"> PAGEREF _Toc141640998 \h </w:instrText>
             </w:r>
             <w:r>
               <w:rPr>
@@ -326,7 +326,7 @@
               <w14:ligatures w14:val="standardContextual"/>
             </w:rPr>
           </w:pPr>
-          <w:hyperlink w:anchor="_Toc141586499" w:history="1">
+          <w:hyperlink w:anchor="_Toc141640999" w:history="1">
             <w:r>
               <w:rPr>
                 <w:rStyle w:val="Hyperlink"/>
@@ -370,7 +370,7 @@
                 <w:noProof/>
                 <w:webHidden/>
               </w:rPr>
-              <w:instrText xml:space="preserve"> PAGEREF _Toc141586499 \h </w:instrText>
+              <w:instrText xml:space="preserve"> PAGEREF _Toc141640999 \h </w:instrText>
             </w:r>
             <w:r>
               <w:rPr>
@@ -416,7 +416,7 @@
               <w14:ligatures w14:val="standardContextual"/>
             </w:rPr>
           </w:pPr>
-          <w:hyperlink w:anchor="_Toc141586500" w:history="1">
+          <w:hyperlink w:anchor="_Toc141641000" w:history="1">
             <w:r>
               <w:rPr>
                 <w:rStyle w:val="Hyperlink"/>
@@ -460,7 +460,7 @@
                 <w:noProof/>
                 <w:webHidden/>
               </w:rPr>
-              <w:instrText xml:space="preserve"> PAGEREF _Toc141586500 \h </w:instrText>
+              <w:instrText xml:space="preserve"> PAGEREF _Toc141641000 \h </w:instrText>
             </w:r>
             <w:r>
               <w:rPr>
@@ -506,7 +506,7 @@
               <w14:ligatures w14:val="standardContextual"/>
             </w:rPr>
           </w:pPr>
-          <w:hyperlink w:anchor="_Toc141586501" w:history="1">
+          <w:hyperlink w:anchor="_Toc141641001" w:history="1">
             <w:r>
               <w:rPr>
                 <w:rStyle w:val="Hyperlink"/>
@@ -550,7 +550,7 @@
                 <w:noProof/>
                 <w:webHidden/>
               </w:rPr>
-              <w:instrText xml:space="preserve"> PAGEREF _Toc141586501 \h </w:instrText>
+              <w:instrText xml:space="preserve"> PAGEREF _Toc141641001 \h </w:instrText>
             </w:r>
             <w:r>
               <w:rPr>
@@ -596,7 +596,7 @@
               <w14:ligatures w14:val="standardContextual"/>
             </w:rPr>
           </w:pPr>
-          <w:hyperlink w:anchor="_Toc141586502" w:history="1">
+          <w:hyperlink w:anchor="_Toc141641002" w:history="1">
             <w:r>
               <w:rPr>
                 <w:rStyle w:val="Hyperlink"/>
@@ -640,7 +640,7 @@
                 <w:noProof/>
                 <w:webHidden/>
               </w:rPr>
-              <w:instrText xml:space="preserve"> PAGEREF _Toc141586502 \h </w:instrText>
+              <w:instrText xml:space="preserve"> PAGEREF _Toc141641002 \h </w:instrText>
             </w:r>
             <w:r>
               <w:rPr>
@@ -686,7 +686,7 @@
               <w14:ligatures w14:val="standardContextual"/>
             </w:rPr>
           </w:pPr>
-          <w:hyperlink w:anchor="_Toc141586503" w:history="1">
+          <w:hyperlink w:anchor="_Toc141641003" w:history="1">
             <w:r>
               <w:rPr>
                 <w:rStyle w:val="Hyperlink"/>
@@ -730,7 +730,7 @@
                 <w:noProof/>
                 <w:webHidden/>
               </w:rPr>
-              <w:instrText xml:space="preserve"> PAGEREF _Toc141586503 \h </w:instrText>
+              <w:instrText xml:space="preserve"> PAGEREF _Toc141641003 \h </w:instrText>
             </w:r>
             <w:r>
               <w:rPr>
@@ -776,7 +776,7 @@
               <w14:ligatures w14:val="standardContextual"/>
             </w:rPr>
           </w:pPr>
-          <w:hyperlink w:anchor="_Toc141586504" w:history="1">
+          <w:hyperlink w:anchor="_Toc141641004" w:history="1">
             <w:r>
               <w:rPr>
                 <w:rStyle w:val="Hyperlink"/>
@@ -820,7 +820,7 @@
                 <w:noProof/>
                 <w:webHidden/>
               </w:rPr>
-              <w:instrText xml:space="preserve"> PAGEREF _Toc141586504 \h </w:instrText>
+              <w:instrText xml:space="preserve"> PAGEREF _Toc141641004 \h </w:instrText>
             </w:r>
             <w:r>
               <w:rPr>
@@ -866,7 +866,7 @@
               <w14:ligatures w14:val="standardContextual"/>
             </w:rPr>
           </w:pPr>
-          <w:hyperlink w:anchor="_Toc141586505" w:history="1">
+          <w:hyperlink w:anchor="_Toc141641005" w:history="1">
             <w:r>
               <w:rPr>
                 <w:rStyle w:val="Hyperlink"/>
@@ -910,7 +910,7 @@
                 <w:noProof/>
                 <w:webHidden/>
               </w:rPr>
-              <w:instrText xml:space="preserve"> PAGEREF _Toc141586505 \h </w:instrText>
+              <w:instrText xml:space="preserve"> PAGEREF _Toc141641005 \h </w:instrText>
             </w:r>
             <w:r>
               <w:rPr>
@@ -956,7 +956,7 @@
               <w14:ligatures w14:val="standardContextual"/>
             </w:rPr>
           </w:pPr>
-          <w:hyperlink w:anchor="_Toc141586506" w:history="1">
+          <w:hyperlink w:anchor="_Toc141641006" w:history="1">
             <w:r>
               <w:rPr>
                 <w:rStyle w:val="Hyperlink"/>
@@ -1000,7 +1000,7 @@
                 <w:noProof/>
                 <w:webHidden/>
               </w:rPr>
-              <w:instrText xml:space="preserve"> PAGEREF _Toc141586506 \h </w:instrText>
+              <w:instrText xml:space="preserve"> PAGEREF _Toc141641006 \h </w:instrText>
             </w:r>
             <w:r>
               <w:rPr>
@@ -1046,7 +1046,7 @@
               <w14:ligatures w14:val="standardContextual"/>
             </w:rPr>
           </w:pPr>
-          <w:hyperlink w:anchor="_Toc141586507" w:history="1">
+          <w:hyperlink w:anchor="_Toc141641007" w:history="1">
             <w:r>
               <w:rPr>
                 <w:rStyle w:val="Hyperlink"/>
@@ -1090,7 +1090,7 @@
                 <w:noProof/>
                 <w:webHidden/>
               </w:rPr>
-              <w:instrText xml:space="preserve"> PAGEREF _Toc141586507 \h </w:instrText>
+              <w:instrText xml:space="preserve"> PAGEREF _Toc141641007 \h </w:instrText>
             </w:r>
             <w:r>
               <w:rPr>
@@ -1136,7 +1136,7 @@
               <w14:ligatures w14:val="standardContextual"/>
             </w:rPr>
           </w:pPr>
-          <w:hyperlink w:anchor="_Toc141586508" w:history="1">
+          <w:hyperlink w:anchor="_Toc141641008" w:history="1">
             <w:r>
               <w:rPr>
                 <w:rStyle w:val="Hyperlink"/>
@@ -1180,7 +1180,7 @@
                 <w:noProof/>
                 <w:webHidden/>
               </w:rPr>
-              <w:instrText xml:space="preserve"> PAGEREF _Toc141586508 \h </w:instrText>
+              <w:instrText xml:space="preserve"> PAGEREF _Toc141641008 \h </w:instrText>
             </w:r>
             <w:r>
               <w:rPr>
@@ -1226,7 +1226,7 @@
               <w14:ligatures w14:val="standardContextual"/>
             </w:rPr>
           </w:pPr>
-          <w:hyperlink w:anchor="_Toc141586509" w:history="1">
+          <w:hyperlink w:anchor="_Toc141641009" w:history="1">
             <w:r>
               <w:rPr>
                 <w:rStyle w:val="Hyperlink"/>
@@ -1270,7 +1270,7 @@
                 <w:noProof/>
                 <w:webHidden/>
               </w:rPr>
-              <w:instrText xml:space="preserve"> PAGEREF _Toc141586509 \h </w:instrText>
+              <w:instrText xml:space="preserve"> PAGEREF _Toc141641009 \h </w:instrText>
             </w:r>
             <w:r>
               <w:rPr>
@@ -1316,7 +1316,7 @@
               <w14:ligatures w14:val="standardContextual"/>
             </w:rPr>
           </w:pPr>
-          <w:hyperlink w:anchor="_Toc141586510" w:history="1">
+          <w:hyperlink w:anchor="_Toc141641010" w:history="1">
             <w:r>
               <w:rPr>
                 <w:rStyle w:val="Hyperlink"/>
@@ -1360,7 +1360,7 @@
                 <w:noProof/>
                 <w:webHidden/>
               </w:rPr>
-              <w:instrText xml:space="preserve"> PAGEREF _Toc141586510 \h </w:instrText>
+              <w:instrText xml:space="preserve"> PAGEREF _Toc141641010 \h </w:instrText>
             </w:r>
             <w:r>
               <w:rPr>
@@ -1406,7 +1406,7 @@
               <w14:ligatures w14:val="standardContextual"/>
             </w:rPr>
           </w:pPr>
-          <w:hyperlink w:anchor="_Toc141586511" w:history="1">
+          <w:hyperlink w:anchor="_Toc141641011" w:history="1">
             <w:r>
               <w:rPr>
                 <w:rStyle w:val="Hyperlink"/>
@@ -1450,7 +1450,7 @@
                 <w:noProof/>
                 <w:webHidden/>
               </w:rPr>
-              <w:instrText xml:space="preserve"> PAGEREF _Toc141586511 \h </w:instrText>
+              <w:instrText xml:space="preserve"> PAGEREF _Toc141641011 \h </w:instrText>
             </w:r>
             <w:r>
               <w:rPr>
@@ -1496,7 +1496,7 @@
               <w14:ligatures w14:val="standardContextual"/>
             </w:rPr>
           </w:pPr>
-          <w:hyperlink w:anchor="_Toc141586512" w:history="1">
+          <w:hyperlink w:anchor="_Toc141641012" w:history="1">
             <w:r>
               <w:rPr>
                 <w:rStyle w:val="Hyperlink"/>
@@ -1540,7 +1540,7 @@
                 <w:noProof/>
                 <w:webHidden/>
               </w:rPr>
-              <w:instrText xml:space="preserve"> PAGEREF _Toc141586512 \h </w:instrText>
+              <w:instrText xml:space="preserve"> PAGEREF _Toc141641012 \h </w:instrText>
             </w:r>
             <w:r>
               <w:rPr>
@@ -1586,7 +1586,7 @@
               <w14:ligatures w14:val="standardContextual"/>
             </w:rPr>
           </w:pPr>
-          <w:hyperlink w:anchor="_Toc141586513" w:history="1">
+          <w:hyperlink w:anchor="_Toc141641013" w:history="1">
             <w:r>
               <w:rPr>
                 <w:rStyle w:val="Hyperlink"/>
@@ -1630,7 +1630,7 @@
                 <w:noProof/>
                 <w:webHidden/>
               </w:rPr>
-              <w:instrText xml:space="preserve"> PAGEREF _Toc141586513 \h </w:instrText>
+              <w:instrText xml:space="preserve"> PAGEREF _Toc141641013 \h </w:instrText>
             </w:r>
             <w:r>
               <w:rPr>
@@ -1676,7 +1676,7 @@
               <w14:ligatures w14:val="standardContextual"/>
             </w:rPr>
           </w:pPr>
-          <w:hyperlink w:anchor="_Toc141586514" w:history="1">
+          <w:hyperlink w:anchor="_Toc141641014" w:history="1">
             <w:r>
               <w:rPr>
                 <w:rStyle w:val="Hyperlink"/>
@@ -1720,7 +1720,7 @@
                 <w:noProof/>
                 <w:webHidden/>
               </w:rPr>
-              <w:instrText xml:space="preserve"> PAGEREF _Toc141586514 \h </w:instrText>
+              <w:instrText xml:space="preserve"> PAGEREF _Toc141641014 \h </w:instrText>
             </w:r>
             <w:r>
               <w:rPr>
@@ -1740,7 +1740,7 @@
                 <w:noProof/>
                 <w:webHidden/>
               </w:rPr>
-              <w:t>39</w:t>
+              <w:t>38</w:t>
             </w:r>
             <w:r>
               <w:rPr>
@@ -1766,7 +1766,7 @@
               <w14:ligatures w14:val="standardContextual"/>
             </w:rPr>
           </w:pPr>
-          <w:hyperlink w:anchor="_Toc141586515" w:history="1">
+          <w:hyperlink w:anchor="_Toc141641015" w:history="1">
             <w:r>
               <w:rPr>
                 <w:rStyle w:val="Hyperlink"/>
@@ -1810,7 +1810,7 @@
                 <w:noProof/>
                 <w:webHidden/>
               </w:rPr>
-              <w:instrText xml:space="preserve"> PAGEREF _Toc141586515 \h </w:instrText>
+              <w:instrText xml:space="preserve"> PAGEREF _Toc141641015 \h </w:instrText>
             </w:r>
             <w:r>
               <w:rPr>
@@ -1830,7 +1830,7 @@
                 <w:noProof/>
                 <w:webHidden/>
               </w:rPr>
-              <w:t>40</w:t>
+              <w:t>39</w:t>
             </w:r>
             <w:r>
               <w:rPr>
@@ -1856,7 +1856,7 @@
               <w14:ligatures w14:val="standardContextual"/>
             </w:rPr>
           </w:pPr>
-          <w:hyperlink w:anchor="_Toc141586516" w:history="1">
+          <w:hyperlink w:anchor="_Toc141641016" w:history="1">
             <w:r>
               <w:rPr>
                 <w:rStyle w:val="Hyperlink"/>
@@ -1900,7 +1900,7 @@
                 <w:noProof/>
                 <w:webHidden/>
               </w:rPr>
-              <w:instrText xml:space="preserve"> PAGEREF _Toc141586516 \h </w:instrText>
+              <w:instrText xml:space="preserve"> PAGEREF _Toc141641016 \h </w:instrText>
             </w:r>
             <w:r>
               <w:rPr>
@@ -1946,7 +1946,7 @@
               <w14:ligatures w14:val="standardContextual"/>
             </w:rPr>
           </w:pPr>
-          <w:hyperlink w:anchor="_Toc141586517" w:history="1">
+          <w:hyperlink w:anchor="_Toc141641017" w:history="1">
             <w:r>
               <w:rPr>
                 <w:rStyle w:val="Hyperlink"/>
@@ -1990,7 +1990,7 @@
                 <w:noProof/>
                 <w:webHidden/>
               </w:rPr>
-              <w:instrText xml:space="preserve"> PAGEREF _Toc141586517 \h </w:instrText>
+              <w:instrText xml:space="preserve"> PAGEREF _Toc141641017 \h </w:instrText>
             </w:r>
             <w:r>
               <w:rPr>
@@ -2035,7 +2035,7 @@
               <w14:ligatures w14:val="standardContextual"/>
             </w:rPr>
           </w:pPr>
-          <w:hyperlink w:anchor="_Toc141586518" w:history="1">
+          <w:hyperlink w:anchor="_Toc141641018" w:history="1">
             <w:r>
               <w:rPr>
                 <w:rStyle w:val="Hyperlink"/>
@@ -2062,7 +2062,7 @@
                 <w:noProof/>
                 <w:webHidden/>
               </w:rPr>
-              <w:instrText xml:space="preserve"> PAGEREF _Toc141586518 \h </w:instrText>
+              <w:instrText xml:space="preserve"> PAGEREF _Toc141641018 \h </w:instrText>
             </w:r>
             <w:r>
               <w:rPr>
@@ -2127,7 +2127,7 @@
         </w:numPr>
         <w:ind w:left="357" w:hanging="357"/>
       </w:pPr>
-      <w:bookmarkStart w:id="0" w:name="_Toc141586496"/>
+      <w:bookmarkStart w:id="0" w:name="_Toc141640996"/>
       <w:r>
         <w:lastRenderedPageBreak/>
         <w:t>Python und IDLE</w:t>
@@ -2339,7 +2339,7 @@
         </w:numPr>
         <w:ind w:left="357" w:hanging="357"/>
       </w:pPr>
-      <w:bookmarkStart w:id="1" w:name="_Toc141586497"/>
+      <w:bookmarkStart w:id="1" w:name="_Toc141640997"/>
       <w:r>
         <w:t>Unterschied zwischen Funktionen und Methoden</w:t>
       </w:r>
@@ -2503,7 +2503,7 @@
         </w:numPr>
         <w:ind w:left="357" w:hanging="357"/>
       </w:pPr>
-      <w:bookmarkStart w:id="2" w:name="_Toc141586498"/>
+      <w:bookmarkStart w:id="2" w:name="_Toc141640998"/>
       <w:r>
         <w:t>Rechnen mit Zeichenketten und Zahlen</w:t>
       </w:r>
@@ -2675,7 +2675,7 @@
         </w:numPr>
         <w:ind w:left="357" w:hanging="357"/>
       </w:pPr>
-      <w:bookmarkStart w:id="3" w:name="_Toc141586499"/>
+      <w:bookmarkStart w:id="3" w:name="_Toc141640999"/>
       <w:r>
         <w:lastRenderedPageBreak/>
         <w:t>Listen und Wörterbücher</w:t>
@@ -3777,7 +3777,7 @@
         </w:numPr>
         <w:ind w:left="357" w:hanging="357"/>
       </w:pPr>
-      <w:bookmarkStart w:id="4" w:name="_Toc141586500"/>
+      <w:bookmarkStart w:id="4" w:name="_Toc141641000"/>
       <w:r>
         <w:t>Benutzereingaben anfordern</w:t>
       </w:r>
@@ -4085,7 +4085,7 @@
         </w:numPr>
         <w:ind w:left="357" w:hanging="357"/>
       </w:pPr>
-      <w:bookmarkStart w:id="5" w:name="_Toc141586501"/>
+      <w:bookmarkStart w:id="5" w:name="_Toc141641001"/>
       <w:r>
         <w:lastRenderedPageBreak/>
         <w:t>Fallunterscheidungen</w:t>
@@ -4648,7 +4648,7 @@
         </w:numPr>
         <w:ind w:left="357" w:hanging="357"/>
       </w:pPr>
-      <w:bookmarkStart w:id="6" w:name="_Toc141586502"/>
+      <w:bookmarkStart w:id="6" w:name="_Toc141641002"/>
       <w:r>
         <w:lastRenderedPageBreak/>
         <w:t>Schleifen</w:t>
@@ -5651,7 +5651,7 @@
         </w:numPr>
         <w:ind w:left="357" w:hanging="357"/>
       </w:pPr>
-      <w:bookmarkStart w:id="7" w:name="_Toc141586503"/>
+      <w:bookmarkStart w:id="7" w:name="_Toc141641003"/>
       <w:r>
         <w:lastRenderedPageBreak/>
         <w:t>Einfacher Chatbot</w:t>
@@ -6023,7 +6023,7 @@
         </w:numPr>
         <w:ind w:left="357" w:hanging="357"/>
       </w:pPr>
-      <w:bookmarkStart w:id="8" w:name="_Toc141586504"/>
+      <w:bookmarkStart w:id="8" w:name="_Toc141641004"/>
       <w:r>
         <w:lastRenderedPageBreak/>
         <w:t>Funktionen</w:t>
@@ -7099,7 +7099,7 @@
         </w:numPr>
         <w:ind w:left="357" w:hanging="357"/>
       </w:pPr>
-      <w:bookmarkStart w:id="9" w:name="_Toc141586505"/>
+      <w:bookmarkStart w:id="9" w:name="_Toc141641005"/>
       <w:r>
         <w:lastRenderedPageBreak/>
         <w:t xml:space="preserve">Funktionen </w:t>
@@ -8136,7 +8136,7 @@
         </w:numPr>
         <w:ind w:left="357" w:hanging="357"/>
       </w:pPr>
-      <w:bookmarkStart w:id="10" w:name="_Toc141586506"/>
+      <w:bookmarkStart w:id="10" w:name="_Toc141641006"/>
       <w:r>
         <w:lastRenderedPageBreak/>
         <w:t>Objektorientierte Programmierung (OOP) – Klassen</w:t>
@@ -10107,7 +10107,7 @@
         </w:numPr>
         <w:ind w:left="357" w:hanging="357"/>
       </w:pPr>
-      <w:bookmarkStart w:id="11" w:name="_Toc141586507"/>
+      <w:bookmarkStart w:id="11" w:name="_Toc141641007"/>
       <w:r>
         <w:lastRenderedPageBreak/>
         <w:t>OOP – Vererbung bei Klassen</w:t>
@@ -11001,7 +11001,7 @@
         </w:numPr>
         <w:ind w:left="357" w:hanging="357"/>
       </w:pPr>
-      <w:bookmarkStart w:id="12" w:name="_Toc141586508"/>
+      <w:bookmarkStart w:id="12" w:name="_Toc141641008"/>
       <w:r>
         <w:lastRenderedPageBreak/>
         <w:t>Unittest</w:t>
@@ -12385,7 +12385,6 @@
         <w:t xml:space="preserve">Unterschied zwischen </w:t>
       </w:r>
       <w:proofErr w:type="spellStart"/>
-      <w:proofErr w:type="gramStart"/>
       <w:r>
         <w:rPr>
           <w:color w:val="2F5496" w:themeColor="accent1" w:themeShade="BF"/>
@@ -12401,39 +12400,28 @@
           <w:sz w:val="24"/>
           <w:szCs w:val="24"/>
         </w:rPr>
-        <w:t>(</w:t>
-      </w:r>
-      <w:proofErr w:type="gramEnd"/>
+        <w:t xml:space="preserve"> und </w:t>
+      </w:r>
+      <w:proofErr w:type="spellStart"/>
       <w:r>
         <w:rPr>
           <w:color w:val="2F5496" w:themeColor="accent1" w:themeShade="BF"/>
           <w:sz w:val="24"/>
           <w:szCs w:val="24"/>
         </w:rPr>
-        <w:t xml:space="preserve">) und </w:t>
-      </w:r>
-      <w:proofErr w:type="spellStart"/>
-      <w:r>
-        <w:rPr>
-          <w:color w:val="2F5496" w:themeColor="accent1" w:themeShade="BF"/>
-          <w:sz w:val="24"/>
-          <w:szCs w:val="24"/>
-        </w:rPr>
         <w:t>assertAlmostEqual</w:t>
       </w:r>
       <w:proofErr w:type="spellEnd"/>
-      <w:r>
-        <w:rPr>
-          <w:color w:val="2F5496" w:themeColor="accent1" w:themeShade="BF"/>
-          <w:sz w:val="24"/>
-          <w:szCs w:val="24"/>
-        </w:rPr>
-        <w:t>()</w:t>
-      </w:r>
-    </w:p>
-    <w:p>
-      <w:r>
-        <w:t xml:space="preserve">Wir erstellen einen Unittest für das Modul mustererkennung.py. Dazu </w:t>
+    </w:p>
+    <w:p>
+      <w:r>
+        <w:t xml:space="preserve">Wir erstellen einen Unittest für das Modul </w:t>
+      </w:r>
+      <w:r>
+        <w:t>billig_strom</w:t>
+      </w:r>
+      <w:r>
+        <w:t xml:space="preserve">.py. Dazu </w:t>
       </w:r>
       <w:r>
         <w:t xml:space="preserve">kopieren </w:t>
@@ -13339,7 +13327,7 @@
         </w:numPr>
         <w:ind w:left="357" w:hanging="357"/>
       </w:pPr>
-      <w:bookmarkStart w:id="13" w:name="_Toc141586509"/>
+      <w:bookmarkStart w:id="13" w:name="_Toc141641009"/>
       <w:r>
         <w:lastRenderedPageBreak/>
         <w:t>Zweidimensionale Arrays</w:t>
@@ -14737,7 +14725,7 @@
         </w:numPr>
         <w:ind w:left="357" w:hanging="357"/>
       </w:pPr>
-      <w:bookmarkStart w:id="14" w:name="_Toc141586510"/>
+      <w:bookmarkStart w:id="14" w:name="_Toc141641010"/>
       <w:r>
         <w:lastRenderedPageBreak/>
         <w:t>Zustands</w:t>
@@ -14773,30 +14761,21 @@
           <w:i/>
           <w:iCs/>
         </w:rPr>
-        <w:t xml:space="preserve">bergang – Input – Output – Diagramm – </w:t>
-      </w:r>
-      <w:proofErr w:type="gramStart"/>
+        <w:t xml:space="preserve">bergang – Input – Output – Diagramm – Tabelle </w:t>
+      </w:r>
       <w:r>
         <w:rPr>
           <w:i/>
           <w:iCs/>
         </w:rPr>
-        <w:t xml:space="preserve">Tabelle  </w:t>
+        <w:t>- M</w:t>
       </w:r>
       <w:r>
         <w:rPr>
           <w:i/>
           <w:iCs/>
         </w:rPr>
-        <w:t>-</w:t>
-      </w:r>
-      <w:proofErr w:type="gramEnd"/>
-      <w:r>
-        <w:rPr>
-          <w:i/>
-          <w:iCs/>
-        </w:rPr>
-        <w:t xml:space="preserve"> Mikrocontroller – PC – Bibliothek</w:t>
+        <w:t>ikrocontroller – PC – Bibliothek</w:t>
       </w:r>
     </w:p>
     <w:p>
@@ -15681,6 +15660,23 @@
     </w:p>
     <w:p/>
     <w:p>
+      <w:pPr>
+        <w:rPr>
+          <w:color w:val="2F5496" w:themeColor="accent1" w:themeShade="BF"/>
+          <w:sz w:val="24"/>
+          <w:szCs w:val="24"/>
+        </w:rPr>
+      </w:pPr>
+      <w:r>
+        <w:rPr>
+          <w:color w:val="2F5496" w:themeColor="accent1" w:themeShade="BF"/>
+          <w:sz w:val="24"/>
+          <w:szCs w:val="24"/>
+        </w:rPr>
+        <w:t>Zustandsmaschine auf dem Mikrocontroller</w:t>
+      </w:r>
+    </w:p>
+    <w:p>
       <w:r>
         <w:t xml:space="preserve">Unser Mikrocontroller soll das Verhalten einer Ampel nachbilden. Zwei Bibliotheken helfen uns dabei: </w:t>
       </w:r>
@@ -15956,13 +15952,16 @@
     </w:p>
     <w:p>
       <w:r>
-        <w:t xml:space="preserve">Zu </w:t>
+        <w:t>Beispiel z</w:t>
+      </w:r>
+      <w:r>
+        <w:t xml:space="preserve">u </w:t>
       </w:r>
       <w:r>
         <w:t>6</w:t>
       </w:r>
       <w:r>
-        <w:t>: Funktion im Zustand GELB_BLINKEN:</w:t>
+        <w:t>: Funktion im Zustand GELB_BLINKEN</w:t>
       </w:r>
     </w:p>
     <w:p>
@@ -16012,7 +16011,13 @@
     </w:p>
     <w:p>
       <w:r>
-        <w:t>Zu 7: Funktion zur Steuerung der Zustandsübergänge durch Taste1</w:t>
+        <w:t>Beispiel z</w:t>
+      </w:r>
+      <w:r>
+        <w:t>u 7: Funktion zur Steuerung der Zustandsübergänge durch Taste1</w:t>
+      </w:r>
+      <w:r>
+        <w:t xml:space="preserve"> </w:t>
       </w:r>
     </w:p>
     <w:p>
@@ -16068,7 +16073,13 @@
         <w:t>8</w:t>
       </w:r>
       <w:r>
-        <w:t>: Definition der Zustände</w:t>
+        <w:t xml:space="preserve">: Definition </w:t>
+      </w:r>
+      <w:r>
+        <w:t>aller</w:t>
+      </w:r>
+      <w:r>
+        <w:t xml:space="preserve"> Zustände</w:t>
       </w:r>
     </w:p>
     <w:p>
@@ -16117,17 +16128,26 @@
       </w:r>
     </w:p>
     <w:p>
-      <w:r>
-        <w:t xml:space="preserve">Zu </w:t>
+      <w:pPr>
+        <w:spacing w:after="160"/>
+      </w:pPr>
+      <w:r>
+        <w:br w:type="page"/>
+      </w:r>
+    </w:p>
+    <w:p>
+      <w:r>
+        <w:lastRenderedPageBreak/>
+        <w:t>Beispiel z</w:t>
+      </w:r>
+      <w:r>
+        <w:t xml:space="preserve">u </w:t>
       </w:r>
       <w:r>
         <w:t>9</w:t>
       </w:r>
       <w:r>
-        <w:t>: Definition der Zustandsübergänge durch Taste</w:t>
-      </w:r>
-      <w:r>
-        <w:t>1</w:t>
+        <w:t xml:space="preserve">: Definition der Zustandsübergänge durch </w:t>
       </w:r>
     </w:p>
     <w:p>
@@ -16175,9 +16195,9 @@
         <w:t xml:space="preserve"> </w:t>
       </w:r>
     </w:p>
-    <w:p>
-      <w:r>
-        <w:lastRenderedPageBreak/>
+    <w:p/>
+    <w:p>
+      <w:r>
         <w:t>Zu 10: Loop</w:t>
       </w:r>
     </w:p>
@@ -16257,6 +16277,31 @@
     </w:p>
     <w:p/>
     <w:p>
+      <w:pPr>
+        <w:rPr>
+          <w:color w:val="2F5496" w:themeColor="accent1" w:themeShade="BF"/>
+          <w:sz w:val="24"/>
+          <w:szCs w:val="24"/>
+        </w:rPr>
+      </w:pPr>
+      <w:r>
+        <w:rPr>
+          <w:color w:val="2F5496" w:themeColor="accent1" w:themeShade="BF"/>
+          <w:sz w:val="24"/>
+          <w:szCs w:val="24"/>
+        </w:rPr>
+        <w:t xml:space="preserve">Zustandsmaschine auf dem </w:t>
+      </w:r>
+      <w:r>
+        <w:rPr>
+          <w:color w:val="2F5496" w:themeColor="accent1" w:themeShade="BF"/>
+          <w:sz w:val="24"/>
+          <w:szCs w:val="24"/>
+        </w:rPr>
+        <w:t>PC</w:t>
+      </w:r>
+    </w:p>
+    <w:p>
       <w:r>
         <w:t>Auch auf unserem PC können wir e</w:t>
       </w:r>
@@ -16362,6 +16407,7 @@
         <w:t xml:space="preserve"> die Tasten unserer Tastatur und machen print-Ausgaben auf den Bildschirm. </w:t>
       </w:r>
     </w:p>
+    <w:p/>
     <w:p>
       <w:r>
         <w:t>Die Funktion im Zustand GELB_BLINKEN sieht so aus:</w:t>
@@ -16492,25 +16538,55 @@
     </w:p>
     <w:p>
       <w:r>
-        <w:t xml:space="preserve">Mit ihrer Hilfe schreiben wir die Funktion für die Steuerung der Zustandsübergänge durch Taste </w:t>
-      </w:r>
-      <w:r>
-        <w:t>‘1‘:</w:t>
-      </w:r>
-    </w:p>
-    <w:p>
-      <w:pPr>
-        <w:spacing w:after="120"/>
-      </w:pPr>
-      <w:r>
-        <w:rPr>
-          <w:noProof/>
-        </w:rPr>
+        <w:t>Mit ihrer Hilfe schreiben wir die Funktion</w:t>
+      </w:r>
+      <w:r>
+        <w:t>en fü</w:t>
+      </w:r>
+      <w:r>
+        <w:t>r die Steuerung der Zustandsübergänge durch</w:t>
+      </w:r>
+      <w:r>
+        <w:t xml:space="preserve"> die </w:t>
+      </w:r>
+      <w:r>
+        <w:t>Taste</w:t>
+      </w:r>
+      <w:r>
+        <w:t>n</w:t>
+      </w:r>
+      <w:r>
+        <w:t xml:space="preserve"> </w:t>
+      </w:r>
+      <w:r>
+        <w:t>‘1‘</w:t>
+      </w:r>
+      <w:r>
+        <w:t xml:space="preserve"> und </w:t>
+      </w:r>
+      <w:r>
+        <w:t>‘</w:t>
+      </w:r>
+      <w:r>
+        <w:t>2</w:t>
+      </w:r>
+      <w:r>
+        <w:t>‘</w:t>
+      </w:r>
+      <w:r>
+        <w:t>:</w:t>
+      </w:r>
+    </w:p>
+    <w:p>
+      <w:pPr>
+        <w:spacing w:after="160"/>
+      </w:pPr>
+      <w:r>
         <w:drawing>
-          <wp:inline distT="0" distB="0" distL="0" distR="0" wp14:anchorId="6696A725" wp14:editId="42A10552">
-            <wp:extent cx="2338754" cy="249165"/>
-            <wp:effectExtent l="0" t="0" r="4445" b="0"/>
-            <wp:docPr id="69" name="Grafik 69"/>
+          <wp:inline distT="0" distB="0" distL="0" distR="0" wp14:anchorId="388E8808" wp14:editId="55D2FB46">
+            <wp:extent cx="2249633" cy="581891"/>
+            <wp:effectExtent l="0" t="0" r="0" b="8890"/>
+            <wp:docPr id="934854850" name="Grafik 1"/>
             <wp:cNvGraphicFramePr>
               <a:graphicFrameLocks xmlns:a="http://schemas.openxmlformats.org/drawingml/2006/main" noChangeAspect="1"/>
             </wp:cNvGraphicFramePr>
@@ -16518,7 +16594,7 @@
               <a:graphicData uri="http://schemas.openxmlformats.org/drawingml/2006/picture">
                 <pic:pic xmlns:pic="http://schemas.openxmlformats.org/drawingml/2006/picture">
                   <pic:nvPicPr>
-                    <pic:cNvPr id="1" name=""/>
+                    <pic:cNvPr id="934854850" name=""/>
                     <pic:cNvPicPr/>
                   </pic:nvPicPr>
                   <pic:blipFill>
@@ -16530,7 +16606,7 @@
                   <pic:spPr>
                     <a:xfrm>
                       <a:off x="0" y="0"/>
-                      <a:ext cx="2620434" cy="279175"/>
+                      <a:ext cx="2338476" cy="604871"/>
                     </a:xfrm>
                     <a:prstGeom prst="rect">
                       <a:avLst/>
@@ -16545,6 +16621,7 @@
     </w:p>
     <w:p>
       <w:r>
+        <w:lastRenderedPageBreak/>
         <w:t xml:space="preserve">Definition der Zustände: </w:t>
       </w:r>
     </w:p>
@@ -16595,10 +16672,22 @@
     </w:p>
     <w:p>
       <w:r>
-        <w:t xml:space="preserve">Definition der Zustandsübergänge durch Taste ‘1‘: </w:t>
-      </w:r>
-    </w:p>
-    <w:p>
+        <w:t xml:space="preserve">Die </w:t>
+      </w:r>
+      <w:r>
+        <w:t>Definition der Zustandsübergänge durch Taste ‘1‘</w:t>
+      </w:r>
+      <w:r>
+        <w:t xml:space="preserve"> sieht so aus</w:t>
+      </w:r>
+      <w:r>
+        <w:t xml:space="preserve">: </w:t>
+      </w:r>
+    </w:p>
+    <w:p>
+      <w:pPr>
+        <w:spacing w:after="120"/>
+      </w:pPr>
       <w:r>
         <w:rPr>
           <w:noProof/>
@@ -16645,7 +16734,6 @@
         <w:spacing w:after="160"/>
       </w:pPr>
       <w:r>
-        <w:lastRenderedPageBreak/>
         <w:t xml:space="preserve">Im Loop wird die Funktion </w:t>
       </w:r>
       <w:proofErr w:type="spellStart"/>
@@ -17276,7 +17364,7 @@
         </w:numPr>
         <w:ind w:left="357" w:hanging="357"/>
       </w:pPr>
-      <w:bookmarkStart w:id="15" w:name="_Toc141586511"/>
+      <w:bookmarkStart w:id="15" w:name="_Toc141641011"/>
       <w:r>
         <w:lastRenderedPageBreak/>
         <w:t xml:space="preserve">GUI mit </w:t>
@@ -18770,7 +18858,7 @@
         </w:numPr>
         <w:ind w:left="357" w:hanging="357"/>
       </w:pPr>
-      <w:bookmarkStart w:id="16" w:name="_Toc141586512"/>
+      <w:bookmarkStart w:id="16" w:name="_Toc141641012"/>
       <w:r>
         <w:lastRenderedPageBreak/>
         <w:t>Turtle Grafik</w:t>
@@ -18778,13 +18866,31 @@
       <w:bookmarkEnd w:id="16"/>
     </w:p>
     <w:p>
-      <w:r>
+      <w:pPr>
+        <w:rPr>
+          <w:i/>
+          <w:iCs/>
+        </w:rPr>
+      </w:pPr>
+      <w:r>
+        <w:rPr>
+          <w:i/>
+          <w:iCs/>
+        </w:rPr>
         <w:t xml:space="preserve">Schildkröte – Attribute – Fenster – geometrische Formen </w:t>
       </w:r>
       <w:r>
+        <w:rPr>
+          <w:i/>
+          <w:iCs/>
+        </w:rPr>
         <w:t xml:space="preserve">– Schleife </w:t>
       </w:r>
       <w:r>
+        <w:rPr>
+          <w:i/>
+          <w:iCs/>
+        </w:rPr>
         <w:t>– Eingabe – Ausgabe</w:t>
       </w:r>
     </w:p>
@@ -18836,9 +18942,9 @@
           <w:noProof/>
         </w:rPr>
         <w:drawing>
-          <wp:inline distT="0" distB="0" distL="0" distR="0" wp14:anchorId="5D39E7E7" wp14:editId="2750B91F">
-            <wp:extent cx="4350328" cy="4595423"/>
-            <wp:effectExtent l="0" t="0" r="0" b="0"/>
+          <wp:inline distT="0" distB="0" distL="0" distR="0" wp14:anchorId="5D39E7E7" wp14:editId="13C3CE22">
+            <wp:extent cx="4183882" cy="4419600"/>
+            <wp:effectExtent l="0" t="0" r="7620" b="0"/>
             <wp:docPr id="73" name="Grafik 73"/>
             <wp:cNvGraphicFramePr>
               <a:graphicFrameLocks xmlns:a="http://schemas.openxmlformats.org/drawingml/2006/main" noChangeAspect="1"/>
@@ -18859,7 +18965,7 @@
                   <pic:spPr>
                     <a:xfrm>
                       <a:off x="0" y="0"/>
-                      <a:ext cx="4413213" cy="4661851"/>
+                      <a:ext cx="4251780" cy="4491323"/>
                     </a:xfrm>
                     <a:prstGeom prst="rect">
                       <a:avLst/>
@@ -18916,7 +19022,6 @@
         <w:rPr>
           <w:noProof/>
         </w:rPr>
-        <w:lastRenderedPageBreak/>
         <w:drawing>
           <wp:inline distT="0" distB="0" distL="0" distR="0" wp14:anchorId="40CF40D9" wp14:editId="7EA1D58C">
             <wp:extent cx="3456319" cy="2750128"/>
@@ -18956,6 +19061,7 @@
     </w:p>
     <w:p>
       <w:r>
+        <w:lastRenderedPageBreak/>
         <w:t xml:space="preserve">Durch den Import in Zeile 4 werden alle Namen im Modul im Programm bekannt gemacht. Deshalb können wir </w:t>
       </w:r>
       <w:r>
@@ -19060,7 +19166,6 @@
     <w:p/>
     <w:p>
       <w:r>
-        <w:lastRenderedPageBreak/>
         <w:t>Turtle kann den Benutzer nach einem Text</w:t>
       </w:r>
       <w:r>
@@ -19253,13 +19358,29 @@
         </w:numPr>
         <w:ind w:left="357" w:hanging="357"/>
       </w:pPr>
-      <w:bookmarkStart w:id="17" w:name="_Toc141586513"/>
-      <w:r>
+      <w:bookmarkStart w:id="17" w:name="_Toc141641013"/>
+      <w:r>
+        <w:lastRenderedPageBreak/>
         <w:t>Dateien lesen</w:t>
       </w:r>
       <w:bookmarkEnd w:id="17"/>
     </w:p>
     <w:p>
+      <w:pPr>
+        <w:rPr>
+          <w:i/>
+          <w:iCs/>
+        </w:rPr>
+      </w:pPr>
+      <w:r>
+        <w:rPr>
+          <w:i/>
+          <w:iCs/>
+        </w:rPr>
+        <w:t>Arbeitsordner – Datei – Codierung – Kommandozeilenparameter - Dateipfad</w:t>
+      </w:r>
+    </w:p>
+    <w:p>
       <w:r>
         <w:t xml:space="preserve">Wir wollen Daten aus einer Datei lesen. </w:t>
       </w:r>
@@ -19309,7 +19430,6 @@
         <w:rPr>
           <w:noProof/>
         </w:rPr>
-        <w:lastRenderedPageBreak/>
         <w:drawing>
           <wp:inline distT="0" distB="0" distL="0" distR="0" wp14:anchorId="4FF88310" wp14:editId="3F231C9D">
             <wp:extent cx="3532894" cy="1946031"/>
@@ -19737,39 +19857,39 @@
         </w:drawing>
       </w:r>
     </w:p>
+    <w:p>
+      <w:r>
+        <w:lastRenderedPageBreak/>
+        <w:t>Nun wollen wir nicht unser Python-Programm ändern, wenn wir he</w:t>
+      </w:r>
+      <w:r>
+        <w:t xml:space="preserve">rausfinden wollen, ob eine Datei ANSI-codiert oder UTF-8-codiert ist. </w:t>
+      </w:r>
+      <w:r>
+        <w:t>Stattdessen wollen</w:t>
+      </w:r>
+      <w:r>
+        <w:t xml:space="preserve"> </w:t>
+      </w:r>
+      <w:r>
+        <w:t xml:space="preserve">wir </w:t>
+      </w:r>
+      <w:r>
+        <w:t>dem Programm zwei_textcodierungen.py beim Aufruf einen Kommandozeilen-Parameter mit</w:t>
+      </w:r>
+      <w:r>
+        <w:t>geben</w:t>
+      </w:r>
+      <w:r>
+        <w:t>, mit dem wir die Codierung und die Datei auswählen</w:t>
+      </w:r>
+      <w:r>
+        <w:t>.</w:t>
+      </w:r>
+    </w:p>
     <w:p/>
     <w:p>
       <w:r>
-        <w:t>Nun wollen wir nicht unser Python-Programm ändern, wenn wir he</w:t>
-      </w:r>
-      <w:r>
-        <w:t xml:space="preserve">rausfinden wollen, ob eine Datei ANSI-codiert oder UTF-8-codiert ist. </w:t>
-      </w:r>
-      <w:r>
-        <w:t>Stattdessen wollen</w:t>
-      </w:r>
-      <w:r>
-        <w:t xml:space="preserve"> </w:t>
-      </w:r>
-      <w:r>
-        <w:t xml:space="preserve">wir </w:t>
-      </w:r>
-      <w:r>
-        <w:t>dem Programm zwei_textcodierungen.py beim Aufruf einen Kommandozeilen-Parameter mit</w:t>
-      </w:r>
-      <w:r>
-        <w:t>geben</w:t>
-      </w:r>
-      <w:r>
-        <w:t>, mit dem wir die Codierung und die Datei auswählen</w:t>
-      </w:r>
-      <w:r>
-        <w:t>.</w:t>
-      </w:r>
-    </w:p>
-    <w:p/>
-    <w:p>
-      <w:r>
         <w:t>So soll der Aufruf unseres Programm</w:t>
       </w:r>
       <w:r>
@@ -19787,7 +19907,6 @@
         <w:ind w:firstLine="708"/>
       </w:pPr>
       <w:r>
-        <w:lastRenderedPageBreak/>
         <w:t xml:space="preserve">zwei_textcodierungen.py </w:t>
       </w:r>
       <w:proofErr w:type="spellStart"/>
@@ -20018,6 +20137,7 @@
         <w:t xml:space="preserve">Abhängig vom Rückgabewert befassen wir uns mit der Datei textdatei.txt oder textdatei_utf_8.txt. </w:t>
       </w:r>
     </w:p>
+    <w:p/>
     <w:p>
       <w:r>
         <w:rPr>
@@ -20073,9 +20193,9 @@
         </w:drawing>
       </w:r>
     </w:p>
-    <w:p/>
-    <w:p>
-      <w:r>
+    <w:p>
+      <w:r>
+        <w:lastRenderedPageBreak/>
         <w:t xml:space="preserve">Wenn die Datei (z. B. info.txt) im aktuellen Arbeitsordner liegt, wird sie vom Befehl </w:t>
       </w:r>
       <w:proofErr w:type="gramStart"/>
@@ -20186,7 +20306,6 @@
     </w:p>
     <w:p>
       <w:r>
-        <w:lastRenderedPageBreak/>
         <w:t xml:space="preserve">Wichtig: Wir trennen die Ordner und Unterordner durch </w:t>
       </w:r>
       <w:r>
@@ -20241,13 +20360,30 @@
         </w:numPr>
         <w:ind w:left="357" w:hanging="357"/>
       </w:pPr>
-      <w:bookmarkStart w:id="18" w:name="_Toc141586514"/>
+      <w:bookmarkStart w:id="18" w:name="_Toc141641014"/>
       <w:r>
         <w:t>Dateien schreiben</w:t>
       </w:r>
       <w:bookmarkEnd w:id="18"/>
     </w:p>
     <w:p>
+      <w:pPr>
+        <w:rPr>
+          <w:i/>
+          <w:iCs/>
+          <w:lang w:val="fr-FR"/>
+        </w:rPr>
+      </w:pPr>
+      <w:r>
+        <w:rPr>
+          <w:i/>
+          <w:iCs/>
+          <w:lang w:val="fr-FR"/>
+        </w:rPr>
+        <w:t>Modus – String-Variable –  CSV-Format – Modul csv – Methode reader</w:t>
+      </w:r>
+    </w:p>
+    <w:p>
       <w:r>
         <w:t xml:space="preserve">Nun wollen wir nicht nur Daten aus einer Datei lesen, sondern auch Daten in eine Datei schreiben. Dazu müssen wir im Befehl </w:t>
       </w:r>
@@ -20273,7 +20409,13 @@
     </w:p>
     <w:p>
       <w:r>
-        <w:t xml:space="preserve">Wir wollen zum Bespiel eine Datei lesen, Text ersetzen und eine Datei schreiben. </w:t>
+        <w:t>Wir wollen zum Be</w:t>
+      </w:r>
+      <w:r>
+        <w:t>i</w:t>
+      </w:r>
+      <w:r>
+        <w:t xml:space="preserve">spiel eine Datei lesen, Text ersetzen und eine Datei schreiben. </w:t>
       </w:r>
     </w:p>
     <w:p>
@@ -20765,7 +20907,7 @@
         </w:numPr>
         <w:ind w:left="357" w:hanging="357"/>
       </w:pPr>
-      <w:bookmarkStart w:id="19" w:name="_Toc141586515"/>
+      <w:bookmarkStart w:id="19" w:name="_Toc141641015"/>
       <w:r>
         <w:lastRenderedPageBreak/>
         <w:t xml:space="preserve">Bibliothek </w:t>
@@ -20778,6 +20920,109 @@
       <w:proofErr w:type="spellEnd"/>
     </w:p>
     <w:p>
+      <w:pPr>
+        <w:rPr>
+          <w:i/>
+          <w:iCs/>
+        </w:rPr>
+      </w:pPr>
+      <w:proofErr w:type="spellStart"/>
+      <w:r>
+        <w:rPr>
+          <w:i/>
+          <w:iCs/>
+        </w:rPr>
+        <w:t>Pygame</w:t>
+      </w:r>
+      <w:proofErr w:type="spellEnd"/>
+      <w:r>
+        <w:rPr>
+          <w:i/>
+          <w:iCs/>
+        </w:rPr>
+        <w:t xml:space="preserve"> </w:t>
+      </w:r>
+      <w:r>
+        <w:rPr>
+          <w:i/>
+          <w:iCs/>
+        </w:rPr>
+        <w:t>–</w:t>
+      </w:r>
+      <w:r>
+        <w:rPr>
+          <w:i/>
+          <w:iCs/>
+        </w:rPr>
+        <w:t xml:space="preserve"> </w:t>
+      </w:r>
+      <w:r>
+        <w:rPr>
+          <w:i/>
+          <w:iCs/>
+        </w:rPr>
+        <w:t xml:space="preserve">Game Loop – Fenster – Koordinatensystem – Formen </w:t>
+      </w:r>
+      <w:r>
+        <w:rPr>
+          <w:i/>
+          <w:iCs/>
+        </w:rPr>
+        <w:t>–</w:t>
+      </w:r>
+      <w:r>
+        <w:rPr>
+          <w:i/>
+          <w:iCs/>
+        </w:rPr>
+        <w:t xml:space="preserve"> </w:t>
+      </w:r>
+      <w:r>
+        <w:rPr>
+          <w:i/>
+          <w:iCs/>
+        </w:rPr>
+        <w:t xml:space="preserve">FPS – Sprite – Rechteck und Bild – Bewegung </w:t>
+      </w:r>
+      <w:proofErr w:type="gramStart"/>
+      <w:r>
+        <w:rPr>
+          <w:i/>
+          <w:iCs/>
+        </w:rPr>
+        <w:t>-  SPEED</w:t>
+      </w:r>
+      <w:proofErr w:type="gramEnd"/>
+      <w:r>
+        <w:rPr>
+          <w:i/>
+          <w:iCs/>
+        </w:rPr>
+        <w:t xml:space="preserve"> – SCORE – Zusammenstoß </w:t>
+      </w:r>
+      <w:r>
+        <w:rPr>
+          <w:i/>
+          <w:iCs/>
+        </w:rPr>
+        <w:t>entdecken</w:t>
+      </w:r>
+      <w:r>
+        <w:rPr>
+          <w:i/>
+          <w:iCs/>
+        </w:rPr>
+        <w:t xml:space="preserve"> -  </w:t>
+      </w:r>
+      <w:r>
+        <w:rPr>
+          <w:i/>
+          <w:iCs/>
+        </w:rPr>
+        <w:t>Sound abspielen – Aufräumen - Ende</w:t>
+      </w:r>
+    </w:p>
+    <w:p>
       <w:r>
         <w:t xml:space="preserve">Die </w:t>
       </w:r>
@@ -20824,101 +21069,232 @@
         <w:t xml:space="preserve"> – Form) zeigt uns die Grundlagen.</w:t>
       </w:r>
     </w:p>
+    <w:p>
+      <w:r>
+        <w:drawing>
+          <wp:inline distT="0" distB="0" distL="0" distR="0" wp14:anchorId="6121A411" wp14:editId="6D4B688B">
+            <wp:extent cx="4589600" cy="4599214"/>
+            <wp:effectExtent l="0" t="0" r="1905" b="0"/>
+            <wp:docPr id="1196768630" name="Grafik 1"/>
+            <wp:cNvGraphicFramePr>
+              <a:graphicFrameLocks xmlns:a="http://schemas.openxmlformats.org/drawingml/2006/main" noChangeAspect="1"/>
+            </wp:cNvGraphicFramePr>
+            <a:graphic xmlns:a="http://schemas.openxmlformats.org/drawingml/2006/main">
+              <a:graphicData uri="http://schemas.openxmlformats.org/drawingml/2006/picture">
+                <pic:pic xmlns:pic="http://schemas.openxmlformats.org/drawingml/2006/picture">
+                  <pic:nvPicPr>
+                    <pic:cNvPr id="1196768630" name=""/>
+                    <pic:cNvPicPr/>
+                  </pic:nvPicPr>
+                  <pic:blipFill>
+                    <a:blip r:embed="rId81"/>
+                    <a:stretch>
+                      <a:fillRect/>
+                    </a:stretch>
+                  </pic:blipFill>
+                  <pic:spPr>
+                    <a:xfrm>
+                      <a:off x="0" y="0"/>
+                      <a:ext cx="4597558" cy="4607189"/>
+                    </a:xfrm>
+                    <a:prstGeom prst="rect">
+                      <a:avLst/>
+                    </a:prstGeom>
+                  </pic:spPr>
+                </pic:pic>
+              </a:graphicData>
+            </a:graphic>
+          </wp:inline>
+        </w:drawing>
+      </w:r>
+    </w:p>
+    <w:p>
+      <w:r>
+        <w:t>Zeile 1</w:t>
+      </w:r>
+      <w:r>
+        <w:t xml:space="preserve">: Wir importieren </w:t>
+      </w:r>
+      <w:r>
+        <w:t>d</w:t>
+      </w:r>
+      <w:r>
+        <w:t>ie</w:t>
+      </w:r>
+      <w:r>
+        <w:t xml:space="preserve"> Module.</w:t>
+      </w:r>
+    </w:p>
+    <w:p>
+      <w:r>
+        <w:t xml:space="preserve">Zeile 2: Diese Zeile erlaubt uns, Funktionen direkt aufzurufen, ohne </w:t>
+      </w:r>
+      <w:proofErr w:type="spellStart"/>
+      <w:proofErr w:type="gramStart"/>
+      <w:r>
+        <w:t>pygame.locals</w:t>
+      </w:r>
+      <w:proofErr w:type="spellEnd"/>
+      <w:proofErr w:type="gramEnd"/>
+      <w:r>
+        <w:t xml:space="preserve"> davor zu setzen.</w:t>
+      </w:r>
+    </w:p>
+    <w:p>
+      <w:r>
+        <w:t xml:space="preserve">Zeile 5: Zu Beginn wird </w:t>
+      </w:r>
+      <w:proofErr w:type="spellStart"/>
+      <w:proofErr w:type="gramStart"/>
+      <w:r>
+        <w:t>pygame.init</w:t>
+      </w:r>
+      <w:proofErr w:type="spellEnd"/>
+      <w:proofErr w:type="gramEnd"/>
+      <w:r>
+        <w:t>() aufgerufen.</w:t>
+      </w:r>
+    </w:p>
     <w:p/>
     <w:p>
       <w:r>
-        <w:t>Zeile 1</w:t>
-      </w:r>
-      <w:r>
-        <w:t>: Wir importieren die Module.</w:t>
-      </w:r>
-    </w:p>
-    <w:p>
-      <w:r>
-        <w:t xml:space="preserve">Zeile 2: Diese Zeile erlaubt uns, Funktionen direkt aufzurufen, ohne </w:t>
+        <w:t xml:space="preserve">Der </w:t>
+      </w:r>
+      <w:r>
+        <w:t xml:space="preserve">(unendliche) </w:t>
+      </w:r>
+      <w:r>
+        <w:t>Game Loop geht von Zeile 35 bis 42. (In diesem Programm benötigen wir keinen Game Loop. Wir können ihn aber hier anschauen, bevor wir ihn später im Spiel verwenden.)</w:t>
+      </w:r>
+    </w:p>
+    <w:p>
+      <w:r>
+        <w:t xml:space="preserve">Zeile 36: Änderungen im Programm werden erst dann wirksam, wenn </w:t>
       </w:r>
       <w:proofErr w:type="spellStart"/>
       <w:proofErr w:type="gramStart"/>
       <w:r>
-        <w:t>pygame.locals</w:t>
+        <w:t>display.update</w:t>
       </w:r>
       <w:proofErr w:type="spellEnd"/>
       <w:proofErr w:type="gramEnd"/>
       <w:r>
-        <w:t xml:space="preserve"> davor zu setzen.</w:t>
-      </w:r>
-    </w:p>
-    <w:p>
-      <w:r>
-        <w:t xml:space="preserve">Zeile 5: Zu Beginn wird </w:t>
+        <w:t xml:space="preserve">() gerufen wird. </w:t>
+      </w:r>
+    </w:p>
+    <w:p>
+      <w:r>
+        <w:t>Zeile 37: Ereignis (</w:t>
+      </w:r>
+      <w:proofErr w:type="spellStart"/>
+      <w:r>
+        <w:t>event</w:t>
+      </w:r>
+      <w:proofErr w:type="spellEnd"/>
+      <w:r>
+        <w:t>) holen</w:t>
+      </w:r>
+    </w:p>
+    <w:p>
+      <w:r>
+        <w:t xml:space="preserve">Zeile 38: </w:t>
+      </w:r>
+      <w:r>
+        <w:t>Wenn Ereignis QUIT (Beenden)</w:t>
+      </w:r>
+    </w:p>
+    <w:p>
+      <w:r>
+        <w:t xml:space="preserve">Zeile 39: </w:t>
       </w:r>
       <w:proofErr w:type="spellStart"/>
       <w:proofErr w:type="gramStart"/>
       <w:r>
-        <w:t>pygame.init</w:t>
-      </w:r>
-      <w:proofErr w:type="spellEnd"/>
+        <w:t>quit</w:t>
+      </w:r>
+      <w:proofErr w:type="spellEnd"/>
+      <w:r>
+        <w:t>(</w:t>
+      </w:r>
       <w:proofErr w:type="gramEnd"/>
       <w:r>
-        <w:t>() aufgerufen.</w:t>
-      </w:r>
+        <w:t xml:space="preserve">) setzt alle </w:t>
+      </w:r>
+      <w:proofErr w:type="spellStart"/>
+      <w:r>
+        <w:t>pygame</w:t>
+      </w:r>
+      <w:proofErr w:type="spellEnd"/>
+      <w:r>
+        <w:t xml:space="preserve"> </w:t>
+      </w:r>
+      <w:proofErr w:type="spellStart"/>
+      <w:r>
+        <w:t>module</w:t>
+      </w:r>
+      <w:proofErr w:type="spellEnd"/>
+      <w:r>
+        <w:t xml:space="preserve"> zurück</w:t>
+      </w:r>
+    </w:p>
+    <w:p>
+      <w:r>
+        <w:t xml:space="preserve">Zeile 40: </w:t>
+      </w:r>
+      <w:proofErr w:type="spellStart"/>
+      <w:proofErr w:type="gramStart"/>
+      <w:r>
+        <w:t>exit</w:t>
+      </w:r>
+      <w:proofErr w:type="spellEnd"/>
+      <w:r>
+        <w:t>(</w:t>
+      </w:r>
+      <w:proofErr w:type="gramEnd"/>
+      <w:r>
+        <w:t xml:space="preserve">) beendet das Python </w:t>
+      </w:r>
+      <w:proofErr w:type="spellStart"/>
+      <w:r>
+        <w:t>Script</w:t>
+      </w:r>
+      <w:proofErr w:type="spellEnd"/>
     </w:p>
     <w:p/>
     <w:p>
       <w:r>
-        <w:t xml:space="preserve">Der </w:t>
-      </w:r>
-      <w:r>
-        <w:t xml:space="preserve">(unendliche) </w:t>
-      </w:r>
-      <w:r>
-        <w:t>Game Loop geht von Zeile 35 bis 42. (In diesem Programm benötigen wir keinen Game Loop. Wir können ihn aber hier anschauen, bevor wir ihn später im Spiel verwenden.)</w:t>
-      </w:r>
-    </w:p>
-    <w:p>
-      <w:r>
-        <w:t xml:space="preserve">Zeile 36: Änderungen im Programm werden erst dann wirksam, wenn </w:t>
-      </w:r>
-      <w:proofErr w:type="spellStart"/>
+        <w:t>Wir initialisieren ein Fenster für die Anzeige.</w:t>
+      </w:r>
+    </w:p>
+    <w:p>
+      <w:r>
+        <w:t xml:space="preserve">Zeile 19: </w:t>
+      </w:r>
+      <w:proofErr w:type="spellStart"/>
+      <w:r>
+        <w:t>set_</w:t>
+      </w:r>
       <w:proofErr w:type="gramStart"/>
       <w:r>
-        <w:t>display.update</w:t>
-      </w:r>
-      <w:proofErr w:type="spellEnd"/>
+        <w:t>mode</w:t>
+      </w:r>
+      <w:proofErr w:type="spellEnd"/>
+      <w:r>
+        <w:t>(</w:t>
+      </w:r>
       <w:proofErr w:type="gramEnd"/>
       <w:r>
-        <w:t xml:space="preserve">() gerufen wird. </w:t>
-      </w:r>
-    </w:p>
-    <w:p>
-      <w:r>
-        <w:t>Zeile 37: Ereignis (</w:t>
-      </w:r>
-      <w:proofErr w:type="spellStart"/>
-      <w:r>
-        <w:t>event</w:t>
-      </w:r>
-      <w:proofErr w:type="spellEnd"/>
-      <w:r>
-        <w:t>) holen</w:t>
-      </w:r>
-    </w:p>
-    <w:p>
-      <w:r>
-        <w:t xml:space="preserve">Zeile 38: </w:t>
-      </w:r>
-      <w:r>
-        <w:t>Wenn Ereignis QUIT (Beenden)</w:t>
-      </w:r>
-    </w:p>
-    <w:p>
-      <w:r>
-        <w:t xml:space="preserve">Zeile 39: </w:t>
+        <w:t xml:space="preserve">) erstellt eine Anzeige in der gewünschten Größe. </w:t>
+      </w:r>
+    </w:p>
+    <w:p>
+      <w:r>
+        <w:t xml:space="preserve">Zeile 20: </w:t>
       </w:r>
       <w:proofErr w:type="spellStart"/>
       <w:proofErr w:type="gramStart"/>
       <w:r>
-        <w:t>quit</w:t>
+        <w:t>fill</w:t>
       </w:r>
       <w:proofErr w:type="spellEnd"/>
       <w:r>
@@ -20926,33 +21302,20 @@
       </w:r>
       <w:proofErr w:type="gramEnd"/>
       <w:r>
-        <w:t xml:space="preserve">) setzt alle </w:t>
-      </w:r>
-      <w:proofErr w:type="spellStart"/>
-      <w:r>
-        <w:t>pygame</w:t>
-      </w:r>
-      <w:proofErr w:type="spellEnd"/>
-      <w:r>
-        <w:t xml:space="preserve"> </w:t>
-      </w:r>
-      <w:proofErr w:type="spellStart"/>
-      <w:r>
-        <w:t>module</w:t>
-      </w:r>
-      <w:proofErr w:type="spellEnd"/>
-      <w:r>
-        <w:t xml:space="preserve"> zurück</w:t>
-      </w:r>
-    </w:p>
-    <w:p>
-      <w:r>
-        <w:t xml:space="preserve">Zeile 40: </w:t>
-      </w:r>
-      <w:proofErr w:type="spellStart"/>
+        <w:t xml:space="preserve">) füllt das Fenster mit der gewählten Farbe. </w:t>
+      </w:r>
+    </w:p>
+    <w:p>
+      <w:r>
+        <w:t xml:space="preserve">Zeile 21: </w:t>
+      </w:r>
+      <w:proofErr w:type="spellStart"/>
+      <w:r>
+        <w:t>set_</w:t>
+      </w:r>
       <w:proofErr w:type="gramStart"/>
       <w:r>
-        <w:t>exit</w:t>
+        <w:t>caption</w:t>
       </w:r>
       <w:proofErr w:type="spellEnd"/>
       <w:r>
@@ -20960,83 +21323,12 @@
       </w:r>
       <w:proofErr w:type="gramEnd"/>
       <w:r>
-        <w:t xml:space="preserve">) beendet das Python </w:t>
-      </w:r>
-      <w:proofErr w:type="spellStart"/>
-      <w:r>
-        <w:t>Script</w:t>
-      </w:r>
-      <w:proofErr w:type="spellEnd"/>
-    </w:p>
-    <w:p/>
-    <w:p>
-      <w:r>
-        <w:t>Wir initialisieren ein Fenster für die Anzeige.</w:t>
-      </w:r>
-    </w:p>
-    <w:p>
-      <w:r>
-        <w:t xml:space="preserve">Zeile 19: </w:t>
-      </w:r>
-      <w:proofErr w:type="spellStart"/>
-      <w:r>
-        <w:t>set_</w:t>
-      </w:r>
-      <w:proofErr w:type="gramStart"/>
-      <w:r>
-        <w:t>mode</w:t>
-      </w:r>
-      <w:proofErr w:type="spellEnd"/>
-      <w:r>
-        <w:t>(</w:t>
-      </w:r>
-      <w:proofErr w:type="gramEnd"/>
-      <w:r>
-        <w:t xml:space="preserve">) erstellt eine Anzeige in der gewünschten Größe. </w:t>
-      </w:r>
-    </w:p>
-    <w:p>
-      <w:r>
-        <w:t xml:space="preserve">Zeile 20: </w:t>
-      </w:r>
-      <w:proofErr w:type="spellStart"/>
-      <w:proofErr w:type="gramStart"/>
-      <w:r>
-        <w:t>fill</w:t>
-      </w:r>
-      <w:proofErr w:type="spellEnd"/>
-      <w:r>
-        <w:t>(</w:t>
-      </w:r>
-      <w:proofErr w:type="gramEnd"/>
-      <w:r>
-        <w:t xml:space="preserve">) füllt das Fenster mit der gewählten Farbe. </w:t>
-      </w:r>
-    </w:p>
-    <w:p>
-      <w:r>
-        <w:t xml:space="preserve">Zeile 21: </w:t>
-      </w:r>
-      <w:proofErr w:type="spellStart"/>
-      <w:r>
-        <w:t>set_</w:t>
-      </w:r>
-      <w:proofErr w:type="gramStart"/>
-      <w:r>
-        <w:t>caption</w:t>
-      </w:r>
-      <w:proofErr w:type="spellEnd"/>
-      <w:r>
-        <w:t>(</w:t>
-      </w:r>
-      <w:proofErr w:type="gramEnd"/>
-      <w:r>
         <w:t>) setzt den Fenstertitel</w:t>
       </w:r>
     </w:p>
-    <w:p/>
-    <w:p>
-      <w:r>
+    <w:p>
+      <w:r>
+        <w:lastRenderedPageBreak/>
         <w:t xml:space="preserve">In </w:t>
       </w:r>
       <w:proofErr w:type="spellStart"/>
@@ -21059,16 +21351,16 @@
         <mc:AlternateContent>
           <mc:Choice Requires="wps">
             <w:drawing>
-              <wp:anchor distT="0" distB="0" distL="114300" distR="114300" simplePos="0" relativeHeight="251660288" behindDoc="0" locked="0" layoutInCell="1" allowOverlap="1" wp14:anchorId="1AC4994C" wp14:editId="6584E9FA">
+              <wp:anchor distT="0" distB="0" distL="114300" distR="114300" simplePos="0" relativeHeight="251660288" behindDoc="0" locked="0" layoutInCell="1" allowOverlap="1" wp14:anchorId="1AC4994C" wp14:editId="5C1D5B2A">
                 <wp:simplePos x="0" y="0"/>
                 <wp:positionH relativeFrom="column">
-                  <wp:posOffset>344170</wp:posOffset>
+                  <wp:posOffset>345664</wp:posOffset>
                 </wp:positionH>
                 <wp:positionV relativeFrom="paragraph">
-                  <wp:posOffset>142240</wp:posOffset>
+                  <wp:posOffset>142352</wp:posOffset>
                 </wp:positionV>
-                <wp:extent cx="1073150" cy="0"/>
-                <wp:effectExtent l="0" t="76200" r="12700" b="95250"/>
+                <wp:extent cx="748553" cy="1121"/>
+                <wp:effectExtent l="0" t="76200" r="13970" b="94615"/>
                 <wp:wrapNone/>
                 <wp:docPr id="55" name="Gerade Verbindung mit Pfeil 55"/>
                 <wp:cNvGraphicFramePr/>
@@ -21079,7 +21371,7 @@
                       <wps:spPr>
                         <a:xfrm>
                           <a:off x="0" y="0"/>
-                          <a:ext cx="1073150" cy="0"/>
+                          <a:ext cx="748553" cy="1121"/>
                         </a:xfrm>
                         <a:prstGeom prst="straightConnector1">
                           <a:avLst/>
@@ -21106,16 +21398,22 @@
                     </wps:wsp>
                   </a:graphicData>
                 </a:graphic>
+                <wp14:sizeRelH relativeFrom="margin">
+                  <wp14:pctWidth>0</wp14:pctWidth>
+                </wp14:sizeRelH>
+                <wp14:sizeRelV relativeFrom="margin">
+                  <wp14:pctHeight>0</wp14:pctHeight>
+                </wp14:sizeRelV>
               </wp:anchor>
             </w:drawing>
           </mc:Choice>
-          <mc:Fallback xmlns:w16du="http://schemas.microsoft.com/office/word/2023/wordml/word16du">
+          <mc:Fallback>
             <w:pict>
-              <v:shapetype w14:anchorId="1E510D4B" id="_x0000_t32" coordsize="21600,21600" o:spt="32" o:oned="t" path="m,l21600,21600e" filled="f">
+              <v:shapetype w14:anchorId="52E4DC9C" id="_x0000_t32" coordsize="21600,21600" o:spt="32" o:oned="t" path="m,l21600,21600e" filled="f">
                 <v:path arrowok="t" fillok="f" o:connecttype="none"/>
                 <o:lock v:ext="edit" shapetype="t"/>
               </v:shapetype>
-              <v:shape id="Gerade Verbindung mit Pfeil 55" o:spid="_x0000_s1026" type="#_x0000_t32" style="position:absolute;margin-left:27.1pt;margin-top:11.2pt;width:84.5pt;height:0;z-index:251660288;visibility:visible;mso-wrap-style:square;mso-wrap-distance-left:9pt;mso-wrap-distance-top:0;mso-wrap-distance-right:9pt;mso-wrap-distance-bottom:0;mso-position-horizontal:absolute;mso-position-horizontal-relative:text;mso-position-vertical:absolute;mso-position-vertical-relative:text" o:gfxdata="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" strokecolor="black [3200]" strokeweight=".5pt">
+              <v:shape id="Gerade Verbindung mit Pfeil 55" o:spid="_x0000_s1026" type="#_x0000_t32" style="position:absolute;margin-left:27.2pt;margin-top:11.2pt;width:58.95pt;height:.1pt;z-index:251660288;visibility:visible;mso-wrap-style:square;mso-width-percent:0;mso-height-percent:0;mso-wrap-distance-left:9pt;mso-wrap-distance-top:0;mso-wrap-distance-right:9pt;mso-wrap-distance-bottom:0;mso-position-horizontal:absolute;mso-position-horizontal-relative:text;mso-position-vertical:absolute;mso-position-vertical-relative:text;mso-width-percent:0;mso-height-percent:0;mso-width-relative:margin;mso-height-relative:margin" o:gfxdata="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" strokecolor="black [3200]" strokeweight=".5pt">
                 <v:stroke endarrow="block" joinstyle="miter"/>
               </v:shape>
             </w:pict>
@@ -21129,16 +21427,16 @@
         <mc:AlternateContent>
           <mc:Choice Requires="wps">
             <w:drawing>
-              <wp:anchor distT="0" distB="0" distL="114300" distR="114300" simplePos="0" relativeHeight="251661312" behindDoc="0" locked="0" layoutInCell="1" allowOverlap="1" wp14:anchorId="2FDD87EA" wp14:editId="13F8B4E4">
+              <wp:anchor distT="0" distB="0" distL="114300" distR="114300" simplePos="0" relativeHeight="251661312" behindDoc="0" locked="0" layoutInCell="1" allowOverlap="1" wp14:anchorId="2FDD87EA" wp14:editId="47F31A91">
                 <wp:simplePos x="0" y="0"/>
                 <wp:positionH relativeFrom="column">
-                  <wp:posOffset>350520</wp:posOffset>
+                  <wp:posOffset>345984</wp:posOffset>
                 </wp:positionH>
                 <wp:positionV relativeFrom="paragraph">
-                  <wp:posOffset>142240</wp:posOffset>
+                  <wp:posOffset>142512</wp:posOffset>
                 </wp:positionV>
-                <wp:extent cx="0" cy="939800"/>
-                <wp:effectExtent l="76200" t="0" r="76200" b="50800"/>
+                <wp:extent cx="5443" cy="538843"/>
+                <wp:effectExtent l="76200" t="0" r="71120" b="52070"/>
                 <wp:wrapNone/>
                 <wp:docPr id="57" name="Gerade Verbindung mit Pfeil 57"/>
                 <wp:cNvGraphicFramePr/>
@@ -21147,9 +21445,9 @@
                     <wps:wsp>
                       <wps:cNvCnPr/>
                       <wps:spPr>
-                        <a:xfrm>
+                        <a:xfrm flipH="1">
                           <a:off x="0" y="0"/>
-                          <a:ext cx="0" cy="939800"/>
+                          <a:ext cx="5443" cy="538843"/>
                         </a:xfrm>
                         <a:prstGeom prst="straightConnector1">
                           <a:avLst/>
@@ -21188,9 +21486,9 @@
               </wp:anchor>
             </w:drawing>
           </mc:Choice>
-          <mc:Fallback xmlns:w16du="http://schemas.microsoft.com/office/word/2023/wordml/word16du">
+          <mc:Fallback>
             <w:pict>
-              <v:shape w14:anchorId="5D56B1C5" id="Gerade Verbindung mit Pfeil 57" o:spid="_x0000_s1026" type="#_x0000_t32" style="position:absolute;margin-left:27.6pt;margin-top:11.2pt;width:0;height:74pt;z-index:251661312;visibility:visible;mso-wrap-style:square;mso-width-percent:0;mso-height-percent:0;mso-wrap-distance-left:9pt;mso-wrap-distance-top:0;mso-wrap-distance-right:9pt;mso-wrap-distance-bottom:0;mso-position-horizontal:absolute;mso-position-horizontal-relative:text;mso-position-vertical:absolute;mso-position-vertical-relative:text;mso-width-percent:0;mso-height-percent:0;mso-width-relative:margin;mso-height-relative:margin" o:gfxdata="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" strokecolor="black [3213]" strokeweight=".5pt">
+              <v:shape w14:anchorId="052A6191" id="Gerade Verbindung mit Pfeil 57" o:spid="_x0000_s1026" type="#_x0000_t32" style="position:absolute;margin-left:27.25pt;margin-top:11.2pt;width:.45pt;height:42.45pt;flip:x;z-index:251661312;visibility:visible;mso-wrap-style:square;mso-width-percent:0;mso-height-percent:0;mso-wrap-distance-left:9pt;mso-wrap-distance-top:0;mso-wrap-distance-right:9pt;mso-wrap-distance-bottom:0;mso-position-horizontal:absolute;mso-position-horizontal-relative:text;mso-position-vertical:absolute;mso-position-vertical-relative:text;mso-width-percent:0;mso-height-percent:0;mso-width-relative:margin;mso-height-relative:margin" o:gfxdata="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" strokecolor="black [3213]" strokeweight=".5pt">
                 <v:stroke endarrow="block" joinstyle="miter"/>
               </v:shape>
             </w:pict>
@@ -21204,12 +21502,12 @@
         <w:tab/>
       </w:r>
       <w:r>
-        <w:tab/>
-        <w:t xml:space="preserve">     X</w:t>
-      </w:r>
-    </w:p>
-    <w:p/>
-    <w:p/>
+        <w:t xml:space="preserve">        </w:t>
+      </w:r>
+      <w:r>
+        <w:t>X</w:t>
+      </w:r>
+    </w:p>
     <w:p/>
     <w:p/>
     <w:p/>
@@ -21360,10 +21658,8 @@
       </w:r>
     </w:p>
     <w:p/>
-    <w:p/>
-    <w:p>
-      <w:r>
-        <w:lastRenderedPageBreak/>
+    <w:p>
+      <w:r>
         <w:t xml:space="preserve">Wir </w:t>
       </w:r>
       <w:r>
@@ -21738,137 +22034,136 @@
         <w:t xml:space="preserve"> kommt von BLT – Block Transfer)</w:t>
       </w:r>
     </w:p>
+    <w:p>
+      <w:r>
+        <w:lastRenderedPageBreak/>
+        <w:t>Nun erstellen wir die Klasse für das Auto, das entgegenkommt (hier: Enemy). Die Klasse ist ähnlich der Klasse Player. Unterschiede:</w:t>
+      </w:r>
+    </w:p>
+    <w:p>
+      <w:r>
+        <w:t xml:space="preserve">Zeile 35: </w:t>
+      </w:r>
+      <w:r>
+        <w:t>Der Startpunkt des Rechtecks ist zufällig. (Deshalb muss Player ausweichen.)</w:t>
+      </w:r>
+    </w:p>
+    <w:p>
+      <w:r>
+        <w:t xml:space="preserve">Zeile 37: </w:t>
+      </w:r>
+      <w:proofErr w:type="spellStart"/>
+      <w:proofErr w:type="gramStart"/>
+      <w:r>
+        <w:t>move</w:t>
+      </w:r>
+      <w:proofErr w:type="spellEnd"/>
+      <w:r>
+        <w:t>(</w:t>
+      </w:r>
+      <w:proofErr w:type="gramEnd"/>
+      <w:r>
+        <w:t xml:space="preserve">) steuert die Bewegung des </w:t>
+      </w:r>
+      <w:proofErr w:type="spellStart"/>
+      <w:r>
+        <w:t>Enemys</w:t>
+      </w:r>
+      <w:proofErr w:type="spellEnd"/>
+      <w:r>
+        <w:t xml:space="preserve">. </w:t>
+      </w:r>
+    </w:p>
+    <w:p>
+      <w:r>
+        <w:t xml:space="preserve">Zeile 38: </w:t>
+      </w:r>
+      <w:proofErr w:type="spellStart"/>
+      <w:r>
+        <w:t>move_ip</w:t>
+      </w:r>
+      <w:proofErr w:type="spellEnd"/>
+      <w:r>
+        <w:t xml:space="preserve"> bewegt den Enemy.</w:t>
+      </w:r>
+    </w:p>
+    <w:p>
+      <w:r>
+        <w:t xml:space="preserve">Zeile 39: prüft, ob Enemy am unteren Rand angekommen ist. </w:t>
+      </w:r>
+    </w:p>
+    <w:p>
+      <w:r>
+        <w:t xml:space="preserve">Zeile 40 und 41: Wenn ja, zurück an eine zufällige Position am oberen Rand. </w:t>
+      </w:r>
+      <w:r>
+        <w:t xml:space="preserve"> </w:t>
+      </w:r>
+    </w:p>
     <w:p/>
     <w:p>
       <w:r>
-        <w:t>Nun erstellen wir die Klasse für das Auto, das entgegenkommt (hier: Enemy). Die Klasse ist ähnlich der Klasse Player. Unterschiede:</w:t>
-      </w:r>
-    </w:p>
-    <w:p>
-      <w:r>
-        <w:t xml:space="preserve">Zeile 35: </w:t>
-      </w:r>
-      <w:r>
-        <w:t>Der Startpunkt des Rechtecks ist zufällig. (Deshalb muss Player ausweichen.)</w:t>
-      </w:r>
-    </w:p>
-    <w:p>
-      <w:r>
-        <w:t xml:space="preserve">Zeile 37: </w:t>
-      </w:r>
-      <w:proofErr w:type="spellStart"/>
+        <w:t xml:space="preserve">Zeile 66 und </w:t>
+      </w:r>
+      <w:r>
+        <w:t xml:space="preserve">67 erstellen je eine Instanz von Player und Enemy. </w:t>
+      </w:r>
+    </w:p>
+    <w:p/>
+    <w:p>
+      <w:r>
+        <w:t>Der (unendliche) Game Loop geht von Zeile 70 bis 84.</w:t>
+      </w:r>
+    </w:p>
+    <w:p>
+      <w:r>
+        <w:t>Zeile 76: bewegt den Player</w:t>
+      </w:r>
+    </w:p>
+    <w:p>
+      <w:r>
+        <w:t>Zeile 77: bewegt den Enemy</w:t>
+      </w:r>
+    </w:p>
+    <w:p>
+      <w:r>
+        <w:t>Zeile 79: Das Fenster wir neu gefüllt</w:t>
+      </w:r>
+    </w:p>
+    <w:p>
+      <w:r>
+        <w:t>Zeile 80: zeichnet den Player</w:t>
+      </w:r>
+    </w:p>
+    <w:p>
+      <w:r>
+        <w:t xml:space="preserve">Zeile </w:t>
+      </w:r>
+      <w:r>
+        <w:t>81: zeichnet den Enemy</w:t>
+      </w:r>
+    </w:p>
+    <w:p>
+      <w:r>
+        <w:t xml:space="preserve">Zeile 83: aktualisiert das Fenster </w:t>
+      </w:r>
+    </w:p>
+    <w:p>
+      <w:r>
+        <w:t xml:space="preserve">Zeile 84: </w:t>
+      </w:r>
       <w:proofErr w:type="gramStart"/>
       <w:r>
-        <w:t>move</w:t>
-      </w:r>
-      <w:proofErr w:type="spellEnd"/>
-      <w:r>
-        <w:t>(</w:t>
+        <w:t>tick(</w:t>
       </w:r>
       <w:proofErr w:type="gramEnd"/>
       <w:r>
-        <w:t xml:space="preserve">) steuert die Bewegung des </w:t>
-      </w:r>
-      <w:proofErr w:type="spellStart"/>
-      <w:r>
-        <w:t>Enemys</w:t>
-      </w:r>
-      <w:proofErr w:type="spellEnd"/>
-      <w:r>
-        <w:t xml:space="preserve">. </w:t>
-      </w:r>
-    </w:p>
-    <w:p>
-      <w:r>
-        <w:t xml:space="preserve">Zeile 38: </w:t>
-      </w:r>
-      <w:proofErr w:type="spellStart"/>
-      <w:r>
-        <w:t>move_ip</w:t>
-      </w:r>
-      <w:proofErr w:type="spellEnd"/>
-      <w:r>
-        <w:t xml:space="preserve"> bewegt den Enemy.</w:t>
-      </w:r>
-    </w:p>
-    <w:p>
-      <w:r>
-        <w:t xml:space="preserve">Zeile 39: prüft, ob Enemy am unteren Rand angekommen ist. </w:t>
-      </w:r>
-    </w:p>
-    <w:p>
-      <w:r>
-        <w:t xml:space="preserve">Zeile 40 und 41: Wenn ja, zurück an eine zufällige Position am oberen Rand. </w:t>
-      </w:r>
-      <w:r>
-        <w:t xml:space="preserve"> </w:t>
+        <w:t>) wartet, damit das Spiel nicht schneller läuft als FPS (hier: 60)</w:t>
       </w:r>
     </w:p>
     <w:p/>
     <w:p>
       <w:r>
-        <w:t xml:space="preserve">Zeile 66 und </w:t>
-      </w:r>
-      <w:r>
-        <w:t xml:space="preserve">67 erstellen je eine Instanz von Player und Enemy. </w:t>
-      </w:r>
-    </w:p>
-    <w:p/>
-    <w:p>
-      <w:r>
-        <w:t>Der (unendliche) Game Loop geht von Zeile 70 bis 84.</w:t>
-      </w:r>
-    </w:p>
-    <w:p>
-      <w:r>
-        <w:t>Zeile 76: bewegt den Player</w:t>
-      </w:r>
-    </w:p>
-    <w:p>
-      <w:r>
-        <w:t>Zeile 77: bewegt den Enemy</w:t>
-      </w:r>
-    </w:p>
-    <w:p>
-      <w:r>
-        <w:t>Zeile 79: Das Fenster wir neu gefüllt</w:t>
-      </w:r>
-    </w:p>
-    <w:p>
-      <w:r>
-        <w:t>Zeile 80: zeichnet den Player</w:t>
-      </w:r>
-    </w:p>
-    <w:p>
-      <w:r>
-        <w:t xml:space="preserve">Zeile </w:t>
-      </w:r>
-      <w:r>
-        <w:t>81: zeichnet den Enemy</w:t>
-      </w:r>
-    </w:p>
-    <w:p>
-      <w:r>
-        <w:t xml:space="preserve">Zeile 83: aktualisiert das Fenster </w:t>
-      </w:r>
-    </w:p>
-    <w:p>
-      <w:r>
-        <w:t xml:space="preserve">Zeile 84: </w:t>
-      </w:r>
-      <w:proofErr w:type="gramStart"/>
-      <w:r>
-        <w:t>tick(</w:t>
-      </w:r>
-      <w:proofErr w:type="gramEnd"/>
-      <w:r>
-        <w:t>) wartet, damit das Spiel nicht schneller läuft als FPS (hier: 60)</w:t>
-      </w:r>
-    </w:p>
-    <w:p/>
-    <w:p>
-      <w:r>
-        <w:lastRenderedPageBreak/>
         <w:t>Wir starten das Spiel Traffic_Game_Beta.py</w:t>
       </w:r>
       <w:r>
@@ -21918,11 +22213,37 @@
     </w:p>
     <w:p/>
     <w:p>
-      <w:r>
-        <w:t xml:space="preserve">Das gibt es </w:t>
-      </w:r>
-      <w:r>
-        <w:t xml:space="preserve">in der Version </w:t>
+      <w:pPr>
+        <w:spacing w:after="160"/>
+      </w:pPr>
+      <w:r>
+        <w:br w:type="page"/>
+      </w:r>
+    </w:p>
+    <w:p>
+      <w:pPr>
+        <w:rPr>
+          <w:color w:val="2F5496" w:themeColor="accent1" w:themeShade="BF"/>
+          <w:sz w:val="24"/>
+          <w:szCs w:val="24"/>
+        </w:rPr>
+      </w:pPr>
+      <w:r>
+        <w:rPr>
+          <w:color w:val="2F5496" w:themeColor="accent1" w:themeShade="BF"/>
+          <w:sz w:val="24"/>
+          <w:szCs w:val="24"/>
+        </w:rPr>
+        <w:lastRenderedPageBreak/>
+        <w:t>Das Computerspiel</w:t>
+      </w:r>
+    </w:p>
+    <w:p>
+      <w:r>
+        <w:t xml:space="preserve">Die </w:t>
+      </w:r>
+      <w:r>
+        <w:t xml:space="preserve">Version </w:t>
       </w:r>
       <w:r>
         <w:rPr>
@@ -21931,13 +22252,28 @@
         <w:t>Traffic_Game.py</w:t>
       </w:r>
       <w:r>
+        <w:rPr>
+          <w:color w:val="0070C0"/>
+        </w:rPr>
+        <w:t xml:space="preserve"> </w:t>
+      </w:r>
+      <w:r>
+        <w:t xml:space="preserve">ist ein </w:t>
+      </w:r>
+      <w:r>
+        <w:t>brauchbares</w:t>
+      </w:r>
+      <w:r>
+        <w:t xml:space="preserve"> Computerspiel</w:t>
+      </w:r>
+      <w:r>
         <w:t>.</w:t>
       </w:r>
       <w:r>
         <w:t xml:space="preserve"> </w:t>
       </w:r>
       <w:r>
-        <w:t xml:space="preserve"> Hier die Kommentare zu den geänderten Zeilen. </w:t>
+        <w:t xml:space="preserve">Hier die Kommentare zu den geänderten Zeilen. </w:t>
       </w:r>
     </w:p>
     <w:p/>
@@ -22188,7 +22524,7 @@
         </w:numPr>
         <w:ind w:left="357" w:hanging="357"/>
       </w:pPr>
-      <w:bookmarkStart w:id="20" w:name="_Toc141586516"/>
+      <w:bookmarkStart w:id="20" w:name="_Toc141641016"/>
       <w:r>
         <w:lastRenderedPageBreak/>
         <w:t>Künstliche Intelligenz</w:t>
@@ -22229,7 +22565,7 @@
         </w:numPr>
         <w:ind w:left="357" w:hanging="357"/>
       </w:pPr>
-      <w:bookmarkStart w:id="21" w:name="_Toc141586517"/>
+      <w:bookmarkStart w:id="21" w:name="_Toc141641017"/>
       <w:r>
         <w:lastRenderedPageBreak/>
         <w:t xml:space="preserve">KI – </w:t>
@@ -22286,7 +22622,7 @@
       <w:pPr>
         <w:pStyle w:val="berschrift2"/>
       </w:pPr>
-      <w:bookmarkStart w:id="22" w:name="_Toc141586518"/>
+      <w:bookmarkStart w:id="22" w:name="_Toc141641018"/>
       <w:r>
         <w:t>Quellen</w:t>
       </w:r>
@@ -22351,7 +22687,7 @@
             <w:tcW w:w="4531" w:type="dxa"/>
           </w:tcPr>
           <w:p>
-            <w:hyperlink r:id="rId81" w:history="1">
+            <w:hyperlink r:id="rId82" w:history="1">
               <w:r>
                 <w:rPr>
                   <w:rStyle w:val="Hyperlink"/>
@@ -22384,7 +22720,7 @@
                 <w:u w:val="single"/>
               </w:rPr>
             </w:pPr>
-            <w:hyperlink r:id="rId82" w:history="1">
+            <w:hyperlink r:id="rId83" w:history="1">
               <w:r>
                 <w:rPr>
                   <w:rStyle w:val="Hyperlink"/>
@@ -22411,7 +22747,7 @@
             <w:tcW w:w="4531" w:type="dxa"/>
           </w:tcPr>
           <w:p>
-            <w:hyperlink r:id="rId83" w:history="1">
+            <w:hyperlink r:id="rId84" w:history="1">
               <w:r>
                 <w:rPr>
                   <w:rStyle w:val="Hyperlink"/>
@@ -22447,7 +22783,7 @@
             <w:tcW w:w="4531" w:type="dxa"/>
           </w:tcPr>
           <w:p>
-            <w:hyperlink r:id="rId84" w:anchor="sphx-glr-tutorials-introductory-pyplot-py" w:history="1">
+            <w:hyperlink r:id="rId85" w:anchor="sphx-glr-tutorials-introductory-pyplot-py" w:history="1">
               <w:r>
                 <w:rPr>
                   <w:rStyle w:val="Hyperlink"/>
@@ -22481,7 +22817,7 @@
             <w:tcW w:w="4531" w:type="dxa"/>
           </w:tcPr>
           <w:p>
-            <w:hyperlink r:id="rId85" w:history="1">
+            <w:hyperlink r:id="rId86" w:history="1">
               <w:r>
                 <w:rPr>
                   <w:rStyle w:val="Hyperlink"/>
@@ -22508,7 +22844,7 @@
             <w:tcW w:w="4531" w:type="dxa"/>
           </w:tcPr>
           <w:p>
-            <w:hyperlink r:id="rId86" w:anchor="building-a-maze" w:history="1">
+            <w:hyperlink r:id="rId87" w:anchor="building-a-maze" w:history="1">
               <w:r>
                 <w:rPr>
                   <w:rStyle w:val="Hyperlink"/>
@@ -22540,7 +22876,7 @@
             <w:tcW w:w="4531" w:type="dxa"/>
           </w:tcPr>
           <w:p>
-            <w:hyperlink r:id="rId87" w:history="1">
+            <w:hyperlink r:id="rId88" w:history="1">
               <w:r>
                 <w:rPr>
                   <w:rStyle w:val="Hyperlink"/>
@@ -22567,7 +22903,7 @@
             <w:tcW w:w="4531" w:type="dxa"/>
           </w:tcPr>
           <w:p>
-            <w:hyperlink r:id="rId88" w:history="1">
+            <w:hyperlink r:id="rId89" w:history="1">
               <w:r>
                 <w:rPr>
                   <w:rStyle w:val="Hyperlink"/>
@@ -22594,7 +22930,7 @@
             <w:tcW w:w="4531" w:type="dxa"/>
           </w:tcPr>
           <w:p>
-            <w:hyperlink r:id="rId89" w:history="1">
+            <w:hyperlink r:id="rId90" w:history="1">
               <w:r>
                 <w:rPr>
                   <w:rStyle w:val="Hyperlink"/>
@@ -22621,7 +22957,7 @@
             <w:tcW w:w="4531" w:type="dxa"/>
           </w:tcPr>
           <w:p>
-            <w:hyperlink r:id="rId90" w:history="1">
+            <w:hyperlink r:id="rId91" w:history="1">
               <w:r>
                 <w:rPr>
                   <w:rStyle w:val="Hyperlink"/>
@@ -22653,7 +22989,7 @@
             <w:tcW w:w="4531" w:type="dxa"/>
           </w:tcPr>
           <w:p>
-            <w:hyperlink r:id="rId91" w:history="1">
+            <w:hyperlink r:id="rId92" w:history="1">
               <w:r>
                 <w:rPr>
                   <w:rStyle w:val="Hyperlink"/>
@@ -22674,38 +23010,6 @@
             <w:proofErr w:type="spellStart"/>
             <w:r>
               <w:t>statemachine</w:t>
-            </w:r>
-            <w:proofErr w:type="spellEnd"/>
-          </w:p>
-        </w:tc>
-      </w:tr>
-      <w:tr>
-        <w:tc>
-          <w:tcPr>
-            <w:tcW w:w="4531" w:type="dxa"/>
-          </w:tcPr>
-          <w:p>
-            <w:hyperlink r:id="rId92" w:history="1">
-              <w:r>
-                <w:rPr>
-                  <w:rStyle w:val="Hyperlink"/>
-                </w:rPr>
-                <w:t>https://github.com/jrullan/micropython_neotimer</w:t>
-              </w:r>
-            </w:hyperlink>
-          </w:p>
-        </w:tc>
-        <w:tc>
-          <w:tcPr>
-            <w:tcW w:w="4529" w:type="dxa"/>
-          </w:tcPr>
-          <w:p>
-            <w:r>
-              <w:t xml:space="preserve">Bibliothek </w:t>
-            </w:r>
-            <w:proofErr w:type="spellStart"/>
-            <w:r>
-              <w:t>neotimer</w:t>
             </w:r>
             <w:proofErr w:type="spellEnd"/>
           </w:p>
@@ -22722,7 +23026,7 @@
                 <w:rPr>
                   <w:rStyle w:val="Hyperlink"/>
                 </w:rPr>
-                <w:t>https://tkdocs.com/shipman/</w:t>
+                <w:t>https://github.com/jrullan/micropython_neotimer</w:t>
               </w:r>
             </w:hyperlink>
           </w:p>
@@ -22733,11 +23037,11 @@
           </w:tcPr>
           <w:p>
             <w:r>
-              <w:t xml:space="preserve">GUI mit </w:t>
+              <w:t xml:space="preserve">Bibliothek </w:t>
             </w:r>
             <w:proofErr w:type="spellStart"/>
             <w:r>
-              <w:t>tkinter</w:t>
+              <w:t>neotimer</w:t>
             </w:r>
             <w:proofErr w:type="spellEnd"/>
           </w:p>
@@ -22754,7 +23058,7 @@
                 <w:rPr>
                   <w:rStyle w:val="Hyperlink"/>
                 </w:rPr>
-                <w:t>https://www.tcl.tk/man/tcl8.4/TkCmd/keysyms.html</w:t>
+                <w:t>https://tkdocs.com/shipman/</w:t>
               </w:r>
             </w:hyperlink>
           </w:p>
@@ -22765,18 +23069,13 @@
           </w:tcPr>
           <w:p>
             <w:r>
-              <w:t xml:space="preserve">Liste der Tasten, die </w:t>
+              <w:t xml:space="preserve">GUI mit </w:t>
             </w:r>
             <w:proofErr w:type="spellStart"/>
-            <w:proofErr w:type="gramStart"/>
-            <w:r>
-              <w:t>tkinter.Tk</w:t>
+            <w:r>
+              <w:t>tkinter</w:t>
             </w:r>
             <w:proofErr w:type="spellEnd"/>
-            <w:proofErr w:type="gramEnd"/>
-            <w:r>
-              <w:t xml:space="preserve"> erkennt</w:t>
-            </w:r>
           </w:p>
         </w:tc>
       </w:tr>
@@ -22791,7 +23090,7 @@
                 <w:rPr>
                   <w:rStyle w:val="Hyperlink"/>
                 </w:rPr>
-                <w:t>http://www.coding4you.at/python/</w:t>
+                <w:t>https://www.tcl.tk/man/tcl8.4/TkCmd/keysyms.html</w:t>
               </w:r>
             </w:hyperlink>
           </w:p>
@@ -22802,10 +23101,17 @@
           </w:tcPr>
           <w:p>
             <w:r>
-              <w:t xml:space="preserve">Turtle </w:t>
-            </w:r>
-            <w:r>
-              <w:t>Aufgaben</w:t>
+              <w:t xml:space="preserve">Liste der Tasten, die </w:t>
+            </w:r>
+            <w:proofErr w:type="spellStart"/>
+            <w:proofErr w:type="gramStart"/>
+            <w:r>
+              <w:t>tkinter.Tk</w:t>
+            </w:r>
+            <w:proofErr w:type="spellEnd"/>
+            <w:proofErr w:type="gramEnd"/>
+            <w:r>
+              <w:t xml:space="preserve"> erkennt</w:t>
             </w:r>
           </w:p>
         </w:tc>
@@ -22821,7 +23127,7 @@
                 <w:rPr>
                   <w:rStyle w:val="Hyperlink"/>
                 </w:rPr>
-                <w:t>https://gist.github.com/wynand1004/</w:t>
+                <w:t>http://www.coding4you.at/python/</w:t>
               </w:r>
             </w:hyperlink>
           </w:p>
@@ -22832,7 +23138,10 @@
           </w:tcPr>
           <w:p>
             <w:r>
-              <w:t>Snake Game</w:t>
+              <w:t xml:space="preserve">Turtle </w:t>
+            </w:r>
+            <w:r>
+              <w:t>Aufgaben</w:t>
             </w:r>
           </w:p>
         </w:tc>
@@ -22848,7 +23157,7 @@
                 <w:rPr>
                   <w:rStyle w:val="Hyperlink"/>
                 </w:rPr>
-                <w:t>https://de.wikipedia.org/wiki/Liste_der_Unicodebl%C3%B6cke</w:t>
+                <w:t>https://gist.github.com/wynand1004/</w:t>
               </w:r>
             </w:hyperlink>
           </w:p>
@@ -22859,7 +23168,7 @@
           </w:tcPr>
           <w:p>
             <w:r>
-              <w:t>Liste der Unicode-Blöcke</w:t>
+              <w:t>Snake Game</w:t>
             </w:r>
           </w:p>
         </w:tc>
@@ -22875,7 +23184,7 @@
                 <w:rPr>
                   <w:rStyle w:val="Hyperlink"/>
                 </w:rPr>
-                <w:t>https://www.pygame.org/docs/genindex.html</w:t>
+                <w:t>https://de.wikipedia.org/wiki/Liste_der_Unicodebl%C3%B6cke</w:t>
               </w:r>
             </w:hyperlink>
           </w:p>
@@ -22886,21 +23195,7 @@
           </w:tcPr>
           <w:p>
             <w:r>
-              <w:t>Liste von Funktionen, Klassen, Methode</w:t>
-            </w:r>
-            <w:r>
-              <w:t>n</w:t>
-            </w:r>
-            <w:r>
-              <w:t xml:space="preserve"> in der </w:t>
-            </w:r>
-            <w:proofErr w:type="spellStart"/>
-            <w:r>
-              <w:t>pygame</w:t>
-            </w:r>
-            <w:proofErr w:type="spellEnd"/>
-            <w:r>
-              <w:t xml:space="preserve"> Bibliothek</w:t>
+              <w:t>Liste der Unicode-Blöcke</w:t>
             </w:r>
           </w:p>
         </w:tc>
@@ -22916,7 +23211,7 @@
                 <w:rPr>
                   <w:rStyle w:val="Hyperlink"/>
                 </w:rPr>
-                <w:t>https://coderslegacy.com/python/python-pygame-tutorial/</w:t>
+                <w:t>https://www.pygame.org/docs/genindex.html</w:t>
               </w:r>
             </w:hyperlink>
           </w:p>
@@ -22927,7 +23222,21 @@
           </w:tcPr>
           <w:p>
             <w:r>
-              <w:t>Traffic Game</w:t>
+              <w:t>Liste von Funktionen, Klassen, Methode</w:t>
+            </w:r>
+            <w:r>
+              <w:t>n</w:t>
+            </w:r>
+            <w:r>
+              <w:t xml:space="preserve"> in der </w:t>
+            </w:r>
+            <w:proofErr w:type="spellStart"/>
+            <w:r>
+              <w:t>pygame</w:t>
+            </w:r>
+            <w:proofErr w:type="spellEnd"/>
+            <w:r>
+              <w:t xml:space="preserve"> Bibliothek</w:t>
             </w:r>
           </w:p>
         </w:tc>
@@ -22943,7 +23252,7 @@
                 <w:rPr>
                   <w:rStyle w:val="Hyperlink"/>
                 </w:rPr>
-                <w:t>https://stackoverflow.com/questions</w:t>
+                <w:t>https://coderslegacy.com/python/python-pygame-tutorial/</w:t>
               </w:r>
             </w:hyperlink>
           </w:p>
@@ -22954,7 +23263,7 @@
           </w:tcPr>
           <w:p>
             <w:r>
-              <w:t>Fragen und Antworten zu Python</w:t>
+              <w:t>Traffic Game</w:t>
             </w:r>
           </w:p>
         </w:tc>
@@ -22970,7 +23279,7 @@
                 <w:rPr>
                   <w:rStyle w:val="Hyperlink"/>
                 </w:rPr>
-                <w:t>https://pypi.org/</w:t>
+                <w:t>https://stackoverflow.com/questions</w:t>
               </w:r>
             </w:hyperlink>
           </w:p>
@@ -22981,57 +23290,7 @@
           </w:tcPr>
           <w:p>
             <w:r>
-              <w:t>Python Package Index</w:t>
-            </w:r>
-            <w:r>
-              <w:t xml:space="preserve"> (</w:t>
-            </w:r>
-            <w:proofErr w:type="spellStart"/>
-            <w:r>
-              <w:t>PyPi</w:t>
-            </w:r>
-            <w:proofErr w:type="spellEnd"/>
-            <w:r>
-              <w:t>)</w:t>
-            </w:r>
-            <w:r>
-              <w:t xml:space="preserve">. Dort liegt Software, die von der </w:t>
-            </w:r>
-            <w:proofErr w:type="gramStart"/>
-            <w:r>
-              <w:t>Python</w:t>
-            </w:r>
-            <w:r>
-              <w:t xml:space="preserve">  </w:t>
-            </w:r>
-            <w:r>
-              <w:t>Community</w:t>
-            </w:r>
-            <w:proofErr w:type="gramEnd"/>
-            <w:r>
-              <w:t xml:space="preserve"> entwickelt wurde, und auf dem eigenen PC installiert werden kann</w:t>
-            </w:r>
-            <w:r>
-              <w:t xml:space="preserve"> (</w:t>
-            </w:r>
-            <w:proofErr w:type="spellStart"/>
-            <w:r>
-              <w:t>matplotlib</w:t>
-            </w:r>
-            <w:proofErr w:type="spellEnd"/>
-            <w:r>
-              <w:t xml:space="preserve">, </w:t>
-            </w:r>
-            <w:proofErr w:type="spellStart"/>
-            <w:r>
-              <w:t>pygame</w:t>
-            </w:r>
-            <w:proofErr w:type="spellEnd"/>
-            <w:r>
-              <w:t>, …)</w:t>
-            </w:r>
-            <w:r>
-              <w:t>.</w:t>
+              <w:t>Fragen und Antworten zu Python</w:t>
             </w:r>
           </w:p>
         </w:tc>
@@ -23047,6 +23306,83 @@
                 <w:rPr>
                   <w:rStyle w:val="Hyperlink"/>
                 </w:rPr>
+                <w:t>https://pypi.org/</w:t>
+              </w:r>
+            </w:hyperlink>
+          </w:p>
+        </w:tc>
+        <w:tc>
+          <w:tcPr>
+            <w:tcW w:w="4529" w:type="dxa"/>
+          </w:tcPr>
+          <w:p>
+            <w:r>
+              <w:t>Python Package Index</w:t>
+            </w:r>
+            <w:r>
+              <w:t xml:space="preserve"> (</w:t>
+            </w:r>
+            <w:proofErr w:type="spellStart"/>
+            <w:r>
+              <w:t>PyPi</w:t>
+            </w:r>
+            <w:proofErr w:type="spellEnd"/>
+            <w:r>
+              <w:t>)</w:t>
+            </w:r>
+            <w:r>
+              <w:t xml:space="preserve">. Dort liegt Software, die von der </w:t>
+            </w:r>
+            <w:proofErr w:type="gramStart"/>
+            <w:r>
+              <w:t>Python</w:t>
+            </w:r>
+            <w:r>
+              <w:t xml:space="preserve">  </w:t>
+            </w:r>
+            <w:r>
+              <w:t>Community</w:t>
+            </w:r>
+            <w:proofErr w:type="gramEnd"/>
+            <w:r>
+              <w:t xml:space="preserve"> entwickelt wurde, und auf dem eigenen PC installiert werden kann</w:t>
+            </w:r>
+            <w:r>
+              <w:t xml:space="preserve"> (</w:t>
+            </w:r>
+            <w:proofErr w:type="spellStart"/>
+            <w:r>
+              <w:t>matplotlib</w:t>
+            </w:r>
+            <w:proofErr w:type="spellEnd"/>
+            <w:r>
+              <w:t xml:space="preserve">, </w:t>
+            </w:r>
+            <w:proofErr w:type="spellStart"/>
+            <w:r>
+              <w:t>pygame</w:t>
+            </w:r>
+            <w:proofErr w:type="spellEnd"/>
+            <w:r>
+              <w:t>, …)</w:t>
+            </w:r>
+            <w:r>
+              <w:t>.</w:t>
+            </w:r>
+          </w:p>
+        </w:tc>
+      </w:tr>
+      <w:tr>
+        <w:tc>
+          <w:tcPr>
+            <w:tcW w:w="4531" w:type="dxa"/>
+          </w:tcPr>
+          <w:p>
+            <w:hyperlink r:id="rId103" w:history="1">
+              <w:r>
+                <w:rPr>
+                  <w:rStyle w:val="Hyperlink"/>
+                </w:rPr>
                 <w:t>https://pip.pypa.io/en/stable/</w:t>
               </w:r>
             </w:hyperlink>
@@ -23209,8 +23545,8 @@
     <w:p/>
     <w:p/>
     <w:sectPr>
-      <w:headerReference w:type="default" r:id="rId103"/>
-      <w:footerReference w:type="default" r:id="rId104"/>
+      <w:headerReference w:type="default" r:id="rId104"/>
+      <w:footerReference w:type="default" r:id="rId105"/>
       <w:pgSz w:w="11906" w:h="16838"/>
       <w:pgMar w:top="1418" w:right="1418" w:bottom="1134" w:left="1418" w:header="709" w:footer="709" w:gutter="0"/>
       <w:cols w:space="708"/>
@@ -25564,7 +25900,6 @@
   <w:style w:type="character" w:default="1" w:styleId="Absatz-Standardschriftart">
     <w:name w:val="Default Paragraph Font"/>
     <w:uiPriority w:val="1"/>
-    <w:semiHidden/>
     <w:unhideWhenUsed/>
   </w:style>
   <w:style w:type="table" w:default="1" w:styleId="NormaleTabelle">

</xml_diff>

<commit_message>
Kapitel 22 umbenannt, Quellen hinzugefügt
</commit_message>
<xml_diff>
--- a/Doc/Programmieren_lernen_2023.docx
+++ b/Doc/Programmieren_lernen_2023.docx
@@ -56,7 +56,7 @@
           <w:r>
             <w:fldChar w:fldCharType="separate"/>
           </w:r>
-          <w:hyperlink w:anchor="_Toc141640996" w:history="1">
+          <w:hyperlink w:anchor="_Toc144224086" w:history="1">
             <w:r>
               <w:rPr>
                 <w:rStyle w:val="Hyperlink"/>
@@ -100,7 +100,7 @@
                 <w:noProof/>
                 <w:webHidden/>
               </w:rPr>
-              <w:instrText xml:space="preserve"> PAGEREF _Toc141640996 \h </w:instrText>
+              <w:instrText xml:space="preserve"> PAGEREF _Toc144224086 \h </w:instrText>
             </w:r>
             <w:r>
               <w:rPr>
@@ -146,7 +146,7 @@
               <w14:ligatures w14:val="standardContextual"/>
             </w:rPr>
           </w:pPr>
-          <w:hyperlink w:anchor="_Toc141640997" w:history="1">
+          <w:hyperlink w:anchor="_Toc144224087" w:history="1">
             <w:r>
               <w:rPr>
                 <w:rStyle w:val="Hyperlink"/>
@@ -190,7 +190,7 @@
                 <w:noProof/>
                 <w:webHidden/>
               </w:rPr>
-              <w:instrText xml:space="preserve"> PAGEREF _Toc141640997 \h </w:instrText>
+              <w:instrText xml:space="preserve"> PAGEREF _Toc144224087 \h </w:instrText>
             </w:r>
             <w:r>
               <w:rPr>
@@ -236,7 +236,7 @@
               <w14:ligatures w14:val="standardContextual"/>
             </w:rPr>
           </w:pPr>
-          <w:hyperlink w:anchor="_Toc141640998" w:history="1">
+          <w:hyperlink w:anchor="_Toc144224088" w:history="1">
             <w:r>
               <w:rPr>
                 <w:rStyle w:val="Hyperlink"/>
@@ -280,7 +280,7 @@
                 <w:noProof/>
                 <w:webHidden/>
               </w:rPr>
-              <w:instrText xml:space="preserve"> PAGEREF _Toc141640998 \h </w:instrText>
+              <w:instrText xml:space="preserve"> PAGEREF _Toc144224088 \h </w:instrText>
             </w:r>
             <w:r>
               <w:rPr>
@@ -326,7 +326,7 @@
               <w14:ligatures w14:val="standardContextual"/>
             </w:rPr>
           </w:pPr>
-          <w:hyperlink w:anchor="_Toc141640999" w:history="1">
+          <w:hyperlink w:anchor="_Toc144224089" w:history="1">
             <w:r>
               <w:rPr>
                 <w:rStyle w:val="Hyperlink"/>
@@ -370,7 +370,7 @@
                 <w:noProof/>
                 <w:webHidden/>
               </w:rPr>
-              <w:instrText xml:space="preserve"> PAGEREF _Toc141640999 \h </w:instrText>
+              <w:instrText xml:space="preserve"> PAGEREF _Toc144224089 \h </w:instrText>
             </w:r>
             <w:r>
               <w:rPr>
@@ -416,7 +416,7 @@
               <w14:ligatures w14:val="standardContextual"/>
             </w:rPr>
           </w:pPr>
-          <w:hyperlink w:anchor="_Toc141641000" w:history="1">
+          <w:hyperlink w:anchor="_Toc144224090" w:history="1">
             <w:r>
               <w:rPr>
                 <w:rStyle w:val="Hyperlink"/>
@@ -460,7 +460,7 @@
                 <w:noProof/>
                 <w:webHidden/>
               </w:rPr>
-              <w:instrText xml:space="preserve"> PAGEREF _Toc141641000 \h </w:instrText>
+              <w:instrText xml:space="preserve"> PAGEREF _Toc144224090 \h </w:instrText>
             </w:r>
             <w:r>
               <w:rPr>
@@ -506,7 +506,7 @@
               <w14:ligatures w14:val="standardContextual"/>
             </w:rPr>
           </w:pPr>
-          <w:hyperlink w:anchor="_Toc141641001" w:history="1">
+          <w:hyperlink w:anchor="_Toc144224091" w:history="1">
             <w:r>
               <w:rPr>
                 <w:rStyle w:val="Hyperlink"/>
@@ -550,7 +550,7 @@
                 <w:noProof/>
                 <w:webHidden/>
               </w:rPr>
-              <w:instrText xml:space="preserve"> PAGEREF _Toc141641001 \h </w:instrText>
+              <w:instrText xml:space="preserve"> PAGEREF _Toc144224091 \h </w:instrText>
             </w:r>
             <w:r>
               <w:rPr>
@@ -596,7 +596,7 @@
               <w14:ligatures w14:val="standardContextual"/>
             </w:rPr>
           </w:pPr>
-          <w:hyperlink w:anchor="_Toc141641002" w:history="1">
+          <w:hyperlink w:anchor="_Toc144224092" w:history="1">
             <w:r>
               <w:rPr>
                 <w:rStyle w:val="Hyperlink"/>
@@ -640,7 +640,7 @@
                 <w:noProof/>
                 <w:webHidden/>
               </w:rPr>
-              <w:instrText xml:space="preserve"> PAGEREF _Toc141641002 \h </w:instrText>
+              <w:instrText xml:space="preserve"> PAGEREF _Toc144224092 \h </w:instrText>
             </w:r>
             <w:r>
               <w:rPr>
@@ -686,7 +686,7 @@
               <w14:ligatures w14:val="standardContextual"/>
             </w:rPr>
           </w:pPr>
-          <w:hyperlink w:anchor="_Toc141641003" w:history="1">
+          <w:hyperlink w:anchor="_Toc144224093" w:history="1">
             <w:r>
               <w:rPr>
                 <w:rStyle w:val="Hyperlink"/>
@@ -730,7 +730,7 @@
                 <w:noProof/>
                 <w:webHidden/>
               </w:rPr>
-              <w:instrText xml:space="preserve"> PAGEREF _Toc141641003 \h </w:instrText>
+              <w:instrText xml:space="preserve"> PAGEREF _Toc144224093 \h </w:instrText>
             </w:r>
             <w:r>
               <w:rPr>
@@ -776,7 +776,7 @@
               <w14:ligatures w14:val="standardContextual"/>
             </w:rPr>
           </w:pPr>
-          <w:hyperlink w:anchor="_Toc141641004" w:history="1">
+          <w:hyperlink w:anchor="_Toc144224094" w:history="1">
             <w:r>
               <w:rPr>
                 <w:rStyle w:val="Hyperlink"/>
@@ -820,7 +820,7 @@
                 <w:noProof/>
                 <w:webHidden/>
               </w:rPr>
-              <w:instrText xml:space="preserve"> PAGEREF _Toc141641004 \h </w:instrText>
+              <w:instrText xml:space="preserve"> PAGEREF _Toc144224094 \h </w:instrText>
             </w:r>
             <w:r>
               <w:rPr>
@@ -866,7 +866,7 @@
               <w14:ligatures w14:val="standardContextual"/>
             </w:rPr>
           </w:pPr>
-          <w:hyperlink w:anchor="_Toc141641005" w:history="1">
+          <w:hyperlink w:anchor="_Toc144224095" w:history="1">
             <w:r>
               <w:rPr>
                 <w:rStyle w:val="Hyperlink"/>
@@ -910,7 +910,7 @@
                 <w:noProof/>
                 <w:webHidden/>
               </w:rPr>
-              <w:instrText xml:space="preserve"> PAGEREF _Toc141641005 \h </w:instrText>
+              <w:instrText xml:space="preserve"> PAGEREF _Toc144224095 \h </w:instrText>
             </w:r>
             <w:r>
               <w:rPr>
@@ -956,7 +956,7 @@
               <w14:ligatures w14:val="standardContextual"/>
             </w:rPr>
           </w:pPr>
-          <w:hyperlink w:anchor="_Toc141641006" w:history="1">
+          <w:hyperlink w:anchor="_Toc144224096" w:history="1">
             <w:r>
               <w:rPr>
                 <w:rStyle w:val="Hyperlink"/>
@@ -1000,7 +1000,7 @@
                 <w:noProof/>
                 <w:webHidden/>
               </w:rPr>
-              <w:instrText xml:space="preserve"> PAGEREF _Toc141641006 \h </w:instrText>
+              <w:instrText xml:space="preserve"> PAGEREF _Toc144224096 \h </w:instrText>
             </w:r>
             <w:r>
               <w:rPr>
@@ -1046,7 +1046,7 @@
               <w14:ligatures w14:val="standardContextual"/>
             </w:rPr>
           </w:pPr>
-          <w:hyperlink w:anchor="_Toc141641007" w:history="1">
+          <w:hyperlink w:anchor="_Toc144224097" w:history="1">
             <w:r>
               <w:rPr>
                 <w:rStyle w:val="Hyperlink"/>
@@ -1090,7 +1090,7 @@
                 <w:noProof/>
                 <w:webHidden/>
               </w:rPr>
-              <w:instrText xml:space="preserve"> PAGEREF _Toc141641007 \h </w:instrText>
+              <w:instrText xml:space="preserve"> PAGEREF _Toc144224097 \h </w:instrText>
             </w:r>
             <w:r>
               <w:rPr>
@@ -1136,7 +1136,7 @@
               <w14:ligatures w14:val="standardContextual"/>
             </w:rPr>
           </w:pPr>
-          <w:hyperlink w:anchor="_Toc141641008" w:history="1">
+          <w:hyperlink w:anchor="_Toc144224098" w:history="1">
             <w:r>
               <w:rPr>
                 <w:rStyle w:val="Hyperlink"/>
@@ -1180,7 +1180,7 @@
                 <w:noProof/>
                 <w:webHidden/>
               </w:rPr>
-              <w:instrText xml:space="preserve"> PAGEREF _Toc141641008 \h </w:instrText>
+              <w:instrText xml:space="preserve"> PAGEREF _Toc144224098 \h </w:instrText>
             </w:r>
             <w:r>
               <w:rPr>
@@ -1226,7 +1226,7 @@
               <w14:ligatures w14:val="standardContextual"/>
             </w:rPr>
           </w:pPr>
-          <w:hyperlink w:anchor="_Toc141641009" w:history="1">
+          <w:hyperlink w:anchor="_Toc144224099" w:history="1">
             <w:r>
               <w:rPr>
                 <w:rStyle w:val="Hyperlink"/>
@@ -1270,7 +1270,7 @@
                 <w:noProof/>
                 <w:webHidden/>
               </w:rPr>
-              <w:instrText xml:space="preserve"> PAGEREF _Toc141641009 \h </w:instrText>
+              <w:instrText xml:space="preserve"> PAGEREF _Toc144224099 \h </w:instrText>
             </w:r>
             <w:r>
               <w:rPr>
@@ -1316,7 +1316,7 @@
               <w14:ligatures w14:val="standardContextual"/>
             </w:rPr>
           </w:pPr>
-          <w:hyperlink w:anchor="_Toc141641010" w:history="1">
+          <w:hyperlink w:anchor="_Toc144224100" w:history="1">
             <w:r>
               <w:rPr>
                 <w:rStyle w:val="Hyperlink"/>
@@ -1360,7 +1360,7 @@
                 <w:noProof/>
                 <w:webHidden/>
               </w:rPr>
-              <w:instrText xml:space="preserve"> PAGEREF _Toc141641010 \h </w:instrText>
+              <w:instrText xml:space="preserve"> PAGEREF _Toc144224100 \h </w:instrText>
             </w:r>
             <w:r>
               <w:rPr>
@@ -1406,7 +1406,7 @@
               <w14:ligatures w14:val="standardContextual"/>
             </w:rPr>
           </w:pPr>
-          <w:hyperlink w:anchor="_Toc141641011" w:history="1">
+          <w:hyperlink w:anchor="_Toc144224101" w:history="1">
             <w:r>
               <w:rPr>
                 <w:rStyle w:val="Hyperlink"/>
@@ -1450,7 +1450,7 @@
                 <w:noProof/>
                 <w:webHidden/>
               </w:rPr>
-              <w:instrText xml:space="preserve"> PAGEREF _Toc141641011 \h </w:instrText>
+              <w:instrText xml:space="preserve"> PAGEREF _Toc144224101 \h </w:instrText>
             </w:r>
             <w:r>
               <w:rPr>
@@ -1496,7 +1496,7 @@
               <w14:ligatures w14:val="standardContextual"/>
             </w:rPr>
           </w:pPr>
-          <w:hyperlink w:anchor="_Toc141641012" w:history="1">
+          <w:hyperlink w:anchor="_Toc144224102" w:history="1">
             <w:r>
               <w:rPr>
                 <w:rStyle w:val="Hyperlink"/>
@@ -1540,7 +1540,7 @@
                 <w:noProof/>
                 <w:webHidden/>
               </w:rPr>
-              <w:instrText xml:space="preserve"> PAGEREF _Toc141641012 \h </w:instrText>
+              <w:instrText xml:space="preserve"> PAGEREF _Toc144224102 \h </w:instrText>
             </w:r>
             <w:r>
               <w:rPr>
@@ -1586,7 +1586,7 @@
               <w14:ligatures w14:val="standardContextual"/>
             </w:rPr>
           </w:pPr>
-          <w:hyperlink w:anchor="_Toc141641013" w:history="1">
+          <w:hyperlink w:anchor="_Toc144224103" w:history="1">
             <w:r>
               <w:rPr>
                 <w:rStyle w:val="Hyperlink"/>
@@ -1630,7 +1630,7 @@
                 <w:noProof/>
                 <w:webHidden/>
               </w:rPr>
-              <w:instrText xml:space="preserve"> PAGEREF _Toc141641013 \h </w:instrText>
+              <w:instrText xml:space="preserve"> PAGEREF _Toc144224103 \h </w:instrText>
             </w:r>
             <w:r>
               <w:rPr>
@@ -1676,7 +1676,7 @@
               <w14:ligatures w14:val="standardContextual"/>
             </w:rPr>
           </w:pPr>
-          <w:hyperlink w:anchor="_Toc141641014" w:history="1">
+          <w:hyperlink w:anchor="_Toc144224104" w:history="1">
             <w:r>
               <w:rPr>
                 <w:rStyle w:val="Hyperlink"/>
@@ -1720,7 +1720,7 @@
                 <w:noProof/>
                 <w:webHidden/>
               </w:rPr>
-              <w:instrText xml:space="preserve"> PAGEREF _Toc141641014 \h </w:instrText>
+              <w:instrText xml:space="preserve"> PAGEREF _Toc144224104 \h </w:instrText>
             </w:r>
             <w:r>
               <w:rPr>
@@ -1766,7 +1766,7 @@
               <w14:ligatures w14:val="standardContextual"/>
             </w:rPr>
           </w:pPr>
-          <w:hyperlink w:anchor="_Toc141641015" w:history="1">
+          <w:hyperlink w:anchor="_Toc144224105" w:history="1">
             <w:r>
               <w:rPr>
                 <w:rStyle w:val="Hyperlink"/>
@@ -1810,7 +1810,7 @@
                 <w:noProof/>
                 <w:webHidden/>
               </w:rPr>
-              <w:instrText xml:space="preserve"> PAGEREF _Toc141641015 \h </w:instrText>
+              <w:instrText xml:space="preserve"> PAGEREF _Toc144224105 \h </w:instrText>
             </w:r>
             <w:r>
               <w:rPr>
@@ -1856,7 +1856,7 @@
               <w14:ligatures w14:val="standardContextual"/>
             </w:rPr>
           </w:pPr>
-          <w:hyperlink w:anchor="_Toc141641016" w:history="1">
+          <w:hyperlink w:anchor="_Toc144224106" w:history="1">
             <w:r>
               <w:rPr>
                 <w:rStyle w:val="Hyperlink"/>
@@ -1900,7 +1900,7 @@
                 <w:noProof/>
                 <w:webHidden/>
               </w:rPr>
-              <w:instrText xml:space="preserve"> PAGEREF _Toc141641016 \h </w:instrText>
+              <w:instrText xml:space="preserve"> PAGEREF _Toc144224106 \h </w:instrText>
             </w:r>
             <w:r>
               <w:rPr>
@@ -1946,7 +1946,7 @@
               <w14:ligatures w14:val="standardContextual"/>
             </w:rPr>
           </w:pPr>
-          <w:hyperlink w:anchor="_Toc141641017" w:history="1">
+          <w:hyperlink w:anchor="_Toc144224107" w:history="1">
             <w:r>
               <w:rPr>
                 <w:rStyle w:val="Hyperlink"/>
@@ -1969,7 +1969,7 @@
                 <w:rStyle w:val="Hyperlink"/>
                 <w:noProof/>
               </w:rPr>
-              <w:t>KI – Mustererkennung</w:t>
+              <w:t>KI – Machine Learning Modelle trainieren und nutzen</w:t>
             </w:r>
             <w:r>
               <w:rPr>
@@ -1990,7 +1990,7 @@
                 <w:noProof/>
                 <w:webHidden/>
               </w:rPr>
-              <w:instrText xml:space="preserve"> PAGEREF _Toc141641017 \h </w:instrText>
+              <w:instrText xml:space="preserve"> PAGEREF _Toc144224107 \h </w:instrText>
             </w:r>
             <w:r>
               <w:rPr>
@@ -2035,7 +2035,7 @@
               <w14:ligatures w14:val="standardContextual"/>
             </w:rPr>
           </w:pPr>
-          <w:hyperlink w:anchor="_Toc141641018" w:history="1">
+          <w:hyperlink w:anchor="_Toc144224108" w:history="1">
             <w:r>
               <w:rPr>
                 <w:rStyle w:val="Hyperlink"/>
@@ -2062,7 +2062,7 @@
                 <w:noProof/>
                 <w:webHidden/>
               </w:rPr>
-              <w:instrText xml:space="preserve"> PAGEREF _Toc141641018 \h </w:instrText>
+              <w:instrText xml:space="preserve"> PAGEREF _Toc144224108 \h </w:instrText>
             </w:r>
             <w:r>
               <w:rPr>
@@ -2127,7 +2127,7 @@
         </w:numPr>
         <w:ind w:left="357" w:hanging="357"/>
       </w:pPr>
-      <w:bookmarkStart w:id="0" w:name="_Toc141640996"/>
+      <w:bookmarkStart w:id="0" w:name="_Toc144224086"/>
       <w:r>
         <w:lastRenderedPageBreak/>
         <w:t>Python und IDLE</w:t>
@@ -2339,7 +2339,7 @@
         </w:numPr>
         <w:ind w:left="357" w:hanging="357"/>
       </w:pPr>
-      <w:bookmarkStart w:id="1" w:name="_Toc141640997"/>
+      <w:bookmarkStart w:id="1" w:name="_Toc144224087"/>
       <w:r>
         <w:t>Unterschied zwischen Funktionen und Methoden</w:t>
       </w:r>
@@ -2503,7 +2503,7 @@
         </w:numPr>
         <w:ind w:left="357" w:hanging="357"/>
       </w:pPr>
-      <w:bookmarkStart w:id="2" w:name="_Toc141640998"/>
+      <w:bookmarkStart w:id="2" w:name="_Toc144224088"/>
       <w:r>
         <w:t>Rechnen mit Zeichenketten und Zahlen</w:t>
       </w:r>
@@ -2675,7 +2675,7 @@
         </w:numPr>
         <w:ind w:left="357" w:hanging="357"/>
       </w:pPr>
-      <w:bookmarkStart w:id="3" w:name="_Toc141640999"/>
+      <w:bookmarkStart w:id="3" w:name="_Toc144224089"/>
       <w:r>
         <w:lastRenderedPageBreak/>
         <w:t>Listen und Wörterbücher</w:t>
@@ -3777,7 +3777,7 @@
         </w:numPr>
         <w:ind w:left="357" w:hanging="357"/>
       </w:pPr>
-      <w:bookmarkStart w:id="4" w:name="_Toc141641000"/>
+      <w:bookmarkStart w:id="4" w:name="_Toc144224090"/>
       <w:r>
         <w:t>Benutzereingaben anfordern</w:t>
       </w:r>
@@ -4085,7 +4085,7 @@
         </w:numPr>
         <w:ind w:left="357" w:hanging="357"/>
       </w:pPr>
-      <w:bookmarkStart w:id="5" w:name="_Toc141641001"/>
+      <w:bookmarkStart w:id="5" w:name="_Toc144224091"/>
       <w:r>
         <w:lastRenderedPageBreak/>
         <w:t>Fallunterscheidungen</w:t>
@@ -4648,7 +4648,7 @@
         </w:numPr>
         <w:ind w:left="357" w:hanging="357"/>
       </w:pPr>
-      <w:bookmarkStart w:id="6" w:name="_Toc141641002"/>
+      <w:bookmarkStart w:id="6" w:name="_Toc144224092"/>
       <w:r>
         <w:lastRenderedPageBreak/>
         <w:t>Schleifen</w:t>
@@ -5651,7 +5651,7 @@
         </w:numPr>
         <w:ind w:left="357" w:hanging="357"/>
       </w:pPr>
-      <w:bookmarkStart w:id="7" w:name="_Toc141641003"/>
+      <w:bookmarkStart w:id="7" w:name="_Toc144224093"/>
       <w:r>
         <w:lastRenderedPageBreak/>
         <w:t>Einfacher Chatbot</w:t>
@@ -6023,7 +6023,7 @@
         </w:numPr>
         <w:ind w:left="357" w:hanging="357"/>
       </w:pPr>
-      <w:bookmarkStart w:id="8" w:name="_Toc141641004"/>
+      <w:bookmarkStart w:id="8" w:name="_Toc144224094"/>
       <w:r>
         <w:lastRenderedPageBreak/>
         <w:t>Funktionen</w:t>
@@ -7136,7 +7136,7 @@
         </w:numPr>
         <w:ind w:left="357" w:hanging="357"/>
       </w:pPr>
-      <w:bookmarkStart w:id="9" w:name="_Toc141641005"/>
+      <w:bookmarkStart w:id="9" w:name="_Toc144224095"/>
       <w:r>
         <w:lastRenderedPageBreak/>
         <w:t xml:space="preserve">Funktionen </w:t>
@@ -8173,7 +8173,7 @@
         </w:numPr>
         <w:ind w:left="357" w:hanging="357"/>
       </w:pPr>
-      <w:bookmarkStart w:id="10" w:name="_Toc141641006"/>
+      <w:bookmarkStart w:id="10" w:name="_Toc144224096"/>
       <w:r>
         <w:lastRenderedPageBreak/>
         <w:t>Objektorientierte Programmierung (OOP) – Klassen</w:t>
@@ -10144,7 +10144,7 @@
         </w:numPr>
         <w:ind w:left="357" w:hanging="357"/>
       </w:pPr>
-      <w:bookmarkStart w:id="11" w:name="_Toc141641007"/>
+      <w:bookmarkStart w:id="11" w:name="_Toc144224097"/>
       <w:r>
         <w:lastRenderedPageBreak/>
         <w:t>OOP – Vererbung bei Klassen</w:t>
@@ -11038,7 +11038,7 @@
         </w:numPr>
         <w:ind w:left="357" w:hanging="357"/>
       </w:pPr>
-      <w:bookmarkStart w:id="12" w:name="_Toc141641008"/>
+      <w:bookmarkStart w:id="12" w:name="_Toc144224098"/>
       <w:r>
         <w:lastRenderedPageBreak/>
         <w:t>Unittest</w:t>
@@ -13364,7 +13364,7 @@
         </w:numPr>
         <w:ind w:left="357" w:hanging="357"/>
       </w:pPr>
-      <w:bookmarkStart w:id="13" w:name="_Toc141641009"/>
+      <w:bookmarkStart w:id="13" w:name="_Toc144224099"/>
       <w:r>
         <w:lastRenderedPageBreak/>
         <w:t>Zweidimensionale Arrays</w:t>
@@ -14762,7 +14762,7 @@
         </w:numPr>
         <w:ind w:left="357" w:hanging="357"/>
       </w:pPr>
-      <w:bookmarkStart w:id="14" w:name="_Toc141641010"/>
+      <w:bookmarkStart w:id="14" w:name="_Toc144224100"/>
       <w:r>
         <w:lastRenderedPageBreak/>
         <w:t>Zustands</w:t>
@@ -17395,7 +17395,7 @@
         </w:numPr>
         <w:ind w:left="357" w:hanging="357"/>
       </w:pPr>
-      <w:bookmarkStart w:id="15" w:name="_Toc141641011"/>
+      <w:bookmarkStart w:id="15" w:name="_Toc144224101"/>
       <w:r>
         <w:lastRenderedPageBreak/>
         <w:t xml:space="preserve">GUI mit </w:t>
@@ -18889,7 +18889,7 @@
         </w:numPr>
         <w:ind w:left="357" w:hanging="357"/>
       </w:pPr>
-      <w:bookmarkStart w:id="16" w:name="_Toc141641012"/>
+      <w:bookmarkStart w:id="16" w:name="_Toc144224102"/>
       <w:r>
         <w:lastRenderedPageBreak/>
         <w:t>Turtle Grafik</w:t>
@@ -19389,7 +19389,7 @@
         </w:numPr>
         <w:ind w:left="357" w:hanging="357"/>
       </w:pPr>
-      <w:bookmarkStart w:id="17" w:name="_Toc141641013"/>
+      <w:bookmarkStart w:id="17" w:name="_Toc144224103"/>
       <w:r>
         <w:lastRenderedPageBreak/>
         <w:t>Dateien lesen</w:t>
@@ -20391,7 +20391,7 @@
         </w:numPr>
         <w:ind w:left="357" w:hanging="357"/>
       </w:pPr>
-      <w:bookmarkStart w:id="18" w:name="_Toc141641014"/>
+      <w:bookmarkStart w:id="18" w:name="_Toc144224104"/>
       <w:r>
         <w:t>Dateien schreiben</w:t>
       </w:r>
@@ -20731,7 +20731,13 @@
       </w:r>
       <w:r>
         <w:br/>
-        <w:t>"Speichern unter" "Dateityp: CSF UTF-8 (durch Trennzeichen getrennt) (*.</w:t>
+        <w:t>"Speichern unter" "Dateityp: CS</w:t>
+      </w:r>
+      <w:r>
+        <w:t>V</w:t>
+      </w:r>
+      <w:r>
+        <w:t xml:space="preserve"> UTF-8 (durch Trennzeichen getrennt) (*.</w:t>
       </w:r>
       <w:proofErr w:type="spellStart"/>
       <w:r>
@@ -20938,7 +20944,7 @@
         </w:numPr>
         <w:ind w:left="357" w:hanging="357"/>
       </w:pPr>
-      <w:bookmarkStart w:id="19" w:name="_Toc141641015"/>
+      <w:bookmarkStart w:id="19" w:name="_Toc144224105"/>
       <w:r>
         <w:lastRenderedPageBreak/>
         <w:t xml:space="preserve">Bibliothek </w:t>
@@ -22558,7 +22564,7 @@
         </w:numPr>
         <w:ind w:left="357" w:hanging="357"/>
       </w:pPr>
-      <w:bookmarkStart w:id="20" w:name="_Toc141641016"/>
+      <w:bookmarkStart w:id="20" w:name="_Toc144224106"/>
       <w:r>
         <w:lastRenderedPageBreak/>
         <w:t>Künstliche Intelligenz</w:t>
@@ -22599,18 +22605,26 @@
         </w:numPr>
         <w:ind w:left="357" w:hanging="357"/>
       </w:pPr>
-      <w:bookmarkStart w:id="21" w:name="_Toc141641017"/>
+      <w:bookmarkStart w:id="21" w:name="_Toc144224107"/>
       <w:r>
         <w:lastRenderedPageBreak/>
         <w:t xml:space="preserve">KI – </w:t>
       </w:r>
-      <w:r>
-        <w:t>Mustere</w:t>
-      </w:r>
-      <w:r>
-        <w:t>rkennung</w:t>
+      <w:proofErr w:type="spellStart"/>
+      <w:r>
+        <w:t>Machine</w:t>
+      </w:r>
+      <w:proofErr w:type="spellEnd"/>
+      <w:r>
+        <w:t xml:space="preserve"> Learning Modelle trainieren</w:t>
+      </w:r>
+      <w:r>
+        <w:t xml:space="preserve"> und nutzen</w:t>
       </w:r>
       <w:bookmarkEnd w:id="21"/>
+      <w:r>
+        <w:t xml:space="preserve"> </w:t>
+      </w:r>
     </w:p>
     <w:p>
       <w:pPr>
@@ -22656,7 +22670,7 @@
       <w:pPr>
         <w:pStyle w:val="berschrift2"/>
       </w:pPr>
-      <w:bookmarkStart w:id="22" w:name="_Toc141641018"/>
+      <w:bookmarkStart w:id="22" w:name="_Toc144224108"/>
       <w:r>
         <w:t>Quellen</w:t>
       </w:r>
@@ -22674,6 +22688,9 @@
         <w:gridCol w:w="4529"/>
       </w:tblGrid>
       <w:tr>
+        <w:trPr>
+          <w:tblHeader/>
+        </w:trPr>
         <w:tc>
           <w:tcPr>
             <w:tcW w:w="4531" w:type="dxa"/>
@@ -23313,7 +23330,7 @@
                 <w:rPr>
                   <w:rStyle w:val="Hyperlink"/>
                 </w:rPr>
-                <w:t>https://stackoverflow.com/questions</w:t>
+                <w:t>https://www.youtube.com/@STARTUPTEENS/playlists</w:t>
               </w:r>
             </w:hyperlink>
           </w:p>
@@ -23324,7 +23341,7 @@
           </w:tcPr>
           <w:p>
             <w:r>
-              <w:t>Fragen und Antworten zu Python</w:t>
+              <w:t>Programmiere mit Python - Baue deine eigene KI!</w:t>
             </w:r>
           </w:p>
         </w:tc>
@@ -23340,7 +23357,7 @@
                 <w:rPr>
                   <w:rStyle w:val="Hyperlink"/>
                 </w:rPr>
-                <w:t>https://pypi.org/</w:t>
+                <w:t>https://steinphysik.de/kuenstliche-intelligenz/</w:t>
               </w:r>
             </w:hyperlink>
           </w:p>
@@ -23350,58 +23367,14 @@
             <w:tcW w:w="4529" w:type="dxa"/>
           </w:tcPr>
           <w:p>
-            <w:r>
-              <w:t>Python Package Index</w:t>
-            </w:r>
-            <w:r>
-              <w:t xml:space="preserve"> (</w:t>
-            </w:r>
-            <w:proofErr w:type="spellStart"/>
-            <w:r>
-              <w:t>PyPi</w:t>
-            </w:r>
-            <w:proofErr w:type="spellEnd"/>
-            <w:r>
-              <w:t>)</w:t>
-            </w:r>
-            <w:r>
-              <w:t xml:space="preserve">. Dort liegt Software, die von der </w:t>
-            </w:r>
-            <w:proofErr w:type="gramStart"/>
-            <w:r>
-              <w:t>Python</w:t>
-            </w:r>
-            <w:r>
-              <w:t xml:space="preserve">  </w:t>
-            </w:r>
-            <w:r>
-              <w:t>Community</w:t>
-            </w:r>
-            <w:proofErr w:type="gramEnd"/>
-            <w:r>
-              <w:t xml:space="preserve"> entwickelt wurde, und auf dem eigenen PC installiert werden kann</w:t>
-            </w:r>
-            <w:r>
-              <w:t xml:space="preserve"> (</w:t>
-            </w:r>
-            <w:proofErr w:type="spellStart"/>
-            <w:r>
-              <w:t>matplotlib</w:t>
-            </w:r>
-            <w:proofErr w:type="spellEnd"/>
-            <w:r>
-              <w:t xml:space="preserve">, </w:t>
-            </w:r>
-            <w:proofErr w:type="spellStart"/>
-            <w:r>
-              <w:t>pygame</w:t>
-            </w:r>
-            <w:proofErr w:type="spellEnd"/>
-            <w:r>
-              <w:t>, …)</w:t>
-            </w:r>
-            <w:r>
-              <w:t>.</w:t>
+            <w:pPr>
+              <w:spacing w:line="259" w:lineRule="auto"/>
+            </w:pPr>
+            <w:r>
+              <w:t xml:space="preserve">Künstliche Intelligenz - </w:t>
+            </w:r>
+            <w:r>
+              <w:t>Eine Einführung für den Schulunterricht mit Programmbeispielen</w:t>
             </w:r>
           </w:p>
         </w:tc>
@@ -23417,6 +23390,207 @@
                 <w:rPr>
                   <w:rStyle w:val="Hyperlink"/>
                 </w:rPr>
+                <w:t>https://www.youtube.com/@BreakingLab/playlists</w:t>
+              </w:r>
+            </w:hyperlink>
+          </w:p>
+        </w:tc>
+        <w:tc>
+          <w:tcPr>
+            <w:tcW w:w="4529" w:type="dxa"/>
+          </w:tcPr>
+          <w:p>
+            <w:r>
+              <w:t>KI programmieren lernen – Künstliche Intelligenz Tutorials</w:t>
+            </w:r>
+          </w:p>
+        </w:tc>
+      </w:tr>
+      <w:tr>
+        <w:tc>
+          <w:tcPr>
+            <w:tcW w:w="4531" w:type="dxa"/>
+          </w:tcPr>
+          <w:p/>
+        </w:tc>
+        <w:tc>
+          <w:tcPr>
+            <w:tcW w:w="4529" w:type="dxa"/>
+          </w:tcPr>
+          <w:p/>
+        </w:tc>
+      </w:tr>
+      <w:tr>
+        <w:tc>
+          <w:tcPr>
+            <w:tcW w:w="4531" w:type="dxa"/>
+          </w:tcPr>
+          <w:p/>
+        </w:tc>
+        <w:tc>
+          <w:tcPr>
+            <w:tcW w:w="4529" w:type="dxa"/>
+          </w:tcPr>
+          <w:p/>
+        </w:tc>
+      </w:tr>
+      <w:tr>
+        <w:tc>
+          <w:tcPr>
+            <w:tcW w:w="4531" w:type="dxa"/>
+          </w:tcPr>
+          <w:p/>
+        </w:tc>
+        <w:tc>
+          <w:tcPr>
+            <w:tcW w:w="4529" w:type="dxa"/>
+          </w:tcPr>
+          <w:p/>
+        </w:tc>
+      </w:tr>
+      <w:tr>
+        <w:tc>
+          <w:tcPr>
+            <w:tcW w:w="4531" w:type="dxa"/>
+          </w:tcPr>
+          <w:p/>
+        </w:tc>
+        <w:tc>
+          <w:tcPr>
+            <w:tcW w:w="4529" w:type="dxa"/>
+          </w:tcPr>
+          <w:p/>
+        </w:tc>
+      </w:tr>
+      <w:tr>
+        <w:tc>
+          <w:tcPr>
+            <w:tcW w:w="4531" w:type="dxa"/>
+          </w:tcPr>
+          <w:p/>
+        </w:tc>
+        <w:tc>
+          <w:tcPr>
+            <w:tcW w:w="4529" w:type="dxa"/>
+          </w:tcPr>
+          <w:p/>
+        </w:tc>
+      </w:tr>
+      <w:tr>
+        <w:tc>
+          <w:tcPr>
+            <w:tcW w:w="4531" w:type="dxa"/>
+          </w:tcPr>
+          <w:p>
+            <w:hyperlink r:id="rId106" w:history="1">
+              <w:r>
+                <w:rPr>
+                  <w:rStyle w:val="Hyperlink"/>
+                </w:rPr>
+                <w:t>https://stackoverflow.com/questions</w:t>
+              </w:r>
+            </w:hyperlink>
+          </w:p>
+        </w:tc>
+        <w:tc>
+          <w:tcPr>
+            <w:tcW w:w="4529" w:type="dxa"/>
+          </w:tcPr>
+          <w:p>
+            <w:r>
+              <w:t>Fragen und Antworten zu Python</w:t>
+            </w:r>
+          </w:p>
+        </w:tc>
+      </w:tr>
+      <w:tr>
+        <w:tc>
+          <w:tcPr>
+            <w:tcW w:w="4531" w:type="dxa"/>
+          </w:tcPr>
+          <w:p>
+            <w:hyperlink r:id="rId107" w:history="1">
+              <w:r>
+                <w:rPr>
+                  <w:rStyle w:val="Hyperlink"/>
+                </w:rPr>
+                <w:t>https://pypi.org/</w:t>
+              </w:r>
+            </w:hyperlink>
+          </w:p>
+        </w:tc>
+        <w:tc>
+          <w:tcPr>
+            <w:tcW w:w="4529" w:type="dxa"/>
+          </w:tcPr>
+          <w:p>
+            <w:r>
+              <w:t>Python Package Index</w:t>
+            </w:r>
+            <w:r>
+              <w:t xml:space="preserve"> (</w:t>
+            </w:r>
+            <w:proofErr w:type="spellStart"/>
+            <w:r>
+              <w:t>PyPi</w:t>
+            </w:r>
+            <w:proofErr w:type="spellEnd"/>
+            <w:r>
+              <w:t>)</w:t>
+            </w:r>
+            <w:r>
+              <w:t xml:space="preserve">. Dort liegt Software, die von der </w:t>
+            </w:r>
+            <w:proofErr w:type="gramStart"/>
+            <w:r>
+              <w:t>Python</w:t>
+            </w:r>
+            <w:r>
+              <w:t xml:space="preserve">  </w:t>
+            </w:r>
+            <w:r>
+              <w:t>Community</w:t>
+            </w:r>
+            <w:proofErr w:type="gramEnd"/>
+            <w:r>
+              <w:t xml:space="preserve"> entwickelt wurde, und auf dem eigenen PC installiert werden kann</w:t>
+            </w:r>
+            <w:r>
+              <w:t xml:space="preserve"> (</w:t>
+            </w:r>
+            <w:proofErr w:type="spellStart"/>
+            <w:r>
+              <w:t>matplotlib</w:t>
+            </w:r>
+            <w:proofErr w:type="spellEnd"/>
+            <w:r>
+              <w:t xml:space="preserve">, </w:t>
+            </w:r>
+            <w:proofErr w:type="spellStart"/>
+            <w:r>
+              <w:t>pygame</w:t>
+            </w:r>
+            <w:proofErr w:type="spellEnd"/>
+            <w:r>
+              <w:t>, …)</w:t>
+            </w:r>
+            <w:r>
+              <w:t>.</w:t>
+            </w:r>
+          </w:p>
+        </w:tc>
+      </w:tr>
+      <w:tr>
+        <w:tc>
+          <w:tcPr>
+            <w:tcW w:w="4531" w:type="dxa"/>
+          </w:tcPr>
+          <w:p>
+            <w:hyperlink r:id="rId108" w:history="1">
+              <w:r>
+                <w:rPr>
+                  <w:rStyle w:val="Hyperlink"/>
+                </w:rPr>
                 <w:t>https://pip.pypa.io/en/stable/</w:t>
               </w:r>
             </w:hyperlink>
@@ -23575,12 +23749,26 @@
           </w:p>
         </w:tc>
       </w:tr>
+      <w:tr>
+        <w:tc>
+          <w:tcPr>
+            <w:tcW w:w="4531" w:type="dxa"/>
+          </w:tcPr>
+          <w:p/>
+        </w:tc>
+        <w:tc>
+          <w:tcPr>
+            <w:tcW w:w="4529" w:type="dxa"/>
+          </w:tcPr>
+          <w:p/>
+        </w:tc>
+      </w:tr>
     </w:tbl>
     <w:p/>
     <w:p/>
     <w:sectPr>
-      <w:headerReference w:type="default" r:id="rId106"/>
-      <w:footerReference w:type="default" r:id="rId107"/>
+      <w:headerReference w:type="default" r:id="rId109"/>
+      <w:footerReference w:type="default" r:id="rId110"/>
       <w:pgSz w:w="11906" w:h="16838"/>
       <w:pgMar w:top="1418" w:right="1418" w:bottom="1134" w:left="1418" w:header="709" w:footer="709" w:gutter="0"/>
       <w:cols w:space="708"/>
@@ -23764,7 +23952,7 @@
       <w:rPr>
         <w:noProof/>
       </w:rPr>
-      <w:t>18.08.2023</w:t>
+      <w:t>29.08.2023</w:t>
     </w:r>
     <w:r>
       <w:fldChar w:fldCharType="end"/>

</xml_diff>

<commit_message>
kleine Änderung in Kapitel 10
</commit_message>
<xml_diff>
--- a/Doc/Programmieren_lernen_2023.docx
+++ b/Doc/Programmieren_lernen_2023.docx
@@ -840,14 +840,7 @@
                 <w:noProof/>
                 <w:webHidden/>
               </w:rPr>
-              <w:t>1</w:t>
-            </w:r>
-            <w:r>
-              <w:rPr>
-                <w:noProof/>
-                <w:webHidden/>
-              </w:rPr>
-              <w:t>1</w:t>
+              <w:t>11</w:t>
             </w:r>
             <w:r>
               <w:rPr>
@@ -2378,12 +2371,17 @@
         <w:t xml:space="preserve">Die Funktionen </w:t>
       </w:r>
       <w:proofErr w:type="spellStart"/>
+      <w:proofErr w:type="gramStart"/>
       <w:r>
         <w:t>print</w:t>
       </w:r>
       <w:proofErr w:type="spellEnd"/>
       <w:r>
-        <w:t xml:space="preserve">(), </w:t>
+        <w:t>(</w:t>
+      </w:r>
+      <w:proofErr w:type="gramEnd"/>
+      <w:r>
+        <w:t xml:space="preserve">), </w:t>
       </w:r>
       <w:proofErr w:type="spellStart"/>
       <w:r>
@@ -2441,10 +2439,12 @@
         <w:t xml:space="preserve">Beispiel: </w:t>
       </w:r>
       <w:proofErr w:type="spellStart"/>
+      <w:proofErr w:type="gramStart"/>
       <w:r>
         <w:t>vorname.lower</w:t>
       </w:r>
       <w:proofErr w:type="spellEnd"/>
+      <w:proofErr w:type="gramEnd"/>
       <w:r>
         <w:t>()</w:t>
       </w:r>
@@ -2541,12 +2541,17 @@
         <w:t xml:space="preserve">Beispiel: </w:t>
       </w:r>
       <w:proofErr w:type="spellStart"/>
+      <w:proofErr w:type="gramStart"/>
       <w:r>
         <w:t>print</w:t>
       </w:r>
       <w:proofErr w:type="spellEnd"/>
       <w:r>
-        <w:t>( 3 * 'mi' + '</w:t>
+        <w:t>( 3</w:t>
+      </w:r>
+      <w:proofErr w:type="gramEnd"/>
+      <w:r>
+        <w:t xml:space="preserve"> * 'mi' + '</w:t>
       </w:r>
       <w:proofErr w:type="spellStart"/>
       <w:r>
@@ -2637,10 +2642,12 @@
         <w:t>(</w:t>
       </w:r>
       <w:proofErr w:type="spellStart"/>
+      <w:proofErr w:type="gramStart"/>
       <w:r>
         <w:t>m.sqrt</w:t>
       </w:r>
       <w:proofErr w:type="spellEnd"/>
+      <w:proofErr w:type="gramEnd"/>
       <w:r>
         <w:t>(25))</w:t>
       </w:r>
@@ -2806,6 +2813,7 @@
         <w:t>(</w:t>
       </w:r>
       <w:proofErr w:type="spellStart"/>
+      <w:proofErr w:type="gramStart"/>
       <w:r>
         <w:t>vornamen</w:t>
       </w:r>
@@ -2813,6 +2821,7 @@
       <w:r>
         <w:t>[</w:t>
       </w:r>
+      <w:proofErr w:type="gramEnd"/>
       <w:r>
         <w:t>0</w:t>
       </w:r>
@@ -2839,12 +2848,17 @@
         <w:t>(</w:t>
       </w:r>
       <w:proofErr w:type="spellStart"/>
+      <w:proofErr w:type="gramStart"/>
       <w:r>
         <w:t>vornamen</w:t>
       </w:r>
       <w:proofErr w:type="spellEnd"/>
       <w:r>
-        <w:t xml:space="preserve">[0:2]) gibt die ersten beiden Elemente der Liste aus. </w:t>
+        <w:t>[</w:t>
+      </w:r>
+      <w:proofErr w:type="gramEnd"/>
+      <w:r>
+        <w:t xml:space="preserve">0:2]) gibt die ersten beiden Elemente der Liste aus. </w:t>
       </w:r>
     </w:p>
     <w:p>
@@ -2873,12 +2887,17 @@
         <w:t>(</w:t>
       </w:r>
       <w:proofErr w:type="spellStart"/>
+      <w:proofErr w:type="gramStart"/>
       <w:r>
         <w:t>vornamen</w:t>
       </w:r>
       <w:proofErr w:type="spellEnd"/>
       <w:r>
-        <w:t xml:space="preserve">[-1]) gibt das letzte Element der Liste aus. </w:t>
+        <w:t>[</w:t>
+      </w:r>
+      <w:proofErr w:type="gramEnd"/>
+      <w:r>
+        <w:t xml:space="preserve">-1]) gibt das letzte Element der Liste aus. </w:t>
       </w:r>
     </w:p>
     <w:p>
@@ -2886,12 +2905,17 @@
         <w:ind w:left="708"/>
       </w:pPr>
       <w:proofErr w:type="spellStart"/>
+      <w:proofErr w:type="gramStart"/>
       <w:r>
         <w:t>vornamen</w:t>
       </w:r>
       <w:proofErr w:type="spellEnd"/>
       <w:r>
-        <w:t xml:space="preserve">[2] = "Fritz" überschreibt das dritte (und letzte) Element der Liste. </w:t>
+        <w:t>[</w:t>
+      </w:r>
+      <w:proofErr w:type="gramEnd"/>
+      <w:r>
+        <w:t xml:space="preserve">2] = "Fritz" überschreibt das dritte (und letzte) Element der Liste. </w:t>
       </w:r>
     </w:p>
     <w:p/>
@@ -2958,12 +2982,17 @@
         <w:t xml:space="preserve">del </w:t>
       </w:r>
       <w:proofErr w:type="spellStart"/>
+      <w:proofErr w:type="gramStart"/>
       <w:r>
         <w:t>vornamen</w:t>
       </w:r>
       <w:proofErr w:type="spellEnd"/>
       <w:r>
-        <w:t>[0]</w:t>
+        <w:t>[</w:t>
+      </w:r>
+      <w:proofErr w:type="gramEnd"/>
+      <w:r>
+        <w:t>0]</w:t>
       </w:r>
     </w:p>
     <w:p/>
@@ -3022,6 +3051,7 @@
         <w:br/>
       </w:r>
       <w:proofErr w:type="spellStart"/>
+      <w:proofErr w:type="gramStart"/>
       <w:r>
         <w:t>buchstaben</w:t>
       </w:r>
@@ -3029,6 +3059,7 @@
         <w:t>.append</w:t>
       </w:r>
       <w:proofErr w:type="spellEnd"/>
+      <w:proofErr w:type="gramEnd"/>
       <w:r>
         <w:t>("a")</w:t>
       </w:r>
@@ -3081,10 +3112,12 @@
         <w:ind w:left="708"/>
       </w:pPr>
       <w:proofErr w:type="spellStart"/>
+      <w:proofErr w:type="gramStart"/>
       <w:r>
         <w:t>buchstaben.insert</w:t>
       </w:r>
       <w:proofErr w:type="spellEnd"/>
+      <w:proofErr w:type="gramEnd"/>
       <w:r>
         <w:t>(1, "c")</w:t>
       </w:r>
@@ -3138,10 +3171,12 @@
         <w:ind w:left="708"/>
       </w:pPr>
       <w:proofErr w:type="spellStart"/>
+      <w:proofErr w:type="gramStart"/>
       <w:r>
         <w:t>buchstaben.remove</w:t>
       </w:r>
       <w:proofErr w:type="spellEnd"/>
+      <w:proofErr w:type="gramEnd"/>
       <w:r>
         <w:t>("b")</w:t>
       </w:r>
@@ -3190,21 +3225,52 @@
     <w:p/>
     <w:p>
       <w:r>
-        <w:t>Tupel haben 2 Methoden .</w:t>
+        <w:t>Tupel haben 2 Methoden</w:t>
+      </w:r>
+      <w:r>
+        <w:t>:</w:t>
+      </w:r>
+    </w:p>
+    <w:p>
+      <w:pPr>
+        <w:pStyle w:val="Listenabsatz"/>
+        <w:numPr>
+          <w:ilvl w:val="0"/>
+          <w:numId w:val="18"/>
+        </w:numPr>
+      </w:pPr>
+      <w:proofErr w:type="gramStart"/>
+      <w:r>
+        <w:t>.</w:t>
       </w:r>
       <w:proofErr w:type="spellStart"/>
       <w:r>
         <w:t>count</w:t>
       </w:r>
       <w:proofErr w:type="spellEnd"/>
-      <w:r>
-        <w:t>("gesucht") und .</w:t>
+      <w:proofErr w:type="gramEnd"/>
+      <w:r>
+        <w:t xml:space="preserve">("gesucht") und </w:t>
+      </w:r>
+    </w:p>
+    <w:p>
+      <w:pPr>
+        <w:pStyle w:val="Listenabsatz"/>
+        <w:numPr>
+          <w:ilvl w:val="0"/>
+          <w:numId w:val="18"/>
+        </w:numPr>
+      </w:pPr>
+      <w:proofErr w:type="gramStart"/>
+      <w:r>
+        <w:t>.</w:t>
       </w:r>
       <w:proofErr w:type="spellStart"/>
       <w:r>
         <w:t>index</w:t>
       </w:r>
       <w:proofErr w:type="spellEnd"/>
+      <w:proofErr w:type="gramEnd"/>
       <w:r>
         <w:t>("gesucht"). Beispiel:</w:t>
       </w:r>
@@ -3221,10 +3287,12 @@
         <w:tab/>
       </w:r>
       <w:proofErr w:type="spellStart"/>
+      <w:proofErr w:type="gramStart"/>
       <w:r>
         <w:t>zahlen.count</w:t>
       </w:r>
       <w:proofErr w:type="spellEnd"/>
+      <w:proofErr w:type="gramEnd"/>
       <w:r>
         <w:t>(20) gibt 2 aus, weil die 20 zweimal vorkommt.</w:t>
       </w:r>
@@ -3243,8 +3311,6 @@
         <w:t xml:space="preserve">(10) gibt 0 aus, weil die 10 das erste Element ist. </w:t>
       </w:r>
     </w:p>
-    <w:p/>
-    <w:p/>
     <w:p>
       <w:r>
         <w:lastRenderedPageBreak/>
@@ -3284,8 +3350,13 @@
         <w:t>cat</w:t>
       </w:r>
       <w:proofErr w:type="spellEnd"/>
-      <w:r>
-        <w:t>"]   = "Katze"</w:t>
+      <w:proofErr w:type="gramStart"/>
+      <w:r>
+        <w:t xml:space="preserve">"]   </w:t>
+      </w:r>
+      <w:proofErr w:type="gramEnd"/>
+      <w:r>
+        <w:t>= "Katze"</w:t>
       </w:r>
       <w:r>
         <w:br/>
@@ -3450,9 +3521,14 @@
       </w:r>
       <w:proofErr w:type="spellStart"/>
       <w:r>
-        <w:t>englisch_deutsch.keys</w:t>
-      </w:r>
-      <w:proofErr w:type="spellEnd"/>
+        <w:t>englisch_</w:t>
+      </w:r>
+      <w:proofErr w:type="gramStart"/>
+      <w:r>
+        <w:t>deutsch.keys</w:t>
+      </w:r>
+      <w:proofErr w:type="spellEnd"/>
+      <w:proofErr w:type="gramEnd"/>
       <w:r>
         <w:t>()</w:t>
       </w:r>
@@ -3514,9 +3590,14 @@
       </w:pPr>
       <w:proofErr w:type="spellStart"/>
       <w:r>
-        <w:t>englisch_deutsch.values</w:t>
-      </w:r>
-      <w:proofErr w:type="spellEnd"/>
+        <w:t>englisch_</w:t>
+      </w:r>
+      <w:proofErr w:type="gramStart"/>
+      <w:r>
+        <w:t>deutsch.values</w:t>
+      </w:r>
+      <w:proofErr w:type="spellEnd"/>
+      <w:proofErr w:type="gramEnd"/>
       <w:r>
         <w:t>()</w:t>
       </w:r>
@@ -3572,10 +3653,12 @@
         <w:t>((</w:t>
       </w:r>
       <w:proofErr w:type="spellStart"/>
+      <w:proofErr w:type="gramStart"/>
       <w:r>
         <w:t>v,k</w:t>
       </w:r>
       <w:proofErr w:type="spellEnd"/>
+      <w:proofErr w:type="gramEnd"/>
       <w:r>
         <w:t xml:space="preserve">) </w:t>
       </w:r>
@@ -3799,12 +3882,17 @@
         <w:t xml:space="preserve"> = </w:t>
       </w:r>
       <w:proofErr w:type="spellStart"/>
+      <w:proofErr w:type="gramStart"/>
       <w:r>
         <w:t>input</w:t>
       </w:r>
       <w:proofErr w:type="spellEnd"/>
       <w:r>
-        <w:t>("Bitte Zahl eingeben</w:t>
+        <w:t>(</w:t>
+      </w:r>
+      <w:proofErr w:type="gramEnd"/>
+      <w:r>
+        <w:t>"Bitte Zahl eingeben</w:t>
       </w:r>
       <w:r>
         <w:t xml:space="preserve"> </w:t>
@@ -3931,12 +4019,17 @@
         <w:t xml:space="preserve"> = </w:t>
       </w:r>
       <w:proofErr w:type="spellStart"/>
+      <w:proofErr w:type="gramStart"/>
       <w:r>
         <w:t>input</w:t>
       </w:r>
       <w:proofErr w:type="spellEnd"/>
       <w:r>
-        <w:t>("Gib deinen Namen ein ")</w:t>
+        <w:t>(</w:t>
+      </w:r>
+      <w:proofErr w:type="gramEnd"/>
+      <w:r>
+        <w:t>"Gib deinen Namen ein ")</w:t>
       </w:r>
       <w:r>
         <w:br/>
@@ -3957,12 +4050,17 @@
         <w:br/>
       </w:r>
       <w:proofErr w:type="spellStart"/>
+      <w:proofErr w:type="gramStart"/>
       <w:r>
         <w:t>print</w:t>
       </w:r>
       <w:proofErr w:type="spellEnd"/>
       <w:r>
-        <w:t xml:space="preserve">("Hallo " + </w:t>
+        <w:t>(</w:t>
+      </w:r>
+      <w:proofErr w:type="gramEnd"/>
+      <w:r>
+        <w:t xml:space="preserve">"Hallo " + </w:t>
       </w:r>
       <w:proofErr w:type="spellStart"/>
       <w:r>
@@ -4009,12 +4107,17 @@
         <w:br/>
       </w:r>
       <w:proofErr w:type="spellStart"/>
+      <w:proofErr w:type="gramStart"/>
       <w:r>
         <w:t>print</w:t>
       </w:r>
       <w:proofErr w:type="spellEnd"/>
       <w:r>
-        <w:t>("Denke dir eine Zahl")</w:t>
+        <w:t>(</w:t>
+      </w:r>
+      <w:proofErr w:type="gramEnd"/>
+      <w:r>
+        <w:t>"Denke dir eine Zahl")</w:t>
       </w:r>
       <w:r>
         <w:br/>
@@ -4182,12 +4285,17 @@
         <w:ind w:left="357" w:firstLine="709"/>
       </w:pPr>
       <w:proofErr w:type="spellStart"/>
+      <w:proofErr w:type="gramStart"/>
       <w:r>
         <w:t>print</w:t>
       </w:r>
       <w:proofErr w:type="spellEnd"/>
       <w:r>
-        <w:t>("Der Wert ist kleiner als 5")</w:t>
+        <w:t>(</w:t>
+      </w:r>
+      <w:proofErr w:type="gramEnd"/>
+      <w:r>
+        <w:t>"Der Wert ist kleiner als 5")</w:t>
       </w:r>
     </w:p>
     <w:p>
@@ -4195,12 +4303,17 @@
         <w:ind w:left="357" w:firstLine="709"/>
       </w:pPr>
       <w:proofErr w:type="spellStart"/>
+      <w:proofErr w:type="gramStart"/>
       <w:r>
         <w:t>print</w:t>
       </w:r>
       <w:proofErr w:type="spellEnd"/>
       <w:r>
-        <w:t>("Ich gehöre auch noch zu der Bedingung")</w:t>
+        <w:t>(</w:t>
+      </w:r>
+      <w:proofErr w:type="gramEnd"/>
+      <w:r>
+        <w:t>"Ich gehöre auch noch zu der Bedingung")</w:t>
       </w:r>
     </w:p>
     <w:p>
@@ -4208,12 +4321,17 @@
         <w:tab/>
       </w:r>
       <w:proofErr w:type="spellStart"/>
+      <w:proofErr w:type="gramStart"/>
       <w:r>
         <w:t>print</w:t>
       </w:r>
       <w:proofErr w:type="spellEnd"/>
       <w:r>
-        <w:t xml:space="preserve">("und hier geht es nach der </w:t>
+        <w:t>(</w:t>
+      </w:r>
+      <w:proofErr w:type="gramEnd"/>
+      <w:r>
+        <w:t xml:space="preserve">"und hier geht es nach der </w:t>
       </w:r>
       <w:proofErr w:type="spellStart"/>
       <w:r>
@@ -4263,12 +4381,17 @@
         <w:ind w:left="357" w:firstLine="709"/>
       </w:pPr>
       <w:proofErr w:type="spellStart"/>
+      <w:proofErr w:type="gramStart"/>
       <w:r>
         <w:t>print</w:t>
       </w:r>
       <w:proofErr w:type="spellEnd"/>
       <w:r>
-        <w:t>("Der Wert ist kleiner als 5")</w:t>
+        <w:t>(</w:t>
+      </w:r>
+      <w:proofErr w:type="gramEnd"/>
+      <w:r>
+        <w:t>"Der Wert ist kleiner als 5")</w:t>
       </w:r>
     </w:p>
     <w:p>
@@ -4289,12 +4412,17 @@
         <w:ind w:left="357" w:firstLine="709"/>
       </w:pPr>
       <w:proofErr w:type="spellStart"/>
+      <w:proofErr w:type="gramStart"/>
       <w:r>
         <w:t>print</w:t>
       </w:r>
       <w:proofErr w:type="spellEnd"/>
       <w:r>
-        <w:t>("Der Wert ist gleich 5 oder größer als 5")</w:t>
+        <w:t>(</w:t>
+      </w:r>
+      <w:proofErr w:type="gramEnd"/>
+      <w:r>
+        <w:t>"Der Wert ist gleich 5 oder größer als 5")</w:t>
       </w:r>
     </w:p>
     <w:p/>
@@ -4486,12 +4614,17 @@
         <w:ind w:left="357" w:firstLine="709"/>
       </w:pPr>
       <w:proofErr w:type="spellStart"/>
+      <w:proofErr w:type="gramStart"/>
       <w:r>
         <w:t>print</w:t>
       </w:r>
       <w:proofErr w:type="spellEnd"/>
       <w:r>
-        <w:t>('Wert ist kleiner als 5')</w:t>
+        <w:t>(</w:t>
+      </w:r>
+      <w:proofErr w:type="gramEnd"/>
+      <w:r>
+        <w:t>'Wert ist kleiner als 5')</w:t>
       </w:r>
     </w:p>
     <w:p>
@@ -4512,12 +4645,17 @@
         <w:ind w:left="357" w:firstLine="709"/>
       </w:pPr>
       <w:proofErr w:type="spellStart"/>
+      <w:proofErr w:type="gramStart"/>
       <w:r>
         <w:t>print</w:t>
       </w:r>
       <w:proofErr w:type="spellEnd"/>
       <w:r>
-        <w:t>('Wert ist exakt 5')</w:t>
+        <w:t>(</w:t>
+      </w:r>
+      <w:proofErr w:type="gramEnd"/>
+      <w:r>
+        <w:t>'Wert ist exakt 5')</w:t>
       </w:r>
     </w:p>
     <w:p>
@@ -4538,12 +4676,17 @@
         <w:ind w:left="357" w:firstLine="709"/>
       </w:pPr>
       <w:proofErr w:type="spellStart"/>
+      <w:proofErr w:type="gramStart"/>
       <w:r>
         <w:t>print</w:t>
       </w:r>
       <w:proofErr w:type="spellEnd"/>
       <w:r>
-        <w:t>('Wert ist größer als 5')</w:t>
+        <w:t>(</w:t>
+      </w:r>
+      <w:proofErr w:type="gramEnd"/>
+      <w:r>
+        <w:t>'Wert ist größer als 5')</w:t>
       </w:r>
     </w:p>
     <w:p/>
@@ -4730,12 +4873,17 @@
         <w:ind w:left="708"/>
       </w:pPr>
       <w:proofErr w:type="spellStart"/>
+      <w:proofErr w:type="gramStart"/>
       <w:r>
         <w:t>print</w:t>
       </w:r>
       <w:proofErr w:type="spellEnd"/>
       <w:r>
-        <w:t>("nach der Schleife")</w:t>
+        <w:t>(</w:t>
+      </w:r>
+      <w:proofErr w:type="gramEnd"/>
+      <w:r>
+        <w:t>"nach der Schleife")</w:t>
       </w:r>
     </w:p>
     <w:p>
@@ -4953,12 +5101,17 @@
         <w:ind w:left="708"/>
       </w:pPr>
       <w:proofErr w:type="spellStart"/>
+      <w:proofErr w:type="gramStart"/>
       <w:r>
         <w:t>print</w:t>
       </w:r>
       <w:proofErr w:type="spellEnd"/>
       <w:r>
-        <w:t>("nach der Schleife")</w:t>
+        <w:t>(</w:t>
+      </w:r>
+      <w:proofErr w:type="gramEnd"/>
+      <w:r>
+        <w:t>"nach der Schleife")</w:t>
       </w:r>
     </w:p>
     <w:p>
@@ -5087,12 +5240,17 @@
         <w:ind w:firstLine="708"/>
       </w:pPr>
       <w:proofErr w:type="spellStart"/>
+      <w:proofErr w:type="gramStart"/>
       <w:r>
         <w:t>print</w:t>
       </w:r>
       <w:proofErr w:type="spellEnd"/>
       <w:r>
-        <w:t xml:space="preserve">("nach der </w:t>
+        <w:t>(</w:t>
+      </w:r>
+      <w:proofErr w:type="gramEnd"/>
+      <w:r>
+        <w:t xml:space="preserve">"nach der </w:t>
       </w:r>
       <w:proofErr w:type="spellStart"/>
       <w:r>
@@ -5162,12 +5320,17 @@
         <w:t xml:space="preserve">Die Funktion </w:t>
       </w:r>
       <w:proofErr w:type="spellStart"/>
+      <w:proofErr w:type="gramStart"/>
       <w:r>
         <w:t>range</w:t>
       </w:r>
       <w:proofErr w:type="spellEnd"/>
       <w:r>
-        <w:t>() erstellt eine Liste:</w:t>
+        <w:t>(</w:t>
+      </w:r>
+      <w:proofErr w:type="gramEnd"/>
+      <w:r>
+        <w:t>) erstellt eine Liste:</w:t>
       </w:r>
     </w:p>
     <w:p>
@@ -5184,12 +5347,17 @@
         <w:t>(</w:t>
       </w:r>
       <w:proofErr w:type="spellStart"/>
+      <w:proofErr w:type="gramStart"/>
       <w:r>
         <w:t>range</w:t>
       </w:r>
       <w:proofErr w:type="spellEnd"/>
       <w:r>
-        <w:t>(3))</w:t>
+        <w:t>(</w:t>
+      </w:r>
+      <w:proofErr w:type="gramEnd"/>
+      <w:r>
+        <w:t>3))</w:t>
       </w:r>
     </w:p>
     <w:p>
@@ -5224,12 +5392,17 @@
         <w:t xml:space="preserve">Wir können </w:t>
       </w:r>
       <w:proofErr w:type="spellStart"/>
+      <w:proofErr w:type="gramStart"/>
       <w:r>
         <w:t>range</w:t>
       </w:r>
       <w:proofErr w:type="spellEnd"/>
       <w:r>
-        <w:t xml:space="preserve">() in der </w:t>
+        <w:t>(</w:t>
+      </w:r>
+      <w:proofErr w:type="gramEnd"/>
+      <w:r>
+        <w:t xml:space="preserve">) in der </w:t>
       </w:r>
       <w:proofErr w:type="spellStart"/>
       <w:r>
@@ -5261,12 +5434,17 @@
         <w:t xml:space="preserve"> in </w:t>
       </w:r>
       <w:proofErr w:type="spellStart"/>
+      <w:proofErr w:type="gramStart"/>
       <w:r>
         <w:t>range</w:t>
       </w:r>
       <w:proofErr w:type="spellEnd"/>
       <w:r>
-        <w:t>(3):</w:t>
+        <w:t>(</w:t>
+      </w:r>
+      <w:proofErr w:type="gramEnd"/>
+      <w:r>
+        <w:t>3):</w:t>
       </w:r>
     </w:p>
     <w:p>
@@ -5325,12 +5503,17 @@
         <w:t xml:space="preserve">von-bis bei </w:t>
       </w:r>
       <w:proofErr w:type="spellStart"/>
+      <w:proofErr w:type="gramStart"/>
       <w:r>
         <w:t>range</w:t>
       </w:r>
       <w:proofErr w:type="spellEnd"/>
       <w:r>
-        <w:t>():</w:t>
+        <w:t>(</w:t>
+      </w:r>
+      <w:proofErr w:type="gramEnd"/>
+      <w:r>
+        <w:t>):</w:t>
       </w:r>
     </w:p>
     <w:p>
@@ -5341,6 +5524,7 @@
         <w:t xml:space="preserve">folge = </w:t>
       </w:r>
       <w:proofErr w:type="spellStart"/>
+      <w:proofErr w:type="gramStart"/>
       <w:r>
         <w:t>list</w:t>
       </w:r>
@@ -5349,6 +5533,7 @@
         <w:t>(</w:t>
       </w:r>
       <w:proofErr w:type="spellStart"/>
+      <w:proofErr w:type="gramEnd"/>
       <w:r>
         <w:t>range</w:t>
       </w:r>
@@ -5389,12 +5574,17 @@
         <w:t xml:space="preserve">Schrittweite bei </w:t>
       </w:r>
       <w:proofErr w:type="spellStart"/>
+      <w:proofErr w:type="gramStart"/>
       <w:r>
         <w:t>range</w:t>
       </w:r>
       <w:proofErr w:type="spellEnd"/>
       <w:r>
-        <w:t>():</w:t>
+        <w:t>(</w:t>
+      </w:r>
+      <w:proofErr w:type="gramEnd"/>
+      <w:r>
+        <w:t>):</w:t>
       </w:r>
     </w:p>
     <w:p>
@@ -5405,6 +5595,7 @@
         <w:t xml:space="preserve">folge = </w:t>
       </w:r>
       <w:proofErr w:type="spellStart"/>
+      <w:proofErr w:type="gramStart"/>
       <w:r>
         <w:t>list</w:t>
       </w:r>
@@ -5413,6 +5604,7 @@
         <w:t>(</w:t>
       </w:r>
       <w:proofErr w:type="spellStart"/>
+      <w:proofErr w:type="gramEnd"/>
       <w:r>
         <w:t>range</w:t>
       </w:r>
@@ -5482,12 +5674,17 @@
         <w:t xml:space="preserve"> i in </w:t>
       </w:r>
       <w:proofErr w:type="spellStart"/>
+      <w:proofErr w:type="gramStart"/>
       <w:r>
         <w:t>range</w:t>
       </w:r>
       <w:proofErr w:type="spellEnd"/>
       <w:r>
-        <w:t>(10):</w:t>
+        <w:t>(</w:t>
+      </w:r>
+      <w:proofErr w:type="gramEnd"/>
+      <w:r>
+        <w:t>10):</w:t>
       </w:r>
     </w:p>
     <w:p>
@@ -5495,10 +5692,12 @@
         <w:ind w:left="357" w:firstLine="709"/>
       </w:pPr>
       <w:proofErr w:type="spellStart"/>
+      <w:proofErr w:type="gramStart"/>
       <w:r>
         <w:t>dezimal.append</w:t>
       </w:r>
       <w:proofErr w:type="spellEnd"/>
+      <w:proofErr w:type="gramEnd"/>
       <w:r>
         <w:t>(i * 0.3)</w:t>
       </w:r>
@@ -5618,12 +5817,17 @@
         <w:t xml:space="preserve"> </w:t>
       </w:r>
       <w:proofErr w:type="spellStart"/>
+      <w:proofErr w:type="gramStart"/>
       <w:r>
         <w:t>benutzereingabe</w:t>
       </w:r>
       <w:proofErr w:type="spellEnd"/>
       <w:r>
-        <w:t xml:space="preserve"> != "bye") und zwei</w:t>
+        <w:t xml:space="preserve"> !</w:t>
+      </w:r>
+      <w:proofErr w:type="gramEnd"/>
+      <w:r>
+        <w:t>= "bye") und zwei</w:t>
       </w:r>
     </w:p>
     <w:p>
@@ -6023,12 +6227,17 @@
         <w:t xml:space="preserve"> </w:t>
       </w:r>
       <w:proofErr w:type="spellStart"/>
+      <w:proofErr w:type="gramStart"/>
       <w:r>
         <w:t>ausgabe</w:t>
       </w:r>
       <w:proofErr w:type="spellEnd"/>
       <w:r>
-        <w:t>():</w:t>
+        <w:t>(</w:t>
+      </w:r>
+      <w:proofErr w:type="gramEnd"/>
+      <w:r>
+        <w:t>):</w:t>
       </w:r>
     </w:p>
     <w:p>
@@ -6039,12 +6248,17 @@
         <w:t xml:space="preserve"> </w:t>
       </w:r>
       <w:proofErr w:type="spellStart"/>
+      <w:proofErr w:type="gramStart"/>
       <w:r>
         <w:t>print</w:t>
       </w:r>
       <w:proofErr w:type="spellEnd"/>
       <w:r>
-        <w:t>("Ausgabe von Text aus einer Funktion")</w:t>
+        <w:t>(</w:t>
+      </w:r>
+      <w:proofErr w:type="gramEnd"/>
+      <w:r>
+        <w:t>"Ausgabe von Text aus einer Funktion")</w:t>
       </w:r>
     </w:p>
     <w:p/>
@@ -6056,12 +6270,17 @@
         <w:t xml:space="preserve">Aufruf: </w:t>
       </w:r>
       <w:proofErr w:type="spellStart"/>
+      <w:proofErr w:type="gramStart"/>
       <w:r>
         <w:t>ausgabe</w:t>
       </w:r>
       <w:proofErr w:type="spellEnd"/>
       <w:r>
-        <w:t>()</w:t>
+        <w:t>(</w:t>
+      </w:r>
+      <w:proofErr w:type="gramEnd"/>
+      <w:r>
+        <w:t>)</w:t>
       </w:r>
     </w:p>
     <w:p>
@@ -6124,12 +6343,17 @@
         <w:t xml:space="preserve"> </w:t>
       </w:r>
       <w:proofErr w:type="spellStart"/>
+      <w:proofErr w:type="gramStart"/>
       <w:r>
         <w:t>ausgabe</w:t>
       </w:r>
       <w:proofErr w:type="spellEnd"/>
       <w:r>
-        <w:t xml:space="preserve">(wert1: </w:t>
+        <w:t>(</w:t>
+      </w:r>
+      <w:proofErr w:type="gramEnd"/>
+      <w:r>
+        <w:t xml:space="preserve">wert1: </w:t>
       </w:r>
       <w:proofErr w:type="spellStart"/>
       <w:r>
@@ -6145,6 +6369,7 @@
         <w:ind w:left="357" w:firstLine="709"/>
       </w:pPr>
       <w:proofErr w:type="spellStart"/>
+      <w:proofErr w:type="gramStart"/>
       <w:r>
         <w:t>print</w:t>
       </w:r>
@@ -6152,6 +6377,7 @@
       <w:r>
         <w:t>(</w:t>
       </w:r>
+      <w:proofErr w:type="gramEnd"/>
       <w:r>
         <w:t>"</w:t>
       </w:r>
@@ -6174,12 +6400,17 @@
         <w:t xml:space="preserve">Aufruf: </w:t>
       </w:r>
       <w:proofErr w:type="spellStart"/>
+      <w:proofErr w:type="gramStart"/>
       <w:r>
         <w:t>ausgabe</w:t>
       </w:r>
       <w:proofErr w:type="spellEnd"/>
       <w:r>
-        <w:t>(5)</w:t>
+        <w:t>(</w:t>
+      </w:r>
+      <w:proofErr w:type="gramEnd"/>
+      <w:r>
+        <w:t>5)</w:t>
       </w:r>
     </w:p>
     <w:p>
@@ -6215,12 +6446,17 @@
         <w:t xml:space="preserve"> </w:t>
       </w:r>
       <w:proofErr w:type="spellStart"/>
+      <w:proofErr w:type="gramStart"/>
       <w:r>
         <w:t>ausgabe</w:t>
       </w:r>
       <w:proofErr w:type="spellEnd"/>
       <w:r>
-        <w:t xml:space="preserve">(wert1: </w:t>
+        <w:t>(</w:t>
+      </w:r>
+      <w:proofErr w:type="gramEnd"/>
+      <w:r>
+        <w:t xml:space="preserve">wert1: </w:t>
       </w:r>
       <w:proofErr w:type="spellStart"/>
       <w:r>
@@ -6244,12 +6480,17 @@
         <w:ind w:left="357" w:firstLine="709"/>
       </w:pPr>
       <w:proofErr w:type="spellStart"/>
+      <w:proofErr w:type="gramStart"/>
       <w:r>
         <w:t>print</w:t>
       </w:r>
       <w:proofErr w:type="spellEnd"/>
       <w:r>
-        <w:t>("Wert1 = ", wert1, "Wert2 = ", wert1)</w:t>
+        <w:t>(</w:t>
+      </w:r>
+      <w:proofErr w:type="gramEnd"/>
+      <w:r>
+        <w:t>"Wert1 = ", wert1, "Wert2 = ", wert1)</w:t>
       </w:r>
     </w:p>
     <w:p/>
@@ -6261,12 +6502,17 @@
         <w:t xml:space="preserve">Aufruf: </w:t>
       </w:r>
       <w:proofErr w:type="spellStart"/>
+      <w:proofErr w:type="gramStart"/>
       <w:r>
         <w:t>ausgabe</w:t>
       </w:r>
       <w:proofErr w:type="spellEnd"/>
       <w:r>
-        <w:t>(5, 6)</w:t>
+        <w:t>(</w:t>
+      </w:r>
+      <w:proofErr w:type="gramEnd"/>
+      <w:r>
+        <w:t>5, 6)</w:t>
       </w:r>
     </w:p>
     <w:p>
@@ -6296,12 +6542,17 @@
         <w:t xml:space="preserve"> </w:t>
       </w:r>
       <w:proofErr w:type="spellStart"/>
+      <w:proofErr w:type="gramStart"/>
       <w:r>
         <w:t>ausgabe</w:t>
       </w:r>
       <w:proofErr w:type="spellEnd"/>
       <w:r>
-        <w:t xml:space="preserve">(wert1: </w:t>
+        <w:t>(</w:t>
+      </w:r>
+      <w:proofErr w:type="gramEnd"/>
+      <w:r>
+        <w:t xml:space="preserve">wert1: </w:t>
       </w:r>
       <w:proofErr w:type="spellStart"/>
       <w:r>
@@ -6325,12 +6576,17 @@
         <w:ind w:left="357" w:firstLine="709"/>
       </w:pPr>
       <w:proofErr w:type="spellStart"/>
+      <w:proofErr w:type="gramStart"/>
       <w:r>
         <w:t>print</w:t>
       </w:r>
       <w:proofErr w:type="spellEnd"/>
       <w:r>
-        <w:t>("Wert1 = ", wert1, "Wert2 = ", wert1)</w:t>
+        <w:t>(</w:t>
+      </w:r>
+      <w:proofErr w:type="gramEnd"/>
+      <w:r>
+        <w:t>"Wert1 = ", wert1, "Wert2 = ", wert1)</w:t>
       </w:r>
     </w:p>
     <w:p/>
@@ -6342,12 +6598,17 @@
         <w:t xml:space="preserve">Aufruf: </w:t>
       </w:r>
       <w:proofErr w:type="spellStart"/>
+      <w:proofErr w:type="gramStart"/>
       <w:r>
         <w:t>ausgabe</w:t>
       </w:r>
       <w:proofErr w:type="spellEnd"/>
       <w:r>
-        <w:t>(5)</w:t>
+        <w:t>(</w:t>
+      </w:r>
+      <w:proofErr w:type="gramEnd"/>
+      <w:r>
+        <w:t>5)</w:t>
       </w:r>
       <w:r>
         <w:tab/>
@@ -6374,12 +6635,17 @@
         <w:t xml:space="preserve">Aufruf: </w:t>
       </w:r>
       <w:proofErr w:type="spellStart"/>
+      <w:proofErr w:type="gramStart"/>
       <w:r>
         <w:t>ausgabe</w:t>
       </w:r>
       <w:proofErr w:type="spellEnd"/>
       <w:r>
-        <w:t>(5, 80)</w:t>
+        <w:t>(</w:t>
+      </w:r>
+      <w:proofErr w:type="gramEnd"/>
+      <w:r>
+        <w:t>5, 80)</w:t>
       </w:r>
     </w:p>
     <w:p>
@@ -6470,7 +6736,15 @@
       </w:r>
       <w:proofErr w:type="spellEnd"/>
       <w:r>
-        <w:t xml:space="preserve"> verdoppeln(eingabewert: </w:t>
+        <w:t xml:space="preserve"> </w:t>
+      </w:r>
+      <w:proofErr w:type="gramStart"/>
+      <w:r>
+        <w:t>verdoppeln(</w:t>
+      </w:r>
+      <w:proofErr w:type="gramEnd"/>
+      <w:r>
+        <w:t xml:space="preserve">eingabewert: </w:t>
       </w:r>
       <w:proofErr w:type="spellStart"/>
       <w:r>
@@ -6540,7 +6814,15 @@
       </w:r>
       <w:proofErr w:type="spellEnd"/>
       <w:r>
-        <w:t xml:space="preserve"> = verdoppeln(5)</w:t>
+        <w:t xml:space="preserve"> = </w:t>
+      </w:r>
+      <w:proofErr w:type="gramStart"/>
+      <w:r>
+        <w:t>verdoppeln(</w:t>
+      </w:r>
+      <w:proofErr w:type="gramEnd"/>
+      <w:r>
+        <w:t>5)</w:t>
       </w:r>
     </w:p>
     <w:p>
@@ -6584,13 +6866,7 @@
         <w:t>mehrere</w:t>
       </w:r>
       <w:r>
-        <w:t xml:space="preserve"> Werte </w:t>
-      </w:r>
-      <w:r>
-        <w:t>an das rufende Programm zurückgeben (Output).</w:t>
-      </w:r>
-      <w:r>
-        <w:t xml:space="preserve"> Dabei gibt das Programm ein Tupel zurück. </w:t>
+        <w:t xml:space="preserve"> Werte an das rufende Programm zurückgeben (Output). Dabei gibt das Programm ein Tupel zurück. </w:t>
       </w:r>
       <w:r>
         <w:t>Die</w:t>
@@ -6619,6 +6895,9 @@
     </w:p>
     <w:p>
       <w:r>
+        <w:rPr>
+          <w:noProof/>
+        </w:rPr>
         <w:drawing>
           <wp:inline distT="0" distB="0" distL="0" distR="0" wp14:anchorId="47125027" wp14:editId="4667B7F2">
             <wp:extent cx="3881437" cy="1010428"/>
@@ -6659,13 +6938,7 @@
     <w:p/>
     <w:p>
       <w:r>
-        <w:t xml:space="preserve">Wir nehmen an, dass die Koordinaten in der </w:t>
-      </w:r>
-      <w:r>
-        <w:t xml:space="preserve">Funktion </w:t>
-      </w:r>
-      <w:r>
-        <w:t xml:space="preserve">zur Verfügung stehen. </w:t>
+        <w:t xml:space="preserve">Wir nehmen an, dass die Koordinaten in der Funktion zur Verfügung stehen. </w:t>
       </w:r>
     </w:p>
     <w:p>
@@ -6680,11 +6953,19 @@
       </w:r>
       <w:proofErr w:type="spellStart"/>
       <w:r>
-        <w:t>wo_bin_ich</w:t>
-      </w:r>
-      <w:proofErr w:type="spellEnd"/>
-      <w:r>
-        <w:t>()</w:t>
+        <w:t>wo_bin_</w:t>
+      </w:r>
+      <w:proofErr w:type="gramStart"/>
+      <w:r>
+        <w:t>ich</w:t>
+      </w:r>
+      <w:proofErr w:type="spellEnd"/>
+      <w:r>
+        <w:t>(</w:t>
+      </w:r>
+      <w:proofErr w:type="gramEnd"/>
+      <w:r>
+        <w:t>)</w:t>
       </w:r>
     </w:p>
     <w:p>
@@ -6832,12 +7113,17 @@
         <w:t xml:space="preserve">Aufruf: </w:t>
       </w:r>
       <w:proofErr w:type="spellStart"/>
+      <w:proofErr w:type="gramStart"/>
       <w:r>
         <w:t>volumentarif</w:t>
       </w:r>
       <w:proofErr w:type="spellEnd"/>
       <w:r>
-        <w:t>([1.2, 1.5, 2])</w:t>
+        <w:t>(</w:t>
+      </w:r>
+      <w:proofErr w:type="gramEnd"/>
+      <w:r>
+        <w:t>[1.2, 1.5, 2])</w:t>
       </w:r>
     </w:p>
     <w:p>
@@ -6932,12 +7218,17 @@
       </w:r>
       <w:proofErr w:type="spellStart"/>
       <w:r>
-        <w:t>erzeuge_liste</w:t>
+        <w:t>erzeuge_</w:t>
+      </w:r>
+      <w:proofErr w:type="gramStart"/>
+      <w:r>
+        <w:t>liste</w:t>
       </w:r>
       <w:proofErr w:type="spellEnd"/>
       <w:r>
         <w:t>(</w:t>
       </w:r>
+      <w:proofErr w:type="gramEnd"/>
       <w:r>
         <w:t>5</w:t>
       </w:r>
@@ -7118,6 +7409,9 @@
         </w:rPr>
       </w:pPr>
       <w:r>
+        <w:rPr>
+          <w:noProof/>
+        </w:rPr>
         <w:drawing>
           <wp:inline distT="0" distB="0" distL="0" distR="0" wp14:anchorId="35611315" wp14:editId="2A12FEC1">
             <wp:extent cx="4219575" cy="1277759"/>
@@ -7258,7 +7552,15 @@
         <w:t xml:space="preserve">Funktion </w:t>
       </w:r>
       <w:r>
-        <w:t>definieren: Name –  Eingabewert: Datentyp – Rückgabewert: Datentyp</w:t>
+        <w:t xml:space="preserve">definieren: Name </w:t>
+      </w:r>
+      <w:proofErr w:type="gramStart"/>
+      <w:r>
+        <w:t>–  Eingabewert</w:t>
+      </w:r>
+      <w:proofErr w:type="gramEnd"/>
+      <w:r>
+        <w:t>: Datentyp – Rückgabewert: Datentyp</w:t>
       </w:r>
     </w:p>
     <w:p>
@@ -7690,9 +7992,38 @@
     </w:p>
     <w:p>
       <w:pPr>
-        <w:spacing w:after="120"/>
-      </w:pPr>
-    </w:p>
+        <w:pStyle w:val="Listenabsatz"/>
+        <w:numPr>
+          <w:ilvl w:val="0"/>
+          <w:numId w:val="11"/>
+        </w:numPr>
+      </w:pPr>
+      <w:r>
+        <w:t>"</w:t>
+      </w:r>
+      <w:r>
+        <w:t>Meine Überschrift</w:t>
+      </w:r>
+      <w:r>
+        <w:t>"</w:t>
+      </w:r>
+      <w:r>
+        <w:t xml:space="preserve"> und </w:t>
+      </w:r>
+      <w:r>
+        <w:t>"</w:t>
+      </w:r>
+      <w:r>
+        <w:t>Mein Format String</w:t>
+      </w:r>
+      <w:r>
+        <w:t>"</w:t>
+      </w:r>
+      <w:r>
+        <w:t xml:space="preserve"> ersetzen wir durch passende Strings. </w:t>
+      </w:r>
+    </w:p>
+    <w:p/>
     <w:p>
       <w:pPr>
         <w:spacing w:after="120"/>
@@ -7761,12 +8092,17 @@
         <w:t xml:space="preserve"> der Funktion </w:t>
       </w:r>
       <w:proofErr w:type="spellStart"/>
+      <w:proofErr w:type="gramStart"/>
       <w:r>
         <w:t>print</w:t>
       </w:r>
       <w:proofErr w:type="spellEnd"/>
       <w:r>
-        <w:t>() in Zeile 25. Die Platzhalter {:</w:t>
+        <w:t>(</w:t>
+      </w:r>
+      <w:proofErr w:type="gramEnd"/>
+      <w:r>
+        <w:t>) in Zeile 25. Die Platzhalter {:</w:t>
       </w:r>
       <w:r>
         <w:rPr>
@@ -7859,42 +8195,72 @@
           <w:sz w:val="18"/>
           <w:szCs w:val="18"/>
         </w:rPr>
-        <w:t xml:space="preserve"> 0.00  0.00</w:t>
-      </w:r>
-    </w:p>
-    <w:p>
-      <w:pPr>
+        <w:t xml:space="preserve"> </w:t>
+      </w:r>
+      <w:proofErr w:type="gramStart"/>
+      <w:r>
         <w:rPr>
           <w:rFonts w:ascii="Courier New" w:hAnsi="Courier New"/>
           <w:sz w:val="18"/>
           <w:szCs w:val="18"/>
         </w:rPr>
-      </w:pPr>
-      <w:r>
+        <w:t>0.00  0.00</w:t>
+      </w:r>
+      <w:proofErr w:type="gramEnd"/>
+    </w:p>
+    <w:p>
+      <w:pPr>
         <w:rPr>
           <w:rFonts w:ascii="Courier New" w:hAnsi="Courier New"/>
           <w:sz w:val="18"/>
           <w:szCs w:val="18"/>
         </w:rPr>
-        <w:t xml:space="preserve"> 0.50  0.60</w:t>
-      </w:r>
-    </w:p>
-    <w:p>
-      <w:pPr>
+      </w:pPr>
+      <w:r>
         <w:rPr>
           <w:rFonts w:ascii="Courier New" w:hAnsi="Courier New"/>
           <w:sz w:val="18"/>
           <w:szCs w:val="18"/>
         </w:rPr>
-      </w:pPr>
+        <w:t xml:space="preserve"> </w:t>
+      </w:r>
+      <w:proofErr w:type="gramStart"/>
       <w:r>
         <w:rPr>
           <w:rFonts w:ascii="Courier New" w:hAnsi="Courier New"/>
           <w:sz w:val="18"/>
           <w:szCs w:val="18"/>
         </w:rPr>
-        <w:t xml:space="preserve"> 1.00  1.21</w:t>
-      </w:r>
+        <w:t>0.50  0.60</w:t>
+      </w:r>
+      <w:proofErr w:type="gramEnd"/>
+    </w:p>
+    <w:p>
+      <w:pPr>
+        <w:rPr>
+          <w:rFonts w:ascii="Courier New" w:hAnsi="Courier New"/>
+          <w:sz w:val="18"/>
+          <w:szCs w:val="18"/>
+        </w:rPr>
+      </w:pPr>
+      <w:r>
+        <w:rPr>
+          <w:rFonts w:ascii="Courier New" w:hAnsi="Courier New"/>
+          <w:sz w:val="18"/>
+          <w:szCs w:val="18"/>
+        </w:rPr>
+        <w:t xml:space="preserve"> </w:t>
+      </w:r>
+      <w:proofErr w:type="gramStart"/>
+      <w:r>
+        <w:rPr>
+          <w:rFonts w:ascii="Courier New" w:hAnsi="Courier New"/>
+          <w:sz w:val="18"/>
+          <w:szCs w:val="18"/>
+        </w:rPr>
+        <w:t>1.00  1.21</w:t>
+      </w:r>
+      <w:proofErr w:type="gramEnd"/>
     </w:p>
     <w:p>
       <w:pPr>
@@ -7951,10 +8317,12 @@
         <w:t xml:space="preserve">Das Modul </w:t>
       </w:r>
       <w:proofErr w:type="spellStart"/>
+      <w:proofErr w:type="gramStart"/>
       <w:r>
         <w:t>matplotlib.pyplot</w:t>
       </w:r>
       <w:proofErr w:type="spellEnd"/>
+      <w:proofErr w:type="gramEnd"/>
       <w:r>
         <w:t xml:space="preserve"> hilft uns dabei. Wir vergleichen die Kosten von zwei Stromtarifen.</w:t>
       </w:r>
@@ -8023,7 +8391,25 @@
           <w:sz w:val="18"/>
           <w:szCs w:val="18"/>
         </w:rPr>
-        <w:t xml:space="preserve"> Verbrauch  Watt für wenig  Billig-Strom</w:t>
+        <w:t xml:space="preserve"> </w:t>
+      </w:r>
+      <w:proofErr w:type="gramStart"/>
+      <w:r>
+        <w:rPr>
+          <w:rFonts w:ascii="Courier New" w:hAnsi="Courier New" w:cs="Courier New"/>
+          <w:sz w:val="18"/>
+          <w:szCs w:val="18"/>
+        </w:rPr>
+        <w:t>Verbrauch  Watt</w:t>
+      </w:r>
+      <w:proofErr w:type="gramEnd"/>
+      <w:r>
+        <w:rPr>
+          <w:rFonts w:ascii="Courier New" w:hAnsi="Courier New" w:cs="Courier New"/>
+          <w:sz w:val="18"/>
+          <w:szCs w:val="18"/>
+        </w:rPr>
+        <w:t xml:space="preserve"> für wenig  Billig-Strom</w:t>
       </w:r>
     </w:p>
     <w:p>
@@ -8334,6 +8720,7 @@
         <w:ind w:firstLine="708"/>
       </w:pPr>
       <w:proofErr w:type="spellStart"/>
+      <w:proofErr w:type="gramStart"/>
       <w:r>
         <w:t>help</w:t>
       </w:r>
@@ -8342,6 +8729,7 @@
         <w:t>(</w:t>
       </w:r>
       <w:proofErr w:type="spellStart"/>
+      <w:proofErr w:type="gramEnd"/>
       <w:r>
         <w:t>BauplanKatzenKlasse</w:t>
       </w:r>
@@ -8516,6 +8904,7 @@
         <w:t>(</w:t>
       </w:r>
       <w:proofErr w:type="spellStart"/>
+      <w:proofErr w:type="gramStart"/>
       <w:r>
         <w:rPr>
           <w:rFonts w:ascii="Courier New" w:hAnsi="Courier New" w:cs="Courier New"/>
@@ -8526,6 +8915,7 @@
         <w:t>builtins.object</w:t>
       </w:r>
       <w:proofErr w:type="spellEnd"/>
+      <w:proofErr w:type="gramEnd"/>
       <w:r>
         <w:rPr>
           <w:rFonts w:ascii="Courier New" w:hAnsi="Courier New" w:cs="Courier New"/>
@@ -8552,9 +8942,9 @@
           <w:sz w:val="16"/>
           <w:szCs w:val="16"/>
         </w:rPr>
-        <w:t xml:space="preserve"> |  </w:t>
-      </w:r>
-      <w:proofErr w:type="spellStart"/>
+        <w:t xml:space="preserve"> </w:t>
+      </w:r>
+      <w:proofErr w:type="gramStart"/>
       <w:r>
         <w:rPr>
           <w:rFonts w:ascii="Courier New" w:hAnsi="Courier New" w:cs="Courier New"/>
@@ -8562,9 +8952,9 @@
           <w:sz w:val="16"/>
           <w:szCs w:val="16"/>
         </w:rPr>
-        <w:t>BauplanKatzenKlasse</w:t>
-      </w:r>
-      <w:proofErr w:type="spellEnd"/>
+        <w:t xml:space="preserve">|  </w:t>
+      </w:r>
+      <w:proofErr w:type="spellStart"/>
       <w:r>
         <w:rPr>
           <w:rFonts w:ascii="Courier New" w:hAnsi="Courier New" w:cs="Courier New"/>
@@ -8572,9 +8962,10 @@
           <w:sz w:val="16"/>
           <w:szCs w:val="16"/>
         </w:rPr>
-        <w:t>(</w:t>
-      </w:r>
-      <w:proofErr w:type="spellStart"/>
+        <w:t>BauplanKatzenKlasse</w:t>
+      </w:r>
+      <w:proofErr w:type="spellEnd"/>
+      <w:proofErr w:type="gramEnd"/>
       <w:r>
         <w:rPr>
           <w:rFonts w:ascii="Courier New" w:hAnsi="Courier New" w:cs="Courier New"/>
@@ -8582,9 +8973,9 @@
           <w:sz w:val="16"/>
           <w:szCs w:val="16"/>
         </w:rPr>
-        <w:t>rufname</w:t>
-      </w:r>
-      <w:proofErr w:type="spellEnd"/>
+        <w:t>(</w:t>
+      </w:r>
+      <w:proofErr w:type="spellStart"/>
       <w:r>
         <w:rPr>
           <w:rFonts w:ascii="Courier New" w:hAnsi="Courier New" w:cs="Courier New"/>
@@ -8592,9 +8983,9 @@
           <w:sz w:val="16"/>
           <w:szCs w:val="16"/>
         </w:rPr>
-        <w:t xml:space="preserve">, </w:t>
-      </w:r>
-      <w:proofErr w:type="spellStart"/>
+        <w:t>rufname</w:t>
+      </w:r>
+      <w:proofErr w:type="spellEnd"/>
       <w:r>
         <w:rPr>
           <w:rFonts w:ascii="Courier New" w:hAnsi="Courier New" w:cs="Courier New"/>
@@ -8602,9 +8993,9 @@
           <w:sz w:val="16"/>
           <w:szCs w:val="16"/>
         </w:rPr>
-        <w:t>farbe</w:t>
-      </w:r>
-      <w:proofErr w:type="spellEnd"/>
+        <w:t xml:space="preserve">, </w:t>
+      </w:r>
+      <w:proofErr w:type="spellStart"/>
       <w:r>
         <w:rPr>
           <w:rFonts w:ascii="Courier New" w:hAnsi="Courier New" w:cs="Courier New"/>
@@ -8612,56 +9003,57 @@
           <w:sz w:val="16"/>
           <w:szCs w:val="16"/>
         </w:rPr>
-        <w:t>, alter)</w:t>
-      </w:r>
-    </w:p>
-    <w:p>
-      <w:pPr>
+        <w:t>farbe</w:t>
+      </w:r>
+      <w:proofErr w:type="spellEnd"/>
+      <w:r>
         <w:rPr>
           <w:rFonts w:ascii="Courier New" w:hAnsi="Courier New" w:cs="Courier New"/>
           <w:color w:val="0070C0"/>
           <w:sz w:val="16"/>
           <w:szCs w:val="16"/>
         </w:rPr>
-      </w:pPr>
-      <w:r>
+        <w:t>, alter)</w:t>
+      </w:r>
+    </w:p>
+    <w:p>
+      <w:pPr>
         <w:rPr>
           <w:rFonts w:ascii="Courier New" w:hAnsi="Courier New" w:cs="Courier New"/>
           <w:color w:val="0070C0"/>
           <w:sz w:val="16"/>
           <w:szCs w:val="16"/>
         </w:rPr>
-        <w:t xml:space="preserve"> |  </w:t>
-      </w:r>
-    </w:p>
-    <w:p>
-      <w:pPr>
+      </w:pPr>
+      <w:r>
         <w:rPr>
           <w:rFonts w:ascii="Courier New" w:hAnsi="Courier New" w:cs="Courier New"/>
           <w:color w:val="0070C0"/>
           <w:sz w:val="16"/>
           <w:szCs w:val="16"/>
         </w:rPr>
-      </w:pPr>
-      <w:r>
+        <w:t xml:space="preserve"> |  </w:t>
+      </w:r>
+    </w:p>
+    <w:p>
+      <w:pPr>
         <w:rPr>
           <w:rFonts w:ascii="Courier New" w:hAnsi="Courier New" w:cs="Courier New"/>
           <w:color w:val="0070C0"/>
           <w:sz w:val="16"/>
           <w:szCs w:val="16"/>
         </w:rPr>
-        <w:t xml:space="preserve"> |  Klasse für das Erstellen von Katzen</w:t>
-      </w:r>
-    </w:p>
-    <w:p>
-      <w:pPr>
+      </w:pPr>
+      <w:r>
         <w:rPr>
           <w:rFonts w:ascii="Courier New" w:hAnsi="Courier New" w:cs="Courier New"/>
           <w:color w:val="0070C0"/>
           <w:sz w:val="16"/>
           <w:szCs w:val="16"/>
         </w:rPr>
-      </w:pPr>
+        <w:t xml:space="preserve"> </w:t>
+      </w:r>
+      <w:proofErr w:type="gramStart"/>
       <w:r>
         <w:rPr>
           <w:rFonts w:ascii="Courier New" w:hAnsi="Courier New" w:cs="Courier New"/>
@@ -8669,37 +9061,38 @@
           <w:sz w:val="16"/>
           <w:szCs w:val="16"/>
         </w:rPr>
-        <w:t xml:space="preserve"> |  Hilfetext ideal bei mehreren Programmierern in</w:t>
-      </w:r>
-    </w:p>
-    <w:p>
-      <w:pPr>
+        <w:t>|  Klasse</w:t>
+      </w:r>
+      <w:proofErr w:type="gramEnd"/>
+      <w:r>
         <w:rPr>
           <w:rFonts w:ascii="Courier New" w:hAnsi="Courier New" w:cs="Courier New"/>
           <w:color w:val="0070C0"/>
           <w:sz w:val="16"/>
           <w:szCs w:val="16"/>
         </w:rPr>
-      </w:pPr>
-      <w:r>
+        <w:t xml:space="preserve"> für das Erstellen von Katzen</w:t>
+      </w:r>
+    </w:p>
+    <w:p>
+      <w:pPr>
         <w:rPr>
           <w:rFonts w:ascii="Courier New" w:hAnsi="Courier New" w:cs="Courier New"/>
           <w:color w:val="0070C0"/>
           <w:sz w:val="16"/>
           <w:szCs w:val="16"/>
         </w:rPr>
-        <w:t xml:space="preserve"> |  einem Projekt oder bei schlechtem Gedächtnis</w:t>
-      </w:r>
-    </w:p>
-    <w:p>
-      <w:pPr>
+      </w:pPr>
+      <w:r>
         <w:rPr>
           <w:rFonts w:ascii="Courier New" w:hAnsi="Courier New" w:cs="Courier New"/>
           <w:color w:val="0070C0"/>
           <w:sz w:val="16"/>
           <w:szCs w:val="16"/>
         </w:rPr>
-      </w:pPr>
+        <w:t xml:space="preserve"> </w:t>
+      </w:r>
+      <w:proofErr w:type="gramStart"/>
       <w:r>
         <w:rPr>
           <w:rFonts w:ascii="Courier New" w:hAnsi="Courier New" w:cs="Courier New"/>
@@ -8707,28 +9100,28 @@
           <w:sz w:val="16"/>
           <w:szCs w:val="16"/>
         </w:rPr>
-        <w:t xml:space="preserve"> |  </w:t>
-      </w:r>
-    </w:p>
-    <w:p>
-      <w:pPr>
+        <w:t>|  Hilfetext</w:t>
+      </w:r>
+      <w:proofErr w:type="gramEnd"/>
+      <w:r>
         <w:rPr>
           <w:rFonts w:ascii="Courier New" w:hAnsi="Courier New" w:cs="Courier New"/>
           <w:color w:val="0070C0"/>
           <w:sz w:val="16"/>
           <w:szCs w:val="16"/>
         </w:rPr>
-      </w:pPr>
-      <w:r>
+        <w:t xml:space="preserve"> ideal bei mehreren Programmierern in</w:t>
+      </w:r>
+    </w:p>
+    <w:p>
+      <w:pPr>
         <w:rPr>
           <w:rFonts w:ascii="Courier New" w:hAnsi="Courier New" w:cs="Courier New"/>
           <w:color w:val="0070C0"/>
           <w:sz w:val="16"/>
           <w:szCs w:val="16"/>
         </w:rPr>
-        <w:t xml:space="preserve"> |  Methods </w:t>
-      </w:r>
-      <w:proofErr w:type="spellStart"/>
+      </w:pPr>
       <w:r>
         <w:rPr>
           <w:rFonts w:ascii="Courier New" w:hAnsi="Courier New" w:cs="Courier New"/>
@@ -8736,9 +9129,9 @@
           <w:sz w:val="16"/>
           <w:szCs w:val="16"/>
         </w:rPr>
-        <w:t>defined</w:t>
-      </w:r>
-      <w:proofErr w:type="spellEnd"/>
+        <w:t xml:space="preserve"> </w:t>
+      </w:r>
+      <w:proofErr w:type="gramStart"/>
       <w:r>
         <w:rPr>
           <w:rFonts w:ascii="Courier New" w:hAnsi="Courier New" w:cs="Courier New"/>
@@ -8746,9 +9139,9 @@
           <w:sz w:val="16"/>
           <w:szCs w:val="16"/>
         </w:rPr>
-        <w:t xml:space="preserve"> </w:t>
-      </w:r>
-      <w:proofErr w:type="spellStart"/>
+        <w:t>|  einem</w:t>
+      </w:r>
+      <w:proofErr w:type="gramEnd"/>
       <w:r>
         <w:rPr>
           <w:rFonts w:ascii="Courier New" w:hAnsi="Courier New" w:cs="Courier New"/>
@@ -8756,47 +9149,47 @@
           <w:sz w:val="16"/>
           <w:szCs w:val="16"/>
         </w:rPr>
-        <w:t>here</w:t>
-      </w:r>
-      <w:proofErr w:type="spellEnd"/>
-      <w:r>
+        <w:t xml:space="preserve"> Projekt oder bei schlechtem Gedächtnis</w:t>
+      </w:r>
+    </w:p>
+    <w:p>
+      <w:pPr>
         <w:rPr>
           <w:rFonts w:ascii="Courier New" w:hAnsi="Courier New" w:cs="Courier New"/>
           <w:color w:val="0070C0"/>
           <w:sz w:val="16"/>
           <w:szCs w:val="16"/>
         </w:rPr>
-        <w:t>:</w:t>
-      </w:r>
-    </w:p>
-    <w:p>
-      <w:pPr>
+      </w:pPr>
+      <w:r>
         <w:rPr>
           <w:rFonts w:ascii="Courier New" w:hAnsi="Courier New" w:cs="Courier New"/>
           <w:color w:val="0070C0"/>
           <w:sz w:val="16"/>
           <w:szCs w:val="16"/>
         </w:rPr>
-      </w:pPr>
-      <w:r>
+        <w:t xml:space="preserve"> |  </w:t>
+      </w:r>
+    </w:p>
+    <w:p>
+      <w:pPr>
         <w:rPr>
           <w:rFonts w:ascii="Courier New" w:hAnsi="Courier New" w:cs="Courier New"/>
           <w:color w:val="0070C0"/>
           <w:sz w:val="16"/>
           <w:szCs w:val="16"/>
         </w:rPr>
-        <w:t xml:space="preserve"> |  </w:t>
-      </w:r>
-    </w:p>
-    <w:p>
-      <w:pPr>
+      </w:pPr>
+      <w:r>
         <w:rPr>
           <w:rFonts w:ascii="Courier New" w:hAnsi="Courier New" w:cs="Courier New"/>
           <w:color w:val="0070C0"/>
           <w:sz w:val="16"/>
           <w:szCs w:val="16"/>
         </w:rPr>
-      </w:pPr>
+        <w:t xml:space="preserve"> </w:t>
+      </w:r>
+      <w:proofErr w:type="gramStart"/>
       <w:r>
         <w:rPr>
           <w:rFonts w:ascii="Courier New" w:hAnsi="Courier New" w:cs="Courier New"/>
@@ -8804,9 +9197,9 @@
           <w:sz w:val="16"/>
           <w:szCs w:val="16"/>
         </w:rPr>
-        <w:t xml:space="preserve"> |  __</w:t>
-      </w:r>
-      <w:proofErr w:type="spellStart"/>
+        <w:t>|  Methods</w:t>
+      </w:r>
+      <w:proofErr w:type="gramEnd"/>
       <w:r>
         <w:rPr>
           <w:rFonts w:ascii="Courier New" w:hAnsi="Courier New" w:cs="Courier New"/>
@@ -8814,9 +9207,9 @@
           <w:sz w:val="16"/>
           <w:szCs w:val="16"/>
         </w:rPr>
-        <w:t>init</w:t>
-      </w:r>
-      <w:proofErr w:type="spellEnd"/>
+        <w:t xml:space="preserve"> </w:t>
+      </w:r>
+      <w:proofErr w:type="spellStart"/>
       <w:r>
         <w:rPr>
           <w:rFonts w:ascii="Courier New" w:hAnsi="Courier New" w:cs="Courier New"/>
@@ -8824,9 +9217,9 @@
           <w:sz w:val="16"/>
           <w:szCs w:val="16"/>
         </w:rPr>
-        <w:t>__(</w:t>
-      </w:r>
-      <w:proofErr w:type="spellStart"/>
+        <w:t>defined</w:t>
+      </w:r>
+      <w:proofErr w:type="spellEnd"/>
       <w:r>
         <w:rPr>
           <w:rFonts w:ascii="Courier New" w:hAnsi="Courier New" w:cs="Courier New"/>
@@ -8834,9 +9227,9 @@
           <w:sz w:val="16"/>
           <w:szCs w:val="16"/>
         </w:rPr>
-        <w:t>self</w:t>
-      </w:r>
-      <w:proofErr w:type="spellEnd"/>
+        <w:t xml:space="preserve"> </w:t>
+      </w:r>
+      <w:proofErr w:type="spellStart"/>
       <w:r>
         <w:rPr>
           <w:rFonts w:ascii="Courier New" w:hAnsi="Courier New" w:cs="Courier New"/>
@@ -8844,9 +9237,9 @@
           <w:sz w:val="16"/>
           <w:szCs w:val="16"/>
         </w:rPr>
-        <w:t xml:space="preserve">, </w:t>
-      </w:r>
-      <w:proofErr w:type="spellStart"/>
+        <w:t>here</w:t>
+      </w:r>
+      <w:proofErr w:type="spellEnd"/>
       <w:r>
         <w:rPr>
           <w:rFonts w:ascii="Courier New" w:hAnsi="Courier New" w:cs="Courier New"/>
@@ -8854,19 +9247,18 @@
           <w:sz w:val="16"/>
           <w:szCs w:val="16"/>
         </w:rPr>
-        <w:t>rufname</w:t>
-      </w:r>
-      <w:proofErr w:type="spellEnd"/>
-      <w:r>
+        <w:t>:</w:t>
+      </w:r>
+    </w:p>
+    <w:p>
+      <w:pPr>
         <w:rPr>
           <w:rFonts w:ascii="Courier New" w:hAnsi="Courier New" w:cs="Courier New"/>
           <w:color w:val="0070C0"/>
           <w:sz w:val="16"/>
           <w:szCs w:val="16"/>
         </w:rPr>
-        <w:t xml:space="preserve">, </w:t>
-      </w:r>
-      <w:proofErr w:type="spellStart"/>
+      </w:pPr>
       <w:r>
         <w:rPr>
           <w:rFonts w:ascii="Courier New" w:hAnsi="Courier New" w:cs="Courier New"/>
@@ -8874,28 +9266,28 @@
           <w:sz w:val="16"/>
           <w:szCs w:val="16"/>
         </w:rPr>
-        <w:t>farbe</w:t>
-      </w:r>
-      <w:proofErr w:type="spellEnd"/>
-      <w:r>
+        <w:t xml:space="preserve"> |  </w:t>
+      </w:r>
+    </w:p>
+    <w:p>
+      <w:pPr>
         <w:rPr>
           <w:rFonts w:ascii="Courier New" w:hAnsi="Courier New" w:cs="Courier New"/>
           <w:color w:val="0070C0"/>
           <w:sz w:val="16"/>
           <w:szCs w:val="16"/>
         </w:rPr>
-        <w:t>, alter)</w:t>
-      </w:r>
-    </w:p>
-    <w:p>
-      <w:pPr>
+      </w:pPr>
+      <w:r>
         <w:rPr>
           <w:rFonts w:ascii="Courier New" w:hAnsi="Courier New" w:cs="Courier New"/>
           <w:color w:val="0070C0"/>
           <w:sz w:val="16"/>
           <w:szCs w:val="16"/>
         </w:rPr>
-      </w:pPr>
+        <w:t xml:space="preserve"> </w:t>
+      </w:r>
+      <w:proofErr w:type="gramStart"/>
       <w:r>
         <w:rPr>
           <w:rFonts w:ascii="Courier New" w:hAnsi="Courier New" w:cs="Courier New"/>
@@ -8903,9 +9295,9 @@
           <w:sz w:val="16"/>
           <w:szCs w:val="16"/>
         </w:rPr>
-        <w:t xml:space="preserve"> |      Initialize </w:t>
-      </w:r>
-      <w:proofErr w:type="spellStart"/>
+        <w:t>|  _</w:t>
+      </w:r>
+      <w:proofErr w:type="gramEnd"/>
       <w:r>
         <w:rPr>
           <w:rFonts w:ascii="Courier New" w:hAnsi="Courier New" w:cs="Courier New"/>
@@ -8913,9 +9305,9 @@
           <w:sz w:val="16"/>
           <w:szCs w:val="16"/>
         </w:rPr>
-        <w:t>self</w:t>
-      </w:r>
-      <w:proofErr w:type="spellEnd"/>
+        <w:t>_</w:t>
+      </w:r>
+      <w:proofErr w:type="spellStart"/>
       <w:r>
         <w:rPr>
           <w:rFonts w:ascii="Courier New" w:hAnsi="Courier New" w:cs="Courier New"/>
@@ -8923,9 +9315,9 @@
           <w:sz w:val="16"/>
           <w:szCs w:val="16"/>
         </w:rPr>
-        <w:t xml:space="preserve">.  See </w:t>
-      </w:r>
-      <w:proofErr w:type="spellStart"/>
+        <w:t>init</w:t>
+      </w:r>
+      <w:proofErr w:type="spellEnd"/>
       <w:r>
         <w:rPr>
           <w:rFonts w:ascii="Courier New" w:hAnsi="Courier New" w:cs="Courier New"/>
@@ -8933,9 +9325,9 @@
           <w:sz w:val="16"/>
           <w:szCs w:val="16"/>
         </w:rPr>
-        <w:t>help</w:t>
-      </w:r>
-      <w:proofErr w:type="spellEnd"/>
+        <w:t>__(</w:t>
+      </w:r>
+      <w:proofErr w:type="spellStart"/>
       <w:r>
         <w:rPr>
           <w:rFonts w:ascii="Courier New" w:hAnsi="Courier New" w:cs="Courier New"/>
@@ -8943,9 +9335,9 @@
           <w:sz w:val="16"/>
           <w:szCs w:val="16"/>
         </w:rPr>
-        <w:t>(type(</w:t>
-      </w:r>
-      <w:proofErr w:type="spellStart"/>
+        <w:t>self</w:t>
+      </w:r>
+      <w:proofErr w:type="spellEnd"/>
       <w:r>
         <w:rPr>
           <w:rFonts w:ascii="Courier New" w:hAnsi="Courier New" w:cs="Courier New"/>
@@ -8953,9 +9345,9 @@
           <w:sz w:val="16"/>
           <w:szCs w:val="16"/>
         </w:rPr>
-        <w:t>self</w:t>
-      </w:r>
-      <w:proofErr w:type="spellEnd"/>
+        <w:t xml:space="preserve">, </w:t>
+      </w:r>
+      <w:proofErr w:type="spellStart"/>
       <w:r>
         <w:rPr>
           <w:rFonts w:ascii="Courier New" w:hAnsi="Courier New" w:cs="Courier New"/>
@@ -8963,9 +9355,9 @@
           <w:sz w:val="16"/>
           <w:szCs w:val="16"/>
         </w:rPr>
-        <w:t xml:space="preserve">)) </w:t>
-      </w:r>
-      <w:proofErr w:type="spellStart"/>
+        <w:t>rufname</w:t>
+      </w:r>
+      <w:proofErr w:type="spellEnd"/>
       <w:r>
         <w:rPr>
           <w:rFonts w:ascii="Courier New" w:hAnsi="Courier New" w:cs="Courier New"/>
@@ -8973,9 +9365,9 @@
           <w:sz w:val="16"/>
           <w:szCs w:val="16"/>
         </w:rPr>
-        <w:t>for</w:t>
-      </w:r>
-      <w:proofErr w:type="spellEnd"/>
+        <w:t xml:space="preserve">, </w:t>
+      </w:r>
+      <w:proofErr w:type="spellStart"/>
       <w:r>
         <w:rPr>
           <w:rFonts w:ascii="Courier New" w:hAnsi="Courier New" w:cs="Courier New"/>
@@ -8983,9 +9375,9 @@
           <w:sz w:val="16"/>
           <w:szCs w:val="16"/>
         </w:rPr>
-        <w:t xml:space="preserve"> </w:t>
-      </w:r>
-      <w:proofErr w:type="spellStart"/>
+        <w:t>farbe</w:t>
+      </w:r>
+      <w:proofErr w:type="spellEnd"/>
       <w:r>
         <w:rPr>
           <w:rFonts w:ascii="Courier New" w:hAnsi="Courier New" w:cs="Courier New"/>
@@ -8993,19 +9385,18 @@
           <w:sz w:val="16"/>
           <w:szCs w:val="16"/>
         </w:rPr>
-        <w:t>accurate</w:t>
-      </w:r>
-      <w:proofErr w:type="spellEnd"/>
-      <w:r>
+        <w:t>, alter)</w:t>
+      </w:r>
+    </w:p>
+    <w:p>
+      <w:pPr>
         <w:rPr>
           <w:rFonts w:ascii="Courier New" w:hAnsi="Courier New" w:cs="Courier New"/>
           <w:color w:val="0070C0"/>
           <w:sz w:val="16"/>
           <w:szCs w:val="16"/>
         </w:rPr>
-        <w:t xml:space="preserve"> </w:t>
-      </w:r>
-      <w:proofErr w:type="spellStart"/>
+      </w:pPr>
       <w:r>
         <w:rPr>
           <w:rFonts w:ascii="Courier New" w:hAnsi="Courier New" w:cs="Courier New"/>
@@ -9013,9 +9404,9 @@
           <w:sz w:val="16"/>
           <w:szCs w:val="16"/>
         </w:rPr>
-        <w:t>signature</w:t>
-      </w:r>
-      <w:proofErr w:type="spellEnd"/>
+        <w:t xml:space="preserve"> |      Initialize </w:t>
+      </w:r>
+      <w:proofErr w:type="spellStart"/>
       <w:r>
         <w:rPr>
           <w:rFonts w:ascii="Courier New" w:hAnsi="Courier New" w:cs="Courier New"/>
@@ -9023,18 +9414,19 @@
           <w:sz w:val="16"/>
           <w:szCs w:val="16"/>
         </w:rPr>
-        <w:t>.</w:t>
-      </w:r>
-    </w:p>
-    <w:p>
-      <w:pPr>
+        <w:t>self</w:t>
+      </w:r>
+      <w:proofErr w:type="spellEnd"/>
+      <w:r>
         <w:rPr>
           <w:rFonts w:ascii="Courier New" w:hAnsi="Courier New" w:cs="Courier New"/>
           <w:color w:val="0070C0"/>
           <w:sz w:val="16"/>
           <w:szCs w:val="16"/>
         </w:rPr>
-      </w:pPr>
+        <w:t xml:space="preserve">.  See </w:t>
+      </w:r>
+      <w:proofErr w:type="spellStart"/>
       <w:r>
         <w:rPr>
           <w:rFonts w:ascii="Courier New" w:hAnsi="Courier New" w:cs="Courier New"/>
@@ -9042,18 +9434,19 @@
           <w:sz w:val="16"/>
           <w:szCs w:val="16"/>
         </w:rPr>
-        <w:t xml:space="preserve"> |  </w:t>
-      </w:r>
-    </w:p>
-    <w:p>
-      <w:pPr>
+        <w:t>help</w:t>
+      </w:r>
+      <w:proofErr w:type="spellEnd"/>
+      <w:r>
         <w:rPr>
           <w:rFonts w:ascii="Courier New" w:hAnsi="Courier New" w:cs="Courier New"/>
           <w:color w:val="0070C0"/>
           <w:sz w:val="16"/>
           <w:szCs w:val="16"/>
         </w:rPr>
-      </w:pPr>
+        <w:t>(type(</w:t>
+      </w:r>
+      <w:proofErr w:type="spellStart"/>
       <w:r>
         <w:rPr>
           <w:rFonts w:ascii="Courier New" w:hAnsi="Courier New" w:cs="Courier New"/>
@@ -9061,9 +9454,9 @@
           <w:sz w:val="16"/>
           <w:szCs w:val="16"/>
         </w:rPr>
-        <w:t xml:space="preserve"> |  </w:t>
-      </w:r>
-      <w:proofErr w:type="spellStart"/>
+        <w:t>self</w:t>
+      </w:r>
+      <w:proofErr w:type="spellEnd"/>
       <w:r>
         <w:rPr>
           <w:rFonts w:ascii="Courier New" w:hAnsi="Courier New" w:cs="Courier New"/>
@@ -9071,9 +9464,9 @@
           <w:sz w:val="16"/>
           <w:szCs w:val="16"/>
         </w:rPr>
-        <w:t>tut_miauen</w:t>
-      </w:r>
-      <w:proofErr w:type="spellEnd"/>
+        <w:t xml:space="preserve">)) </w:t>
+      </w:r>
+      <w:proofErr w:type="spellStart"/>
       <w:r>
         <w:rPr>
           <w:rFonts w:ascii="Courier New" w:hAnsi="Courier New" w:cs="Courier New"/>
@@ -9081,9 +9474,9 @@
           <w:sz w:val="16"/>
           <w:szCs w:val="16"/>
         </w:rPr>
-        <w:t>(</w:t>
-      </w:r>
-      <w:proofErr w:type="spellStart"/>
+        <w:t>for</w:t>
+      </w:r>
+      <w:proofErr w:type="spellEnd"/>
       <w:r>
         <w:rPr>
           <w:rFonts w:ascii="Courier New" w:hAnsi="Courier New" w:cs="Courier New"/>
@@ -9091,9 +9484,9 @@
           <w:sz w:val="16"/>
           <w:szCs w:val="16"/>
         </w:rPr>
-        <w:t>self</w:t>
-      </w:r>
-      <w:proofErr w:type="spellEnd"/>
+        <w:t xml:space="preserve"> </w:t>
+      </w:r>
+      <w:proofErr w:type="spellStart"/>
       <w:r>
         <w:rPr>
           <w:rFonts w:ascii="Courier New" w:hAnsi="Courier New" w:cs="Courier New"/>
@@ -9101,9 +9494,9 @@
           <w:sz w:val="16"/>
           <w:szCs w:val="16"/>
         </w:rPr>
-        <w:t xml:space="preserve">, </w:t>
-      </w:r>
-      <w:proofErr w:type="spellStart"/>
+        <w:t>accurate</w:t>
+      </w:r>
+      <w:proofErr w:type="spellEnd"/>
       <w:r>
         <w:rPr>
           <w:rFonts w:ascii="Courier New" w:hAnsi="Courier New" w:cs="Courier New"/>
@@ -9111,9 +9504,9 @@
           <w:sz w:val="16"/>
           <w:szCs w:val="16"/>
         </w:rPr>
-        <w:t>anzahl</w:t>
-      </w:r>
-      <w:proofErr w:type="spellEnd"/>
+        <w:t xml:space="preserve"> </w:t>
+      </w:r>
+      <w:proofErr w:type="spellStart"/>
       <w:r>
         <w:rPr>
           <w:rFonts w:ascii="Courier New" w:hAnsi="Courier New" w:cs="Courier New"/>
@@ -9121,47 +9514,47 @@
           <w:sz w:val="16"/>
           <w:szCs w:val="16"/>
         </w:rPr>
-        <w:t>=1)</w:t>
-      </w:r>
-    </w:p>
-    <w:p>
-      <w:pPr>
+        <w:t>signature</w:t>
+      </w:r>
+      <w:proofErr w:type="spellEnd"/>
+      <w:r>
         <w:rPr>
           <w:rFonts w:ascii="Courier New" w:hAnsi="Courier New" w:cs="Courier New"/>
           <w:color w:val="0070C0"/>
           <w:sz w:val="16"/>
           <w:szCs w:val="16"/>
         </w:rPr>
-      </w:pPr>
-      <w:r>
+        <w:t>.</w:t>
+      </w:r>
+    </w:p>
+    <w:p>
+      <w:pPr>
         <w:rPr>
           <w:rFonts w:ascii="Courier New" w:hAnsi="Courier New" w:cs="Courier New"/>
           <w:color w:val="0070C0"/>
           <w:sz w:val="16"/>
           <w:szCs w:val="16"/>
         </w:rPr>
-        <w:t xml:space="preserve"> |  </w:t>
-      </w:r>
-    </w:p>
-    <w:p>
-      <w:pPr>
+      </w:pPr>
+      <w:r>
         <w:rPr>
           <w:rFonts w:ascii="Courier New" w:hAnsi="Courier New" w:cs="Courier New"/>
           <w:color w:val="0070C0"/>
           <w:sz w:val="16"/>
           <w:szCs w:val="16"/>
         </w:rPr>
-      </w:pPr>
-      <w:r>
+        <w:t xml:space="preserve"> |  </w:t>
+      </w:r>
+    </w:p>
+    <w:p>
+      <w:pPr>
         <w:rPr>
           <w:rFonts w:ascii="Courier New" w:hAnsi="Courier New" w:cs="Courier New"/>
           <w:color w:val="0070C0"/>
           <w:sz w:val="16"/>
           <w:szCs w:val="16"/>
         </w:rPr>
-        <w:t xml:space="preserve"> |  </w:t>
-      </w:r>
-      <w:proofErr w:type="spellStart"/>
+      </w:pPr>
       <w:r>
         <w:rPr>
           <w:rFonts w:ascii="Courier New" w:hAnsi="Courier New" w:cs="Courier New"/>
@@ -9169,9 +9562,9 @@
           <w:sz w:val="16"/>
           <w:szCs w:val="16"/>
         </w:rPr>
-        <w:t>tut_schlafen</w:t>
-      </w:r>
-      <w:proofErr w:type="spellEnd"/>
+        <w:t xml:space="preserve"> </w:t>
+      </w:r>
+      <w:proofErr w:type="gramStart"/>
       <w:r>
         <w:rPr>
           <w:rFonts w:ascii="Courier New" w:hAnsi="Courier New" w:cs="Courier New"/>
@@ -9179,7 +9572,7 @@
           <w:sz w:val="16"/>
           <w:szCs w:val="16"/>
         </w:rPr>
-        <w:t>(</w:t>
+        <w:t xml:space="preserve">|  </w:t>
       </w:r>
       <w:proofErr w:type="spellStart"/>
       <w:r>
@@ -9189,9 +9582,9 @@
           <w:sz w:val="16"/>
           <w:szCs w:val="16"/>
         </w:rPr>
-        <w:t>self</w:t>
-      </w:r>
-      <w:proofErr w:type="spellEnd"/>
+        <w:t>tut</w:t>
+      </w:r>
+      <w:proofErr w:type="gramEnd"/>
       <w:r>
         <w:rPr>
           <w:rFonts w:ascii="Courier New" w:hAnsi="Courier New" w:cs="Courier New"/>
@@ -9199,9 +9592,9 @@
           <w:sz w:val="16"/>
           <w:szCs w:val="16"/>
         </w:rPr>
-        <w:t xml:space="preserve">, </w:t>
-      </w:r>
-      <w:proofErr w:type="spellStart"/>
+        <w:t>_miauen</w:t>
+      </w:r>
+      <w:proofErr w:type="spellEnd"/>
       <w:r>
         <w:rPr>
           <w:rFonts w:ascii="Courier New" w:hAnsi="Courier New" w:cs="Courier New"/>
@@ -9209,9 +9602,9 @@
           <w:sz w:val="16"/>
           <w:szCs w:val="16"/>
         </w:rPr>
-        <w:t>dauer</w:t>
-      </w:r>
-      <w:proofErr w:type="spellEnd"/>
+        <w:t>(</w:t>
+      </w:r>
+      <w:proofErr w:type="spellStart"/>
       <w:r>
         <w:rPr>
           <w:rFonts w:ascii="Courier New" w:hAnsi="Courier New" w:cs="Courier New"/>
@@ -9219,6 +9612,154 @@
           <w:sz w:val="16"/>
           <w:szCs w:val="16"/>
         </w:rPr>
+        <w:t>self</w:t>
+      </w:r>
+      <w:proofErr w:type="spellEnd"/>
+      <w:r>
+        <w:rPr>
+          <w:rFonts w:ascii="Courier New" w:hAnsi="Courier New" w:cs="Courier New"/>
+          <w:color w:val="0070C0"/>
+          <w:sz w:val="16"/>
+          <w:szCs w:val="16"/>
+        </w:rPr>
+        <w:t xml:space="preserve">, </w:t>
+      </w:r>
+      <w:proofErr w:type="spellStart"/>
+      <w:r>
+        <w:rPr>
+          <w:rFonts w:ascii="Courier New" w:hAnsi="Courier New" w:cs="Courier New"/>
+          <w:color w:val="0070C0"/>
+          <w:sz w:val="16"/>
+          <w:szCs w:val="16"/>
+        </w:rPr>
+        <w:t>anzahl</w:t>
+      </w:r>
+      <w:proofErr w:type="spellEnd"/>
+      <w:r>
+        <w:rPr>
+          <w:rFonts w:ascii="Courier New" w:hAnsi="Courier New" w:cs="Courier New"/>
+          <w:color w:val="0070C0"/>
+          <w:sz w:val="16"/>
+          <w:szCs w:val="16"/>
+        </w:rPr>
+        <w:t>=1)</w:t>
+      </w:r>
+    </w:p>
+    <w:p>
+      <w:pPr>
+        <w:rPr>
+          <w:rFonts w:ascii="Courier New" w:hAnsi="Courier New" w:cs="Courier New"/>
+          <w:color w:val="0070C0"/>
+          <w:sz w:val="16"/>
+          <w:szCs w:val="16"/>
+        </w:rPr>
+      </w:pPr>
+      <w:r>
+        <w:rPr>
+          <w:rFonts w:ascii="Courier New" w:hAnsi="Courier New" w:cs="Courier New"/>
+          <w:color w:val="0070C0"/>
+          <w:sz w:val="16"/>
+          <w:szCs w:val="16"/>
+        </w:rPr>
+        <w:t xml:space="preserve"> |  </w:t>
+      </w:r>
+    </w:p>
+    <w:p>
+      <w:pPr>
+        <w:rPr>
+          <w:rFonts w:ascii="Courier New" w:hAnsi="Courier New" w:cs="Courier New"/>
+          <w:color w:val="0070C0"/>
+          <w:sz w:val="16"/>
+          <w:szCs w:val="16"/>
+        </w:rPr>
+      </w:pPr>
+      <w:r>
+        <w:rPr>
+          <w:rFonts w:ascii="Courier New" w:hAnsi="Courier New" w:cs="Courier New"/>
+          <w:color w:val="0070C0"/>
+          <w:sz w:val="16"/>
+          <w:szCs w:val="16"/>
+        </w:rPr>
+        <w:t xml:space="preserve"> </w:t>
+      </w:r>
+      <w:proofErr w:type="gramStart"/>
+      <w:r>
+        <w:rPr>
+          <w:rFonts w:ascii="Courier New" w:hAnsi="Courier New" w:cs="Courier New"/>
+          <w:color w:val="0070C0"/>
+          <w:sz w:val="16"/>
+          <w:szCs w:val="16"/>
+        </w:rPr>
+        <w:t xml:space="preserve">|  </w:t>
+      </w:r>
+      <w:proofErr w:type="spellStart"/>
+      <w:r>
+        <w:rPr>
+          <w:rFonts w:ascii="Courier New" w:hAnsi="Courier New" w:cs="Courier New"/>
+          <w:color w:val="0070C0"/>
+          <w:sz w:val="16"/>
+          <w:szCs w:val="16"/>
+        </w:rPr>
+        <w:t>tut</w:t>
+      </w:r>
+      <w:proofErr w:type="gramEnd"/>
+      <w:r>
+        <w:rPr>
+          <w:rFonts w:ascii="Courier New" w:hAnsi="Courier New" w:cs="Courier New"/>
+          <w:color w:val="0070C0"/>
+          <w:sz w:val="16"/>
+          <w:szCs w:val="16"/>
+        </w:rPr>
+        <w:t>_schlafen</w:t>
+      </w:r>
+      <w:proofErr w:type="spellEnd"/>
+      <w:r>
+        <w:rPr>
+          <w:rFonts w:ascii="Courier New" w:hAnsi="Courier New" w:cs="Courier New"/>
+          <w:color w:val="0070C0"/>
+          <w:sz w:val="16"/>
+          <w:szCs w:val="16"/>
+        </w:rPr>
+        <w:t>(</w:t>
+      </w:r>
+      <w:proofErr w:type="spellStart"/>
+      <w:r>
+        <w:rPr>
+          <w:rFonts w:ascii="Courier New" w:hAnsi="Courier New" w:cs="Courier New"/>
+          <w:color w:val="0070C0"/>
+          <w:sz w:val="16"/>
+          <w:szCs w:val="16"/>
+        </w:rPr>
+        <w:t>self</w:t>
+      </w:r>
+      <w:proofErr w:type="spellEnd"/>
+      <w:r>
+        <w:rPr>
+          <w:rFonts w:ascii="Courier New" w:hAnsi="Courier New" w:cs="Courier New"/>
+          <w:color w:val="0070C0"/>
+          <w:sz w:val="16"/>
+          <w:szCs w:val="16"/>
+        </w:rPr>
+        <w:t xml:space="preserve">, </w:t>
+      </w:r>
+      <w:proofErr w:type="spellStart"/>
+      <w:r>
+        <w:rPr>
+          <w:rFonts w:ascii="Courier New" w:hAnsi="Courier New" w:cs="Courier New"/>
+          <w:color w:val="0070C0"/>
+          <w:sz w:val="16"/>
+          <w:szCs w:val="16"/>
+        </w:rPr>
+        <w:t>dauer</w:t>
+      </w:r>
+      <w:proofErr w:type="spellEnd"/>
+      <w:r>
+        <w:rPr>
+          <w:rFonts w:ascii="Courier New" w:hAnsi="Courier New" w:cs="Courier New"/>
+          <w:color w:val="0070C0"/>
+          <w:sz w:val="16"/>
+          <w:szCs w:val="16"/>
+        </w:rPr>
         <w:t>)</w:t>
       </w:r>
     </w:p>
@@ -9233,9 +9774,14 @@
       </w:r>
       <w:proofErr w:type="spellEnd"/>
       <w:r>
-        <w:t>__(</w:t>
-      </w:r>
-      <w:proofErr w:type="spellStart"/>
+        <w:t>_</w:t>
+      </w:r>
+      <w:proofErr w:type="gramStart"/>
+      <w:r>
+        <w:t>_(</w:t>
+      </w:r>
+      <w:proofErr w:type="spellStart"/>
+      <w:proofErr w:type="gramEnd"/>
       <w:r>
         <w:t>self</w:t>
       </w:r>
@@ -9406,9 +9952,14 @@
       </w:r>
       <w:proofErr w:type="spellStart"/>
       <w:r>
-        <w:t>katze_sammy.alter</w:t>
-      </w:r>
-      <w:proofErr w:type="spellEnd"/>
+        <w:t>katze_</w:t>
+      </w:r>
+      <w:proofErr w:type="gramStart"/>
+      <w:r>
+        <w:t>sammy.alter</w:t>
+      </w:r>
+      <w:proofErr w:type="spellEnd"/>
+      <w:proofErr w:type="gramEnd"/>
       <w:r>
         <w:t xml:space="preserve"> zugegriffen: </w:t>
       </w:r>
@@ -9427,9 +9978,14 @@
       </w:r>
       <w:proofErr w:type="spellStart"/>
       <w:r>
-        <w:t>katze_sammy.alter</w:t>
-      </w:r>
-      <w:proofErr w:type="spellEnd"/>
+        <w:t>katze_</w:t>
+      </w:r>
+      <w:proofErr w:type="gramStart"/>
+      <w:r>
+        <w:t>sammy.alter</w:t>
+      </w:r>
+      <w:proofErr w:type="spellEnd"/>
+      <w:proofErr w:type="gramEnd"/>
       <w:r>
         <w:t>)</w:t>
       </w:r>
@@ -9501,10 +10057,12 @@
         <w:tab/>
       </w:r>
       <w:proofErr w:type="spellStart"/>
+      <w:proofErr w:type="gramStart"/>
       <w:r>
         <w:t>self.schlafdauer</w:t>
       </w:r>
       <w:proofErr w:type="spellEnd"/>
+      <w:proofErr w:type="gramEnd"/>
       <w:r>
         <w:t xml:space="preserve"> = 0</w:t>
       </w:r>
@@ -10123,7 +10681,15 @@
       </w:r>
       <w:proofErr w:type="spellEnd"/>
       <w:r>
-        <w:t xml:space="preserve">__ Methode wird weiterhin benötigt. Die Eigenschaften der Eltern-Klasse werden über super() von der Eltern-Klasse übernommen.  </w:t>
+        <w:t xml:space="preserve">__ Methode wird weiterhin benötigt. Die Eigenschaften der Eltern-Klasse werden über </w:t>
+      </w:r>
+      <w:proofErr w:type="gramStart"/>
+      <w:r>
+        <w:t>super(</w:t>
+      </w:r>
+      <w:proofErr w:type="gramEnd"/>
+      <w:r>
+        <w:t xml:space="preserve">) von der Eltern-Klasse übernommen.  </w:t>
       </w:r>
     </w:p>
     <w:p/>
@@ -10228,11 +10794,19 @@
       </w:r>
       <w:proofErr w:type="spellStart"/>
       <w:r>
-        <w:t>tut_schlafen</w:t>
-      </w:r>
-      <w:proofErr w:type="spellEnd"/>
-      <w:r>
-        <w:t xml:space="preserve">() zufrieden sein. </w:t>
+        <w:t>tut_</w:t>
+      </w:r>
+      <w:proofErr w:type="gramStart"/>
+      <w:r>
+        <w:t>schlafen</w:t>
+      </w:r>
+      <w:proofErr w:type="spellEnd"/>
+      <w:r>
+        <w:t>(</w:t>
+      </w:r>
+      <w:proofErr w:type="gramEnd"/>
+      <w:r>
+        <w:t xml:space="preserve">) zufrieden sein. </w:t>
       </w:r>
     </w:p>
     <w:p>
@@ -10241,11 +10815,19 @@
       </w:r>
       <w:proofErr w:type="spellStart"/>
       <w:r>
-        <w:t>tut_reden</w:t>
-      </w:r>
-      <w:proofErr w:type="spellEnd"/>
-      <w:r>
-        <w:t xml:space="preserve">() passt für den Hund nicht. </w:t>
+        <w:t>tut_</w:t>
+      </w:r>
+      <w:proofErr w:type="gramStart"/>
+      <w:r>
+        <w:t>reden</w:t>
+      </w:r>
+      <w:proofErr w:type="spellEnd"/>
+      <w:r>
+        <w:t>(</w:t>
+      </w:r>
+      <w:proofErr w:type="gramEnd"/>
+      <w:r>
+        <w:t xml:space="preserve">) passt für den Hund nicht. </w:t>
       </w:r>
     </w:p>
     <w:p>
@@ -10518,11 +11100,19 @@
       </w:r>
       <w:proofErr w:type="spellStart"/>
       <w:r>
-        <w:t>tut_reden</w:t>
-      </w:r>
-      <w:proofErr w:type="spellEnd"/>
-      <w:r>
-        <w:t xml:space="preserve">() der Eltern-Klasse überschreiben. In der Klasse Hund erstellen wir eine Methode mit demselben Namen. </w:t>
+        <w:t>tut_</w:t>
+      </w:r>
+      <w:proofErr w:type="gramStart"/>
+      <w:r>
+        <w:t>reden</w:t>
+      </w:r>
+      <w:proofErr w:type="spellEnd"/>
+      <w:r>
+        <w:t>(</w:t>
+      </w:r>
+      <w:proofErr w:type="gramEnd"/>
+      <w:r>
+        <w:t xml:space="preserve">) der Eltern-Klasse überschreiben. In der Klasse Hund erstellen wir eine Methode mit demselben Namen. </w:t>
       </w:r>
     </w:p>
     <w:p>
@@ -10845,6 +11435,7 @@
         <w:t xml:space="preserve">ltern-Klasse </w:t>
       </w:r>
       <w:proofErr w:type="spellStart"/>
+      <w:proofErr w:type="gramStart"/>
       <w:r>
         <w:rPr>
           <w:i/>
@@ -10853,6 +11444,7 @@
         <w:t>unittest.TestCase</w:t>
       </w:r>
       <w:proofErr w:type="spellEnd"/>
+      <w:proofErr w:type="gramEnd"/>
       <w:r>
         <w:rPr>
           <w:i/>
@@ -11187,10 +11779,12 @@
         <w:t xml:space="preserve">alle Eigenschaften und Methoden der Eltern-Klasse </w:t>
       </w:r>
       <w:proofErr w:type="spellStart"/>
+      <w:proofErr w:type="gramStart"/>
       <w:r>
         <w:t>unittest.TestCase</w:t>
       </w:r>
       <w:proofErr w:type="spellEnd"/>
+      <w:proofErr w:type="gramEnd"/>
       <w:r>
         <w:t xml:space="preserve">. </w:t>
       </w:r>
@@ -11261,10 +11855,18 @@
         <w:t>mein</w:t>
       </w:r>
       <w:r>
-        <w:t>_modul</w:t>
-      </w:r>
-      <w:r>
-        <w:t>.meine_funktion</w:t>
+        <w:t>_</w:t>
+      </w:r>
+      <w:proofErr w:type="gramStart"/>
+      <w:r>
+        <w:t>modul</w:t>
+      </w:r>
+      <w:r>
+        <w:t>.meine</w:t>
+      </w:r>
+      <w:proofErr w:type="gramEnd"/>
+      <w:r>
+        <w:t>_funktion</w:t>
       </w:r>
       <w:proofErr w:type="spellEnd"/>
       <w:r>
@@ -11526,11 +12128,19 @@
         <w:t>test_</w:t>
       </w:r>
       <w:r>
-        <w:t>erkannte_zahlen</w:t>
-      </w:r>
-      <w:proofErr w:type="spellEnd"/>
-      <w:r>
-        <w:t xml:space="preserve">() – hatte das Ergebnis </w:t>
+        <w:t>erkannte_</w:t>
+      </w:r>
+      <w:proofErr w:type="gramStart"/>
+      <w:r>
+        <w:t>zahlen</w:t>
+      </w:r>
+      <w:proofErr w:type="spellEnd"/>
+      <w:r>
+        <w:t>(</w:t>
+      </w:r>
+      <w:proofErr w:type="gramEnd"/>
+      <w:r>
+        <w:t xml:space="preserve">) – hatte das Ergebnis </w:t>
       </w:r>
       <w:r>
         <w:rPr>
@@ -11661,9 +12271,9 @@
           <w:sz w:val="18"/>
           <w:szCs w:val="18"/>
         </w:rPr>
-        <w:t>__.</w:t>
-      </w:r>
-      <w:proofErr w:type="spellStart"/>
+        <w:t>_</w:t>
+      </w:r>
+      <w:proofErr w:type="gramStart"/>
       <w:r>
         <w:rPr>
           <w:rFonts w:ascii="Courier New" w:hAnsi="Courier New" w:cs="Courier New"/>
@@ -11671,9 +12281,9 @@
           <w:sz w:val="18"/>
           <w:szCs w:val="18"/>
         </w:rPr>
-        <w:t>Mein_test</w:t>
-      </w:r>
-      <w:proofErr w:type="spellEnd"/>
+        <w:t>_.</w:t>
+      </w:r>
+      <w:proofErr w:type="spellStart"/>
       <w:r>
         <w:rPr>
           <w:rFonts w:ascii="Courier New" w:hAnsi="Courier New" w:cs="Courier New"/>
@@ -11681,6 +12291,26 @@
           <w:sz w:val="18"/>
           <w:szCs w:val="18"/>
         </w:rPr>
+        <w:t>Mein</w:t>
+      </w:r>
+      <w:proofErr w:type="gramEnd"/>
+      <w:r>
+        <w:rPr>
+          <w:rFonts w:ascii="Courier New" w:hAnsi="Courier New" w:cs="Courier New"/>
+          <w:color w:val="C00000"/>
+          <w:sz w:val="18"/>
+          <w:szCs w:val="18"/>
+        </w:rPr>
+        <w:t>_test</w:t>
+      </w:r>
+      <w:proofErr w:type="spellEnd"/>
+      <w:r>
+        <w:rPr>
+          <w:rFonts w:ascii="Courier New" w:hAnsi="Courier New" w:cs="Courier New"/>
+          <w:color w:val="C00000"/>
+          <w:sz w:val="18"/>
+          <w:szCs w:val="18"/>
+        </w:rPr>
         <w:t>)</w:t>
       </w:r>
     </w:p>
@@ -11805,6 +12435,7 @@
         <w:t xml:space="preserve">    </w:t>
       </w:r>
       <w:proofErr w:type="spellStart"/>
+      <w:proofErr w:type="gramStart"/>
       <w:r>
         <w:rPr>
           <w:rFonts w:ascii="Courier New" w:hAnsi="Courier New" w:cs="Courier New"/>
@@ -11815,6 +12446,7 @@
         <w:t>self.assertEqual</w:t>
       </w:r>
       <w:proofErr w:type="spellEnd"/>
+      <w:proofErr w:type="gramEnd"/>
       <w:r>
         <w:rPr>
           <w:rFonts w:ascii="Courier New" w:hAnsi="Courier New" w:cs="Courier New"/>
@@ -11892,7 +12524,27 @@
           <w:sz w:val="18"/>
           <w:szCs w:val="18"/>
         </w:rPr>
-        <w:t>: 'Erkannte zahl(en): 2 3' != 'Erkannte zahl(en): 2'</w:t>
+        <w:t>: 'Erkannte zahl(en): 2 3</w:t>
+      </w:r>
+      <w:proofErr w:type="gramStart"/>
+      <w:r>
+        <w:rPr>
+          <w:rFonts w:ascii="Courier New" w:hAnsi="Courier New" w:cs="Courier New"/>
+          <w:color w:val="C00000"/>
+          <w:sz w:val="18"/>
+          <w:szCs w:val="18"/>
+        </w:rPr>
+        <w:t>' !</w:t>
+      </w:r>
+      <w:proofErr w:type="gramEnd"/>
+      <w:r>
+        <w:rPr>
+          <w:rFonts w:ascii="Courier New" w:hAnsi="Courier New" w:cs="Courier New"/>
+          <w:color w:val="C00000"/>
+          <w:sz w:val="18"/>
+          <w:szCs w:val="18"/>
+        </w:rPr>
+        <w:t>= 'Erkannte zahl(en): 2'</w:t>
       </w:r>
     </w:p>
     <w:p>
@@ -12359,9 +13011,9 @@
           <w:sz w:val="18"/>
           <w:szCs w:val="18"/>
         </w:rPr>
-        <w:t>__.</w:t>
-      </w:r>
-      <w:proofErr w:type="spellStart"/>
+        <w:t>_</w:t>
+      </w:r>
+      <w:proofErr w:type="gramStart"/>
       <w:r>
         <w:rPr>
           <w:rFonts w:ascii="Courier New" w:hAnsi="Courier New" w:cs="Courier New"/>
@@ -12369,9 +13021,9 @@
           <w:sz w:val="18"/>
           <w:szCs w:val="18"/>
         </w:rPr>
-        <w:t>Stromtarif_test</w:t>
-      </w:r>
-      <w:proofErr w:type="spellEnd"/>
+        <w:t>_.</w:t>
+      </w:r>
+      <w:proofErr w:type="spellStart"/>
       <w:r>
         <w:rPr>
           <w:rFonts w:ascii="Courier New" w:hAnsi="Courier New" w:cs="Courier New"/>
@@ -12379,6 +13031,26 @@
           <w:sz w:val="18"/>
           <w:szCs w:val="18"/>
         </w:rPr>
+        <w:t>Stromtarif</w:t>
+      </w:r>
+      <w:proofErr w:type="gramEnd"/>
+      <w:r>
+        <w:rPr>
+          <w:rFonts w:ascii="Courier New" w:hAnsi="Courier New" w:cs="Courier New"/>
+          <w:color w:val="FF0000"/>
+          <w:sz w:val="18"/>
+          <w:szCs w:val="18"/>
+        </w:rPr>
+        <w:t>_test</w:t>
+      </w:r>
+      <w:proofErr w:type="spellEnd"/>
+      <w:r>
+        <w:rPr>
+          <w:rFonts w:ascii="Courier New" w:hAnsi="Courier New" w:cs="Courier New"/>
+          <w:color w:val="FF0000"/>
+          <w:sz w:val="18"/>
+          <w:szCs w:val="18"/>
+        </w:rPr>
         <w:t>)</w:t>
       </w:r>
     </w:p>
@@ -12560,6 +13232,7 @@
         <w:t xml:space="preserve">    </w:t>
       </w:r>
       <w:proofErr w:type="spellStart"/>
+      <w:proofErr w:type="gramStart"/>
       <w:r>
         <w:rPr>
           <w:rFonts w:ascii="Courier New" w:hAnsi="Courier New" w:cs="Courier New"/>
@@ -12570,6 +13243,7 @@
         <w:t>self.assertEqual</w:t>
       </w:r>
       <w:proofErr w:type="spellEnd"/>
+      <w:proofErr w:type="gramEnd"/>
       <w:r>
         <w:rPr>
           <w:rFonts w:ascii="Courier New" w:hAnsi="Courier New" w:cs="Courier New"/>
@@ -12627,26 +13301,46 @@
           <w:sz w:val="18"/>
           <w:szCs w:val="18"/>
         </w:rPr>
-        <w:t>: 25.400000000000002 != 25.4</w:t>
-      </w:r>
-    </w:p>
-    <w:p>
-      <w:pPr>
+        <w:t xml:space="preserve">: </w:t>
+      </w:r>
+      <w:proofErr w:type="gramStart"/>
+      <w:r>
         <w:rPr>
           <w:rFonts w:ascii="Courier New" w:hAnsi="Courier New" w:cs="Courier New"/>
           <w:color w:val="FF0000"/>
           <w:sz w:val="18"/>
           <w:szCs w:val="18"/>
         </w:rPr>
-      </w:pPr>
-    </w:p>
-    <w:p>
-      <w:pPr>
+        <w:t>25.400000000000002 !</w:t>
+      </w:r>
+      <w:proofErr w:type="gramEnd"/>
+      <w:r>
         <w:rPr>
           <w:rFonts w:ascii="Courier New" w:hAnsi="Courier New" w:cs="Courier New"/>
           <w:color w:val="FF0000"/>
           <w:sz w:val="18"/>
           <w:szCs w:val="18"/>
+        </w:rPr>
+        <w:t>= 25.4</w:t>
+      </w:r>
+    </w:p>
+    <w:p>
+      <w:pPr>
+        <w:rPr>
+          <w:rFonts w:ascii="Courier New" w:hAnsi="Courier New" w:cs="Courier New"/>
+          <w:color w:val="FF0000"/>
+          <w:sz w:val="18"/>
+          <w:szCs w:val="18"/>
+        </w:rPr>
+      </w:pPr>
+    </w:p>
+    <w:p>
+      <w:pPr>
+        <w:rPr>
+          <w:rFonts w:ascii="Courier New" w:hAnsi="Courier New" w:cs="Courier New"/>
+          <w:color w:val="FF0000"/>
+          <w:sz w:val="18"/>
+          <w:szCs w:val="18"/>
           <w:lang w:val="fr-FR"/>
         </w:rPr>
       </w:pPr>
@@ -12829,12 +13523,17 @@
         <w:t xml:space="preserve"> </w:t>
       </w:r>
       <w:proofErr w:type="spellStart"/>
+      <w:proofErr w:type="gramStart"/>
       <w:r>
         <w:t>assertAlmostEqual</w:t>
       </w:r>
       <w:proofErr w:type="spellEnd"/>
       <w:r>
-        <w:t>()</w:t>
+        <w:t>(</w:t>
+      </w:r>
+      <w:proofErr w:type="gramEnd"/>
+      <w:r>
+        <w:t>)</w:t>
       </w:r>
       <w:r>
         <w:t xml:space="preserve"> berechnet die Differenz zwischen </w:t>
@@ -12869,12 +13568,17 @@
         <w:t xml:space="preserve">mit der Methode </w:t>
       </w:r>
       <w:proofErr w:type="spellStart"/>
+      <w:proofErr w:type="gramStart"/>
       <w:r>
         <w:t>assertAlmostEqual</w:t>
       </w:r>
       <w:proofErr w:type="spellEnd"/>
       <w:r>
-        <w:t xml:space="preserve">() arbeiten </w:t>
+        <w:t>(</w:t>
+      </w:r>
+      <w:proofErr w:type="gramEnd"/>
+      <w:r>
+        <w:t xml:space="preserve">) arbeiten </w:t>
       </w:r>
       <w:r>
         <w:t xml:space="preserve">lassen, ist das Ergebnis </w:t>
@@ -15873,12 +16577,17 @@
         <w:t xml:space="preserve">Die Funktion </w:t>
       </w:r>
       <w:proofErr w:type="spellStart"/>
+      <w:proofErr w:type="gramStart"/>
       <w:r>
         <w:t>run</w:t>
       </w:r>
       <w:proofErr w:type="spellEnd"/>
       <w:r>
-        <w:t xml:space="preserve">() des </w:t>
+        <w:t>(</w:t>
+      </w:r>
+      <w:proofErr w:type="gramEnd"/>
+      <w:r>
+        <w:t xml:space="preserve">) des </w:t>
       </w:r>
       <w:proofErr w:type="spellStart"/>
       <w:r>
@@ -16089,12 +16798,17 @@
         <w:t xml:space="preserve"> Funktion </w:t>
       </w:r>
       <w:proofErr w:type="spellStart"/>
+      <w:proofErr w:type="gramStart"/>
       <w:r>
         <w:t>kbhit</w:t>
       </w:r>
       <w:proofErr w:type="spellEnd"/>
       <w:r>
-        <w:t xml:space="preserve">() </w:t>
+        <w:t>(</w:t>
+      </w:r>
+      <w:proofErr w:type="gramEnd"/>
+      <w:r>
+        <w:t xml:space="preserve">) </w:t>
       </w:r>
       <w:r>
         <w:t xml:space="preserve">aus der Bibliothek für Windows-Funktionen: </w:t>
@@ -16343,12 +17057,17 @@
         <w:t xml:space="preserve">Im Loop wird die Funktion </w:t>
       </w:r>
       <w:proofErr w:type="spellStart"/>
+      <w:proofErr w:type="gramStart"/>
       <w:r>
         <w:t>run</w:t>
       </w:r>
       <w:proofErr w:type="spellEnd"/>
       <w:r>
-        <w:t xml:space="preserve">() des </w:t>
+        <w:t>(</w:t>
+      </w:r>
+      <w:proofErr w:type="gramEnd"/>
+      <w:r>
+        <w:t xml:space="preserve">) des </w:t>
       </w:r>
       <w:proofErr w:type="spellStart"/>
       <w:r>
@@ -16406,13 +17125,18 @@
     </w:p>
     <w:p>
       <w:r>
-        <w:t>Wenn wir das Programm in IDLE starten, gibt es einen Konflikt zwischen .</w:t>
+        <w:t xml:space="preserve">Wenn wir das Programm in IDLE starten, gibt es einen Konflikt </w:t>
+      </w:r>
+      <w:proofErr w:type="gramStart"/>
+      <w:r>
+        <w:t>zwischen .</w:t>
       </w:r>
       <w:proofErr w:type="spellStart"/>
       <w:r>
         <w:t>mainloop</w:t>
       </w:r>
       <w:proofErr w:type="spellEnd"/>
+      <w:proofErr w:type="gramEnd"/>
       <w:r>
         <w:t>() und .</w:t>
       </w:r>
@@ -16494,98 +17218,168 @@
         <w:rPr>
           <w:rFonts w:ascii="Courier New" w:hAnsi="Courier New" w:cs="Courier New"/>
         </w:rPr>
-        <w:t>gelb_blinken</w:t>
-      </w:r>
-      <w:proofErr w:type="spellEnd"/>
-      <w:r>
-        <w:rPr>
-          <w:rFonts w:ascii="Courier New" w:hAnsi="Courier New" w:cs="Courier New"/>
-        </w:rPr>
-        <w:t>() aufgerufen</w:t>
-      </w:r>
-    </w:p>
-    <w:p>
-      <w:pPr>
-        <w:rPr>
-          <w:rFonts w:ascii="Courier New" w:hAnsi="Courier New" w:cs="Courier New"/>
-        </w:rPr>
-      </w:pPr>
-      <w:proofErr w:type="spellStart"/>
-      <w:r>
-        <w:rPr>
-          <w:rFonts w:ascii="Courier New" w:hAnsi="Courier New" w:cs="Courier New"/>
-        </w:rPr>
-        <w:t>gelb_blinken</w:t>
-      </w:r>
-      <w:proofErr w:type="spellEnd"/>
-      <w:r>
-        <w:rPr>
-          <w:rFonts w:ascii="Courier New" w:hAnsi="Courier New" w:cs="Courier New"/>
-        </w:rPr>
-        <w:t>() aufgerufen</w:t>
-      </w:r>
-    </w:p>
-    <w:p>
-      <w:pPr>
-        <w:rPr>
-          <w:rFonts w:ascii="Courier New" w:hAnsi="Courier New" w:cs="Courier New"/>
-        </w:rPr>
-      </w:pPr>
-      <w:proofErr w:type="spellStart"/>
-      <w:r>
-        <w:rPr>
-          <w:rFonts w:ascii="Courier New" w:hAnsi="Courier New" w:cs="Courier New"/>
-        </w:rPr>
-        <w:t>gelb_blinken</w:t>
-      </w:r>
-      <w:proofErr w:type="spellEnd"/>
-      <w:r>
-        <w:rPr>
-          <w:rFonts w:ascii="Courier New" w:hAnsi="Courier New" w:cs="Courier New"/>
-        </w:rPr>
-        <w:t>() aufgerufen</w:t>
-      </w:r>
-    </w:p>
-    <w:p>
-      <w:pPr>
-        <w:rPr>
-          <w:rFonts w:ascii="Courier New" w:hAnsi="Courier New" w:cs="Courier New"/>
-        </w:rPr>
-      </w:pPr>
-      <w:proofErr w:type="spellStart"/>
-      <w:r>
-        <w:rPr>
-          <w:rFonts w:ascii="Courier New" w:hAnsi="Courier New" w:cs="Courier New"/>
-        </w:rPr>
-        <w:t>gelb_blinken</w:t>
-      </w:r>
-      <w:proofErr w:type="spellEnd"/>
-      <w:r>
-        <w:rPr>
-          <w:rFonts w:ascii="Courier New" w:hAnsi="Courier New" w:cs="Courier New"/>
-        </w:rPr>
-        <w:t>() aufgerufen</w:t>
-      </w:r>
-    </w:p>
-    <w:p>
-      <w:pPr>
-        <w:rPr>
-          <w:rFonts w:ascii="Courier New" w:hAnsi="Courier New" w:cs="Courier New"/>
-        </w:rPr>
-      </w:pPr>
-      <w:proofErr w:type="spellStart"/>
-      <w:r>
-        <w:rPr>
-          <w:rFonts w:ascii="Courier New" w:hAnsi="Courier New" w:cs="Courier New"/>
-        </w:rPr>
-        <w:t>gelb_blinken</w:t>
-      </w:r>
-      <w:proofErr w:type="spellEnd"/>
-      <w:r>
-        <w:rPr>
-          <w:rFonts w:ascii="Courier New" w:hAnsi="Courier New" w:cs="Courier New"/>
-        </w:rPr>
-        <w:t>() aufgerufen</w:t>
+        <w:t>gelb_</w:t>
+      </w:r>
+      <w:proofErr w:type="gramStart"/>
+      <w:r>
+        <w:rPr>
+          <w:rFonts w:ascii="Courier New" w:hAnsi="Courier New" w:cs="Courier New"/>
+        </w:rPr>
+        <w:t>blinken</w:t>
+      </w:r>
+      <w:proofErr w:type="spellEnd"/>
+      <w:r>
+        <w:rPr>
+          <w:rFonts w:ascii="Courier New" w:hAnsi="Courier New" w:cs="Courier New"/>
+        </w:rPr>
+        <w:t>(</w:t>
+      </w:r>
+      <w:proofErr w:type="gramEnd"/>
+      <w:r>
+        <w:rPr>
+          <w:rFonts w:ascii="Courier New" w:hAnsi="Courier New" w:cs="Courier New"/>
+        </w:rPr>
+        <w:t>) aufgerufen</w:t>
+      </w:r>
+    </w:p>
+    <w:p>
+      <w:pPr>
+        <w:rPr>
+          <w:rFonts w:ascii="Courier New" w:hAnsi="Courier New" w:cs="Courier New"/>
+        </w:rPr>
+      </w:pPr>
+      <w:proofErr w:type="spellStart"/>
+      <w:r>
+        <w:rPr>
+          <w:rFonts w:ascii="Courier New" w:hAnsi="Courier New" w:cs="Courier New"/>
+        </w:rPr>
+        <w:t>gelb_</w:t>
+      </w:r>
+      <w:proofErr w:type="gramStart"/>
+      <w:r>
+        <w:rPr>
+          <w:rFonts w:ascii="Courier New" w:hAnsi="Courier New" w:cs="Courier New"/>
+        </w:rPr>
+        <w:t>blinken</w:t>
+      </w:r>
+      <w:proofErr w:type="spellEnd"/>
+      <w:r>
+        <w:rPr>
+          <w:rFonts w:ascii="Courier New" w:hAnsi="Courier New" w:cs="Courier New"/>
+        </w:rPr>
+        <w:t>(</w:t>
+      </w:r>
+      <w:proofErr w:type="gramEnd"/>
+      <w:r>
+        <w:rPr>
+          <w:rFonts w:ascii="Courier New" w:hAnsi="Courier New" w:cs="Courier New"/>
+        </w:rPr>
+        <w:t>) aufgerufen</w:t>
+      </w:r>
+    </w:p>
+    <w:p>
+      <w:pPr>
+        <w:rPr>
+          <w:rFonts w:ascii="Courier New" w:hAnsi="Courier New" w:cs="Courier New"/>
+        </w:rPr>
+      </w:pPr>
+      <w:proofErr w:type="spellStart"/>
+      <w:r>
+        <w:rPr>
+          <w:rFonts w:ascii="Courier New" w:hAnsi="Courier New" w:cs="Courier New"/>
+        </w:rPr>
+        <w:t>gelb_</w:t>
+      </w:r>
+      <w:proofErr w:type="gramStart"/>
+      <w:r>
+        <w:rPr>
+          <w:rFonts w:ascii="Courier New" w:hAnsi="Courier New" w:cs="Courier New"/>
+        </w:rPr>
+        <w:t>blinken</w:t>
+      </w:r>
+      <w:proofErr w:type="spellEnd"/>
+      <w:r>
+        <w:rPr>
+          <w:rFonts w:ascii="Courier New" w:hAnsi="Courier New" w:cs="Courier New"/>
+        </w:rPr>
+        <w:t>(</w:t>
+      </w:r>
+      <w:proofErr w:type="gramEnd"/>
+      <w:r>
+        <w:rPr>
+          <w:rFonts w:ascii="Courier New" w:hAnsi="Courier New" w:cs="Courier New"/>
+        </w:rPr>
+        <w:t>) aufgerufen</w:t>
+      </w:r>
+    </w:p>
+    <w:p>
+      <w:pPr>
+        <w:rPr>
+          <w:rFonts w:ascii="Courier New" w:hAnsi="Courier New" w:cs="Courier New"/>
+        </w:rPr>
+      </w:pPr>
+      <w:proofErr w:type="spellStart"/>
+      <w:r>
+        <w:rPr>
+          <w:rFonts w:ascii="Courier New" w:hAnsi="Courier New" w:cs="Courier New"/>
+        </w:rPr>
+        <w:t>gelb_</w:t>
+      </w:r>
+      <w:proofErr w:type="gramStart"/>
+      <w:r>
+        <w:rPr>
+          <w:rFonts w:ascii="Courier New" w:hAnsi="Courier New" w:cs="Courier New"/>
+        </w:rPr>
+        <w:t>blinken</w:t>
+      </w:r>
+      <w:proofErr w:type="spellEnd"/>
+      <w:r>
+        <w:rPr>
+          <w:rFonts w:ascii="Courier New" w:hAnsi="Courier New" w:cs="Courier New"/>
+        </w:rPr>
+        <w:t>(</w:t>
+      </w:r>
+      <w:proofErr w:type="gramEnd"/>
+      <w:r>
+        <w:rPr>
+          <w:rFonts w:ascii="Courier New" w:hAnsi="Courier New" w:cs="Courier New"/>
+        </w:rPr>
+        <w:t>) aufgerufen</w:t>
+      </w:r>
+    </w:p>
+    <w:p>
+      <w:pPr>
+        <w:rPr>
+          <w:rFonts w:ascii="Courier New" w:hAnsi="Courier New" w:cs="Courier New"/>
+        </w:rPr>
+      </w:pPr>
+      <w:proofErr w:type="spellStart"/>
+      <w:r>
+        <w:rPr>
+          <w:rFonts w:ascii="Courier New" w:hAnsi="Courier New" w:cs="Courier New"/>
+        </w:rPr>
+        <w:t>gelb_</w:t>
+      </w:r>
+      <w:proofErr w:type="gramStart"/>
+      <w:r>
+        <w:rPr>
+          <w:rFonts w:ascii="Courier New" w:hAnsi="Courier New" w:cs="Courier New"/>
+        </w:rPr>
+        <w:t>blinken</w:t>
+      </w:r>
+      <w:proofErr w:type="spellEnd"/>
+      <w:r>
+        <w:rPr>
+          <w:rFonts w:ascii="Courier New" w:hAnsi="Courier New" w:cs="Courier New"/>
+        </w:rPr>
+        <w:t>(</w:t>
+      </w:r>
+      <w:proofErr w:type="gramEnd"/>
+      <w:r>
+        <w:rPr>
+          <w:rFonts w:ascii="Courier New" w:hAnsi="Courier New" w:cs="Courier New"/>
+        </w:rPr>
+        <w:t>) aufgerufen</w:t>
       </w:r>
     </w:p>
     <w:p>
@@ -16677,119 +17471,203 @@
         <w:rPr>
           <w:rFonts w:ascii="Courier New" w:hAnsi="Courier New" w:cs="Courier New"/>
         </w:rPr>
-        <w:t>gelb_blinken</w:t>
-      </w:r>
-      <w:proofErr w:type="spellEnd"/>
-      <w:r>
-        <w:rPr>
-          <w:rFonts w:ascii="Courier New" w:hAnsi="Courier New" w:cs="Courier New"/>
-        </w:rPr>
-        <w:t>() aufgerufen</w:t>
-      </w:r>
-    </w:p>
-    <w:p>
-      <w:pPr>
-        <w:rPr>
-          <w:rFonts w:ascii="Courier New" w:hAnsi="Courier New" w:cs="Courier New"/>
-        </w:rPr>
-      </w:pPr>
-      <w:proofErr w:type="spellStart"/>
-      <w:r>
-        <w:rPr>
-          <w:rFonts w:ascii="Courier New" w:hAnsi="Courier New" w:cs="Courier New"/>
-        </w:rPr>
-        <w:t>gelb_blinken</w:t>
-      </w:r>
-      <w:proofErr w:type="spellEnd"/>
-      <w:r>
-        <w:rPr>
-          <w:rFonts w:ascii="Courier New" w:hAnsi="Courier New" w:cs="Courier New"/>
-        </w:rPr>
-        <w:t>() aufgerufen</w:t>
-      </w:r>
-    </w:p>
-    <w:p>
-      <w:pPr>
-        <w:rPr>
-          <w:rFonts w:ascii="Courier New" w:hAnsi="Courier New" w:cs="Courier New"/>
-        </w:rPr>
-      </w:pPr>
-      <w:proofErr w:type="spellStart"/>
-      <w:r>
-        <w:rPr>
-          <w:rFonts w:ascii="Courier New" w:hAnsi="Courier New" w:cs="Courier New"/>
-        </w:rPr>
-        <w:t>gelb_blinken</w:t>
-      </w:r>
-      <w:proofErr w:type="spellEnd"/>
-      <w:r>
-        <w:rPr>
-          <w:rFonts w:ascii="Courier New" w:hAnsi="Courier New" w:cs="Courier New"/>
-        </w:rPr>
-        <w:t>() aufgerufen</w:t>
-      </w:r>
-    </w:p>
-    <w:p>
-      <w:pPr>
-        <w:rPr>
-          <w:rFonts w:ascii="Courier New" w:hAnsi="Courier New" w:cs="Courier New"/>
-        </w:rPr>
-      </w:pPr>
-      <w:proofErr w:type="spellStart"/>
-      <w:r>
-        <w:rPr>
-          <w:rFonts w:ascii="Courier New" w:hAnsi="Courier New" w:cs="Courier New"/>
-        </w:rPr>
-        <w:t>gelb_blinken</w:t>
-      </w:r>
-      <w:proofErr w:type="spellEnd"/>
-      <w:r>
-        <w:rPr>
-          <w:rFonts w:ascii="Courier New" w:hAnsi="Courier New" w:cs="Courier New"/>
-        </w:rPr>
-        <w:t>() aufgerufen</w:t>
-      </w:r>
-    </w:p>
-    <w:p>
-      <w:pPr>
-        <w:rPr>
-          <w:rFonts w:ascii="Courier New" w:hAnsi="Courier New" w:cs="Courier New"/>
-        </w:rPr>
-      </w:pPr>
-      <w:proofErr w:type="spellStart"/>
-      <w:r>
-        <w:rPr>
-          <w:rFonts w:ascii="Courier New" w:hAnsi="Courier New" w:cs="Courier New"/>
-        </w:rPr>
-        <w:t>gelb_blinken</w:t>
-      </w:r>
-      <w:proofErr w:type="spellEnd"/>
-      <w:r>
-        <w:rPr>
-          <w:rFonts w:ascii="Courier New" w:hAnsi="Courier New" w:cs="Courier New"/>
-        </w:rPr>
-        <w:t>() aufgerufen</w:t>
-      </w:r>
-    </w:p>
-    <w:p>
-      <w:pPr>
-        <w:rPr>
-          <w:rFonts w:ascii="Courier New" w:hAnsi="Courier New" w:cs="Courier New"/>
-        </w:rPr>
-      </w:pPr>
-      <w:proofErr w:type="spellStart"/>
-      <w:r>
-        <w:rPr>
-          <w:rFonts w:ascii="Courier New" w:hAnsi="Courier New" w:cs="Courier New"/>
-        </w:rPr>
-        <w:t>gelb_blinken</w:t>
-      </w:r>
-      <w:proofErr w:type="spellEnd"/>
-      <w:r>
-        <w:rPr>
-          <w:rFonts w:ascii="Courier New" w:hAnsi="Courier New" w:cs="Courier New"/>
-        </w:rPr>
-        <w:t>() aufgerufen</w:t>
+        <w:t>gelb_</w:t>
+      </w:r>
+      <w:proofErr w:type="gramStart"/>
+      <w:r>
+        <w:rPr>
+          <w:rFonts w:ascii="Courier New" w:hAnsi="Courier New" w:cs="Courier New"/>
+        </w:rPr>
+        <w:t>blinken</w:t>
+      </w:r>
+      <w:proofErr w:type="spellEnd"/>
+      <w:r>
+        <w:rPr>
+          <w:rFonts w:ascii="Courier New" w:hAnsi="Courier New" w:cs="Courier New"/>
+        </w:rPr>
+        <w:t>(</w:t>
+      </w:r>
+      <w:proofErr w:type="gramEnd"/>
+      <w:r>
+        <w:rPr>
+          <w:rFonts w:ascii="Courier New" w:hAnsi="Courier New" w:cs="Courier New"/>
+        </w:rPr>
+        <w:t>) aufgerufen</w:t>
+      </w:r>
+    </w:p>
+    <w:p>
+      <w:pPr>
+        <w:rPr>
+          <w:rFonts w:ascii="Courier New" w:hAnsi="Courier New" w:cs="Courier New"/>
+        </w:rPr>
+      </w:pPr>
+      <w:proofErr w:type="spellStart"/>
+      <w:r>
+        <w:rPr>
+          <w:rFonts w:ascii="Courier New" w:hAnsi="Courier New" w:cs="Courier New"/>
+        </w:rPr>
+        <w:t>gelb_</w:t>
+      </w:r>
+      <w:proofErr w:type="gramStart"/>
+      <w:r>
+        <w:rPr>
+          <w:rFonts w:ascii="Courier New" w:hAnsi="Courier New" w:cs="Courier New"/>
+        </w:rPr>
+        <w:t>blinken</w:t>
+      </w:r>
+      <w:proofErr w:type="spellEnd"/>
+      <w:r>
+        <w:rPr>
+          <w:rFonts w:ascii="Courier New" w:hAnsi="Courier New" w:cs="Courier New"/>
+        </w:rPr>
+        <w:t>(</w:t>
+      </w:r>
+      <w:proofErr w:type="gramEnd"/>
+      <w:r>
+        <w:rPr>
+          <w:rFonts w:ascii="Courier New" w:hAnsi="Courier New" w:cs="Courier New"/>
+        </w:rPr>
+        <w:t>) aufgerufen</w:t>
+      </w:r>
+    </w:p>
+    <w:p>
+      <w:pPr>
+        <w:rPr>
+          <w:rFonts w:ascii="Courier New" w:hAnsi="Courier New" w:cs="Courier New"/>
+        </w:rPr>
+      </w:pPr>
+      <w:proofErr w:type="spellStart"/>
+      <w:r>
+        <w:rPr>
+          <w:rFonts w:ascii="Courier New" w:hAnsi="Courier New" w:cs="Courier New"/>
+        </w:rPr>
+        <w:t>gelb_</w:t>
+      </w:r>
+      <w:proofErr w:type="gramStart"/>
+      <w:r>
+        <w:rPr>
+          <w:rFonts w:ascii="Courier New" w:hAnsi="Courier New" w:cs="Courier New"/>
+        </w:rPr>
+        <w:t>blinken</w:t>
+      </w:r>
+      <w:proofErr w:type="spellEnd"/>
+      <w:r>
+        <w:rPr>
+          <w:rFonts w:ascii="Courier New" w:hAnsi="Courier New" w:cs="Courier New"/>
+        </w:rPr>
+        <w:t>(</w:t>
+      </w:r>
+      <w:proofErr w:type="gramEnd"/>
+      <w:r>
+        <w:rPr>
+          <w:rFonts w:ascii="Courier New" w:hAnsi="Courier New" w:cs="Courier New"/>
+        </w:rPr>
+        <w:t>) aufgerufen</w:t>
+      </w:r>
+    </w:p>
+    <w:p>
+      <w:pPr>
+        <w:rPr>
+          <w:rFonts w:ascii="Courier New" w:hAnsi="Courier New" w:cs="Courier New"/>
+        </w:rPr>
+      </w:pPr>
+      <w:proofErr w:type="spellStart"/>
+      <w:r>
+        <w:rPr>
+          <w:rFonts w:ascii="Courier New" w:hAnsi="Courier New" w:cs="Courier New"/>
+        </w:rPr>
+        <w:t>gelb_</w:t>
+      </w:r>
+      <w:proofErr w:type="gramStart"/>
+      <w:r>
+        <w:rPr>
+          <w:rFonts w:ascii="Courier New" w:hAnsi="Courier New" w:cs="Courier New"/>
+        </w:rPr>
+        <w:t>blinken</w:t>
+      </w:r>
+      <w:proofErr w:type="spellEnd"/>
+      <w:r>
+        <w:rPr>
+          <w:rFonts w:ascii="Courier New" w:hAnsi="Courier New" w:cs="Courier New"/>
+        </w:rPr>
+        <w:t>(</w:t>
+      </w:r>
+      <w:proofErr w:type="gramEnd"/>
+      <w:r>
+        <w:rPr>
+          <w:rFonts w:ascii="Courier New" w:hAnsi="Courier New" w:cs="Courier New"/>
+        </w:rPr>
+        <w:t>) aufgerufen</w:t>
+      </w:r>
+    </w:p>
+    <w:p>
+      <w:pPr>
+        <w:rPr>
+          <w:rFonts w:ascii="Courier New" w:hAnsi="Courier New" w:cs="Courier New"/>
+        </w:rPr>
+      </w:pPr>
+      <w:proofErr w:type="spellStart"/>
+      <w:r>
+        <w:rPr>
+          <w:rFonts w:ascii="Courier New" w:hAnsi="Courier New" w:cs="Courier New"/>
+        </w:rPr>
+        <w:t>gelb_</w:t>
+      </w:r>
+      <w:proofErr w:type="gramStart"/>
+      <w:r>
+        <w:rPr>
+          <w:rFonts w:ascii="Courier New" w:hAnsi="Courier New" w:cs="Courier New"/>
+        </w:rPr>
+        <w:t>blinken</w:t>
+      </w:r>
+      <w:proofErr w:type="spellEnd"/>
+      <w:r>
+        <w:rPr>
+          <w:rFonts w:ascii="Courier New" w:hAnsi="Courier New" w:cs="Courier New"/>
+        </w:rPr>
+        <w:t>(</w:t>
+      </w:r>
+      <w:proofErr w:type="gramEnd"/>
+      <w:r>
+        <w:rPr>
+          <w:rFonts w:ascii="Courier New" w:hAnsi="Courier New" w:cs="Courier New"/>
+        </w:rPr>
+        <w:t>) aufgerufen</w:t>
+      </w:r>
+    </w:p>
+    <w:p>
+      <w:pPr>
+        <w:rPr>
+          <w:rFonts w:ascii="Courier New" w:hAnsi="Courier New" w:cs="Courier New"/>
+        </w:rPr>
+      </w:pPr>
+      <w:proofErr w:type="spellStart"/>
+      <w:r>
+        <w:rPr>
+          <w:rFonts w:ascii="Courier New" w:hAnsi="Courier New" w:cs="Courier New"/>
+        </w:rPr>
+        <w:t>gelb_</w:t>
+      </w:r>
+      <w:proofErr w:type="gramStart"/>
+      <w:r>
+        <w:rPr>
+          <w:rFonts w:ascii="Courier New" w:hAnsi="Courier New" w:cs="Courier New"/>
+        </w:rPr>
+        <w:t>blinken</w:t>
+      </w:r>
+      <w:proofErr w:type="spellEnd"/>
+      <w:r>
+        <w:rPr>
+          <w:rFonts w:ascii="Courier New" w:hAnsi="Courier New" w:cs="Courier New"/>
+        </w:rPr>
+        <w:t>(</w:t>
+      </w:r>
+      <w:proofErr w:type="gramEnd"/>
+      <w:r>
+        <w:rPr>
+          <w:rFonts w:ascii="Courier New" w:hAnsi="Courier New" w:cs="Courier New"/>
+        </w:rPr>
+        <w:t>) aufgerufen</w:t>
       </w:r>
     </w:p>
     <w:p>
@@ -17031,7 +17909,15 @@
         <w:t>5</w:t>
       </w:r>
       <w:r>
-        <w:t xml:space="preserve"> platzieren wir die Widgets mit Hilfe der Methode pack(). </w:t>
+        <w:t xml:space="preserve"> platzieren wir die Widgets mit Hilfe der Methode </w:t>
+      </w:r>
+      <w:proofErr w:type="gramStart"/>
+      <w:r>
+        <w:t>pack(</w:t>
+      </w:r>
+      <w:proofErr w:type="gramEnd"/>
+      <w:r>
+        <w:t xml:space="preserve">). </w:t>
       </w:r>
     </w:p>
     <w:p/>
@@ -17061,12 +17947,17 @@
         <w:t xml:space="preserve">Mit Hilfe der Methode </w:t>
       </w:r>
       <w:proofErr w:type="spellStart"/>
+      <w:proofErr w:type="gramStart"/>
       <w:r>
         <w:t>grid</w:t>
       </w:r>
       <w:proofErr w:type="spellEnd"/>
       <w:r>
-        <w:t xml:space="preserve">() können wir die Gadgets </w:t>
+        <w:t>(</w:t>
+      </w:r>
+      <w:proofErr w:type="gramEnd"/>
+      <w:r>
+        <w:t xml:space="preserve">) können wir die Gadgets </w:t>
       </w:r>
       <w:r>
         <w:rPr>
@@ -17162,12 +18053,17 @@
         <w:t xml:space="preserve"> den Methoden </w:t>
       </w:r>
       <w:proofErr w:type="spellStart"/>
+      <w:proofErr w:type="gramStart"/>
       <w:r>
         <w:t>rowconfigure</w:t>
       </w:r>
       <w:proofErr w:type="spellEnd"/>
       <w:r>
-        <w:t xml:space="preserve">() und </w:t>
+        <w:t>(</w:t>
+      </w:r>
+      <w:proofErr w:type="gramEnd"/>
+      <w:r>
+        <w:t xml:space="preserve">) und </w:t>
       </w:r>
       <w:proofErr w:type="spellStart"/>
       <w:r>
@@ -17517,12 +18413,17 @@
         <w:t xml:space="preserve">mit der Methode </w:t>
       </w:r>
       <w:proofErr w:type="spellStart"/>
+      <w:proofErr w:type="gramStart"/>
       <w:r>
         <w:t>zaehler.set</w:t>
       </w:r>
       <w:proofErr w:type="spellEnd"/>
       <w:r>
-        <w:t xml:space="preserve">() </w:t>
+        <w:t>(</w:t>
+      </w:r>
+      <w:proofErr w:type="gramEnd"/>
+      <w:r>
+        <w:t xml:space="preserve">) </w:t>
       </w:r>
       <w:r>
         <w:t xml:space="preserve">einen Wert </w:t>
@@ -17557,6 +18458,7 @@
         <w:t xml:space="preserve">über </w:t>
       </w:r>
       <w:proofErr w:type="spellStart"/>
+      <w:proofErr w:type="gramStart"/>
       <w:r>
         <w:t>zaehler.</w:t>
       </w:r>
@@ -17565,7 +18467,11 @@
       </w:r>
       <w:proofErr w:type="spellEnd"/>
       <w:r>
-        <w:t xml:space="preserve">() und </w:t>
+        <w:t>(</w:t>
+      </w:r>
+      <w:proofErr w:type="gramEnd"/>
+      <w:r>
+        <w:t xml:space="preserve">) und </w:t>
       </w:r>
       <w:proofErr w:type="spellStart"/>
       <w:r>
@@ -18176,6 +19082,7 @@
         <w:t xml:space="preserve">Nun können wir mit </w:t>
       </w:r>
       <w:proofErr w:type="spellStart"/>
+      <w:proofErr w:type="gramStart"/>
       <w:r>
         <w:t>event</w:t>
       </w:r>
@@ -18183,6 +19090,7 @@
         <w:t>.keysym</w:t>
       </w:r>
       <w:proofErr w:type="spellEnd"/>
+      <w:proofErr w:type="gramEnd"/>
       <w:r>
         <w:t xml:space="preserve"> die Taste abfragen. </w:t>
       </w:r>
@@ -18398,18 +19306,25 @@
         <w:t xml:space="preserve">as Fenster 400 x 300 Schritte groß. Für eine eigene Fenstergröße benutzen wir die Methode </w:t>
       </w:r>
       <w:proofErr w:type="spellStart"/>
+      <w:proofErr w:type="gramStart"/>
       <w:r>
         <w:t>screensize</w:t>
       </w:r>
       <w:proofErr w:type="spellEnd"/>
       <w:r>
-        <w:t xml:space="preserve">(). Beispiel: </w:t>
-      </w:r>
-      <w:proofErr w:type="spellStart"/>
+        <w:t>(</w:t>
+      </w:r>
+      <w:proofErr w:type="gramEnd"/>
+      <w:r>
+        <w:t xml:space="preserve">). Beispiel: </w:t>
+      </w:r>
+      <w:proofErr w:type="spellStart"/>
+      <w:proofErr w:type="gramStart"/>
       <w:r>
         <w:t>screen.screensize</w:t>
       </w:r>
       <w:proofErr w:type="spellEnd"/>
+      <w:proofErr w:type="gramEnd"/>
       <w:r>
         <w:t xml:space="preserve">(800, 600). </w:t>
       </w:r>
@@ -18490,12 +19405,17 @@
         <w:t xml:space="preserve">Zeile 10 </w:t>
       </w:r>
       <w:proofErr w:type="spellStart"/>
+      <w:proofErr w:type="gramStart"/>
       <w:r>
         <w:t>speed</w:t>
       </w:r>
       <w:proofErr w:type="spellEnd"/>
       <w:r>
-        <w:t>(1) bewirkt, dass</w:t>
+        <w:t>(</w:t>
+      </w:r>
+      <w:proofErr w:type="gramEnd"/>
+      <w:r>
+        <w:t>1) bewirkt, dass</w:t>
       </w:r>
       <w:r>
         <w:t xml:space="preserve"> wir der Schildkröte beim Zeichnen zusehen</w:t>
@@ -18620,12 +19540,17 @@
         <w:t xml:space="preserve">Zeile 16 fragt nach einem Text. Zeile 26 fragt nach einer Zahl. </w:t>
       </w:r>
       <w:proofErr w:type="spellStart"/>
+      <w:proofErr w:type="gramStart"/>
       <w:r>
         <w:t>numinput</w:t>
       </w:r>
       <w:proofErr w:type="spellEnd"/>
       <w:r>
-        <w:t>() fängt Eingabefehler ab</w:t>
+        <w:t>(</w:t>
+      </w:r>
+      <w:proofErr w:type="gramEnd"/>
+      <w:r>
+        <w:t>) fängt Eingabefehler ab</w:t>
       </w:r>
       <w:r>
         <w:t>!</w:t>
@@ -18791,12 +19716,22 @@
         <w:t xml:space="preserve"> und lassen uns den Arbeitsordner mit </w:t>
       </w:r>
       <w:proofErr w:type="spellStart"/>
+      <w:proofErr w:type="gramStart"/>
       <w:r>
         <w:t>os.getcwd</w:t>
       </w:r>
       <w:proofErr w:type="spellEnd"/>
-      <w:r>
-        <w:t>() ausgeben. Anschließend öffnen wir mit dem Befehl open() die Datei.</w:t>
+      <w:proofErr w:type="gramEnd"/>
+      <w:r>
+        <w:t xml:space="preserve">() ausgeben. Anschließend öffnen wir mit dem Befehl </w:t>
+      </w:r>
+      <w:proofErr w:type="gramStart"/>
+      <w:r>
+        <w:t>open(</w:t>
+      </w:r>
+      <w:proofErr w:type="gramEnd"/>
+      <w:r>
+        <w:t>) die Datei.</w:t>
       </w:r>
       <w:r>
         <w:t xml:space="preserve"> Wir lesen die Datei und speichern den Inhalt in der Variablen </w:t>
@@ -19113,6 +20048,7 @@
         <w:t xml:space="preserve">&gt;&gt;&gt; </w:t>
       </w:r>
       <w:proofErr w:type="spellStart"/>
+      <w:proofErr w:type="gramStart"/>
       <w:r>
         <w:rPr>
           <w:rFonts w:ascii="Courier New" w:hAnsi="Courier New" w:cs="Courier New"/>
@@ -19123,6 +20059,7 @@
         <w:t>locale.getpreferredencoding</w:t>
       </w:r>
       <w:proofErr w:type="spellEnd"/>
+      <w:proofErr w:type="gramEnd"/>
       <w:r>
         <w:rPr>
           <w:rFonts w:ascii="Courier New" w:hAnsi="Courier New" w:cs="Courier New"/>
@@ -19187,7 +20124,15 @@
         <w:t xml:space="preserve">Die Datei textdatei_utf_8.txt ist UTF-8 codiert. Um diese Datei korrekt zu lesen, müssen wir beim </w:t>
       </w:r>
       <w:r>
-        <w:t>Befehl open() die Codierung mit angeben:</w:t>
+        <w:t xml:space="preserve">Befehl </w:t>
+      </w:r>
+      <w:proofErr w:type="gramStart"/>
+      <w:r>
+        <w:t>open(</w:t>
+      </w:r>
+      <w:proofErr w:type="gramEnd"/>
+      <w:r>
+        <w:t>) die Codierung mit angeben:</w:t>
       </w:r>
     </w:p>
     <w:p>
@@ -19343,10 +20288,12 @@
         <w:t xml:space="preserve">, das uns Zugriff auf den Python-Interpreter gibt. Mit der Liste </w:t>
       </w:r>
       <w:proofErr w:type="spellStart"/>
+      <w:proofErr w:type="gramStart"/>
       <w:r>
         <w:t>sys.argv</w:t>
       </w:r>
       <w:proofErr w:type="spellEnd"/>
+      <w:proofErr w:type="gramEnd"/>
       <w:r>
         <w:t xml:space="preserve"> erhalten wir den Kommandozeilenparameter:</w:t>
       </w:r>
@@ -19356,10 +20303,12 @@
         <w:tab/>
       </w:r>
       <w:proofErr w:type="spellStart"/>
+      <w:proofErr w:type="gramStart"/>
       <w:r>
         <w:t>sys.argv</w:t>
       </w:r>
       <w:proofErr w:type="spellEnd"/>
+      <w:proofErr w:type="gramEnd"/>
       <w:r>
         <w:t>[0] enthält den Namen des Python-Programms</w:t>
       </w:r>
@@ -19369,10 +20318,12 @@
         <w:tab/>
       </w:r>
       <w:proofErr w:type="spellStart"/>
+      <w:proofErr w:type="gramStart"/>
       <w:r>
         <w:t>sys.argv</w:t>
       </w:r>
       <w:proofErr w:type="spellEnd"/>
+      <w:proofErr w:type="gramEnd"/>
       <w:r>
         <w:t>[1] enthält den Kommandozeilen-Parameter</w:t>
       </w:r>
@@ -19565,7 +20516,23 @@
     <w:p>
       <w:r>
         <w:lastRenderedPageBreak/>
-        <w:t xml:space="preserve">Wenn die Datei (z. B. info.txt) im aktuellen Arbeitsordner liegt, wird sie vom Befehl open() gefunden. Wenn info.txt in einem anderen Ordner liegt, müssen wir im Befehl open() den Dateipfad angeben. Beispiel: </w:t>
+        <w:t xml:space="preserve">Wenn die Datei (z. B. info.txt) im aktuellen Arbeitsordner liegt, wird sie vom Befehl </w:t>
+      </w:r>
+      <w:proofErr w:type="gramStart"/>
+      <w:r>
+        <w:t>open(</w:t>
+      </w:r>
+      <w:proofErr w:type="gramEnd"/>
+      <w:r>
+        <w:t xml:space="preserve">) gefunden. Wenn info.txt in einem anderen Ordner liegt, müssen wir im Befehl </w:t>
+      </w:r>
+      <w:proofErr w:type="gramStart"/>
+      <w:r>
+        <w:t>open(</w:t>
+      </w:r>
+      <w:proofErr w:type="gramEnd"/>
+      <w:r>
+        <w:t xml:space="preserve">) den Dateipfad angeben. Beispiel: </w:t>
       </w:r>
     </w:p>
     <w:p>
@@ -19588,8 +20555,13 @@
       </w:r>
     </w:p>
     <w:p>
-      <w:r>
-        <w:t xml:space="preserve">open() mit </w:t>
+      <w:proofErr w:type="gramStart"/>
+      <w:r>
+        <w:t>open(</w:t>
+      </w:r>
+      <w:proofErr w:type="gramEnd"/>
+      <w:r>
+        <w:t xml:space="preserve">) mit </w:t>
       </w:r>
       <w:r>
         <w:t>Dateip</w:t>
@@ -19733,7 +20705,15 @@
     </w:p>
     <w:p>
       <w:r>
-        <w:t>Nun wollen wir nicht nur Daten aus einer Datei lesen, sondern auch Daten in eine Datei schreiben. Dazu müssen wir im Befehl open() den Modus "</w:t>
+        <w:t xml:space="preserve">Nun wollen wir nicht nur Daten aus einer Datei lesen, sondern auch Daten in eine Datei schreiben. Dazu müssen wir im Befehl </w:t>
+      </w:r>
+      <w:proofErr w:type="gramStart"/>
+      <w:r>
+        <w:t>open(</w:t>
+      </w:r>
+      <w:proofErr w:type="gramEnd"/>
+      <w:r>
+        <w:t>) den Modus "</w:t>
       </w:r>
       <w:r>
         <w:t xml:space="preserve">w" angeben (w – </w:t>
@@ -19780,7 +20760,15 @@
         <w:t>Wir</w:t>
       </w:r>
       <w:r>
-        <w:t xml:space="preserve"> geben im Befehl open() den Modus "r" an </w:t>
+        <w:t xml:space="preserve"> geben im Befehl </w:t>
+      </w:r>
+      <w:proofErr w:type="gramStart"/>
+      <w:r>
+        <w:t>open(</w:t>
+      </w:r>
+      <w:proofErr w:type="gramEnd"/>
+      <w:r>
+        <w:t xml:space="preserve">) den Modus "r" an </w:t>
       </w:r>
       <w:r>
         <w:br/>
@@ -19881,12 +20869,17 @@
         <w:t xml:space="preserve"> anwenden. Wir verwenden die Methode </w:t>
       </w:r>
       <w:proofErr w:type="spellStart"/>
+      <w:proofErr w:type="gramStart"/>
       <w:r>
         <w:t>replace</w:t>
       </w:r>
       <w:proofErr w:type="spellEnd"/>
       <w:r>
-        <w:t>(), um Text zu ersetzen.</w:t>
+        <w:t>(</w:t>
+      </w:r>
+      <w:proofErr w:type="gramEnd"/>
+      <w:r>
+        <w:t>), um Text zu ersetzen.</w:t>
       </w:r>
     </w:p>
     <w:p>
@@ -19951,7 +20944,15 @@
         <w:t>Wir</w:t>
       </w:r>
       <w:r>
-        <w:t xml:space="preserve"> geben im Befehl open() den Modus "w" an. </w:t>
+        <w:t xml:space="preserve"> geben im Befehl </w:t>
+      </w:r>
+      <w:proofErr w:type="gramStart"/>
+      <w:r>
+        <w:t>open(</w:t>
+      </w:r>
+      <w:proofErr w:type="gramEnd"/>
+      <w:r>
+        <w:t xml:space="preserve">) den Modus "w" an. </w:t>
       </w:r>
     </w:p>
     <w:p>
@@ -20048,7 +21049,15 @@
         <w:t xml:space="preserve">wir </w:t>
       </w:r>
       <w:r>
-        <w:t xml:space="preserve">das Modul für die CSV Datei: </w:t>
+        <w:t xml:space="preserve">das Modul für die </w:t>
+      </w:r>
+      <w:proofErr w:type="gramStart"/>
+      <w:r>
+        <w:t>CSV Datei</w:t>
+      </w:r>
+      <w:proofErr w:type="gramEnd"/>
+      <w:r>
+        <w:t xml:space="preserve">: </w:t>
       </w:r>
     </w:p>
     <w:p>
@@ -20119,10 +21128,12 @@
         <w:t xml:space="preserve"> der Methode </w:t>
       </w:r>
       <w:proofErr w:type="spellStart"/>
+      <w:proofErr w:type="gramStart"/>
       <w:r>
         <w:t>csv.reader</w:t>
       </w:r>
       <w:proofErr w:type="spellEnd"/>
+      <w:proofErr w:type="gramEnd"/>
       <w:r>
         <w:t>()</w:t>
       </w:r>
@@ -20297,7 +21308,23 @@
           <w:i/>
           <w:iCs/>
         </w:rPr>
-        <w:t xml:space="preserve">FPS – Sprite – Rechteck und Bild – Bewegung -  SPEED – SCORE – Zusammenstoß </w:t>
+        <w:t xml:space="preserve">FPS – Sprite – Rechteck und Bild – Bewegung </w:t>
+      </w:r>
+      <w:proofErr w:type="gramStart"/>
+      <w:r>
+        <w:rPr>
+          <w:i/>
+          <w:iCs/>
+        </w:rPr>
+        <w:t>-  SPEED</w:t>
+      </w:r>
+      <w:proofErr w:type="gramEnd"/>
+      <w:r>
+        <w:rPr>
+          <w:i/>
+          <w:iCs/>
+        </w:rPr>
+        <w:t xml:space="preserve"> – SCORE – Zusammenstoß </w:t>
       </w:r>
       <w:r>
         <w:rPr>
@@ -20432,10 +21459,12 @@
         <w:t xml:space="preserve">Zeile 2: Diese Zeile erlaubt uns, Funktionen direkt aufzurufen, ohne </w:t>
       </w:r>
       <w:proofErr w:type="spellStart"/>
+      <w:proofErr w:type="gramStart"/>
       <w:r>
         <w:t>pygame.locals</w:t>
       </w:r>
       <w:proofErr w:type="spellEnd"/>
+      <w:proofErr w:type="gramEnd"/>
       <w:r>
         <w:t xml:space="preserve"> davor zu setzen.</w:t>
       </w:r>
@@ -20445,10 +21474,12 @@
         <w:t xml:space="preserve">Zeile 5: Zu Beginn wird </w:t>
       </w:r>
       <w:proofErr w:type="spellStart"/>
+      <w:proofErr w:type="gramStart"/>
       <w:r>
         <w:t>pygame.init</w:t>
       </w:r>
       <w:proofErr w:type="spellEnd"/>
+      <w:proofErr w:type="gramEnd"/>
       <w:r>
         <w:t>() aufgerufen.</w:t>
       </w:r>
@@ -20470,10 +21501,12 @@
         <w:t xml:space="preserve">Zeile 36: Änderungen im Programm werden erst dann wirksam, wenn </w:t>
       </w:r>
       <w:proofErr w:type="spellStart"/>
+      <w:proofErr w:type="gramStart"/>
       <w:r>
         <w:t>display.update</w:t>
       </w:r>
       <w:proofErr w:type="spellEnd"/>
+      <w:proofErr w:type="gramEnd"/>
       <w:r>
         <w:t xml:space="preserve">() gerufen wird. </w:t>
       </w:r>
@@ -20504,12 +21537,17 @@
         <w:t xml:space="preserve">Zeile 39: </w:t>
       </w:r>
       <w:proofErr w:type="spellStart"/>
+      <w:proofErr w:type="gramStart"/>
       <w:r>
         <w:t>quit</w:t>
       </w:r>
       <w:proofErr w:type="spellEnd"/>
       <w:r>
-        <w:t xml:space="preserve">() setzt alle </w:t>
+        <w:t>(</w:t>
+      </w:r>
+      <w:proofErr w:type="gramEnd"/>
+      <w:r>
+        <w:t xml:space="preserve">) setzt alle </w:t>
       </w:r>
       <w:proofErr w:type="spellStart"/>
       <w:r>
@@ -20533,12 +21571,17 @@
         <w:t xml:space="preserve">Zeile 40: </w:t>
       </w:r>
       <w:proofErr w:type="spellStart"/>
+      <w:proofErr w:type="gramStart"/>
       <w:r>
         <w:t>exit</w:t>
       </w:r>
       <w:proofErr w:type="spellEnd"/>
       <w:r>
-        <w:t xml:space="preserve">() beendet das Python </w:t>
+        <w:t>(</w:t>
+      </w:r>
+      <w:proofErr w:type="gramEnd"/>
+      <w:r>
+        <w:t xml:space="preserve">) beendet das Python </w:t>
       </w:r>
       <w:proofErr w:type="spellStart"/>
       <w:r>
@@ -20558,11 +21601,19 @@
       </w:r>
       <w:proofErr w:type="spellStart"/>
       <w:r>
-        <w:t>set_mode</w:t>
-      </w:r>
-      <w:proofErr w:type="spellEnd"/>
-      <w:r>
-        <w:t xml:space="preserve">() erstellt eine Anzeige in der gewünschten Größe. </w:t>
+        <w:t>set_</w:t>
+      </w:r>
+      <w:proofErr w:type="gramStart"/>
+      <w:r>
+        <w:t>mode</w:t>
+      </w:r>
+      <w:proofErr w:type="spellEnd"/>
+      <w:r>
+        <w:t>(</w:t>
+      </w:r>
+      <w:proofErr w:type="gramEnd"/>
+      <w:r>
+        <w:t xml:space="preserve">) erstellt eine Anzeige in der gewünschten Größe. </w:t>
       </w:r>
     </w:p>
     <w:p>
@@ -20570,12 +21621,17 @@
         <w:t xml:space="preserve">Zeile 20: </w:t>
       </w:r>
       <w:proofErr w:type="spellStart"/>
+      <w:proofErr w:type="gramStart"/>
       <w:r>
         <w:t>fill</w:t>
       </w:r>
       <w:proofErr w:type="spellEnd"/>
       <w:r>
-        <w:t xml:space="preserve">() füllt das Fenster mit der gewählten Farbe. </w:t>
+        <w:t>(</w:t>
+      </w:r>
+      <w:proofErr w:type="gramEnd"/>
+      <w:r>
+        <w:t xml:space="preserve">) füllt das Fenster mit der gewählten Farbe. </w:t>
       </w:r>
     </w:p>
     <w:p>
@@ -20584,11 +21640,19 @@
       </w:r>
       <w:proofErr w:type="spellStart"/>
       <w:r>
-        <w:t>set_caption</w:t>
-      </w:r>
-      <w:proofErr w:type="spellEnd"/>
-      <w:r>
-        <w:t>() setzt den Fenstertitel</w:t>
+        <w:t>set_</w:t>
+      </w:r>
+      <w:proofErr w:type="gramStart"/>
+      <w:r>
+        <w:t>caption</w:t>
+      </w:r>
+      <w:proofErr w:type="spellEnd"/>
+      <w:r>
+        <w:t>(</w:t>
+      </w:r>
+      <w:proofErr w:type="gramEnd"/>
+      <w:r>
+        <w:t>) setzt den Fenstertitel</w:t>
       </w:r>
     </w:p>
     <w:p>
@@ -20794,12 +21858,17 @@
         <w:t xml:space="preserve">24: </w:t>
       </w:r>
       <w:proofErr w:type="spellStart"/>
+      <w:proofErr w:type="gramStart"/>
       <w:r>
         <w:t>line</w:t>
       </w:r>
       <w:proofErr w:type="spellEnd"/>
       <w:r>
-        <w:t>() zeichnet eine Line vom Startpunkt zum Endpunkt</w:t>
+        <w:t>(</w:t>
+      </w:r>
+      <w:proofErr w:type="gramEnd"/>
+      <w:r>
+        <w:t>) zeichnet eine Line vom Startpunkt zum Endpunkt</w:t>
       </w:r>
     </w:p>
     <w:p>
@@ -20807,12 +21876,17 @@
         <w:t xml:space="preserve">Zeile 27: </w:t>
       </w:r>
       <w:proofErr w:type="spellStart"/>
+      <w:proofErr w:type="gramStart"/>
       <w:r>
         <w:t>circle</w:t>
       </w:r>
       <w:proofErr w:type="spellEnd"/>
       <w:r>
-        <w:t>() zeichnet einen Kreis um den Mittelpunkt mit dem angegebenen Radius</w:t>
+        <w:t>(</w:t>
+      </w:r>
+      <w:proofErr w:type="gramEnd"/>
+      <w:r>
+        <w:t>) zeichnet einen Kreis um den Mittelpunkt mit dem angegebenen Radius</w:t>
       </w:r>
     </w:p>
     <w:p>
@@ -20820,12 +21894,17 @@
         <w:t xml:space="preserve">Zeile 29: </w:t>
       </w:r>
       <w:proofErr w:type="spellStart"/>
+      <w:proofErr w:type="gramStart"/>
       <w:r>
         <w:t>rect</w:t>
       </w:r>
       <w:proofErr w:type="spellEnd"/>
       <w:r>
-        <w:t>() zeichnet ein Rechteck. Die Maße werden mit einem Tupel angegeben:</w:t>
+        <w:t>(</w:t>
+      </w:r>
+      <w:proofErr w:type="gramEnd"/>
+      <w:r>
+        <w:t>) zeichnet ein Rechteck. Die Maße werden mit einem Tupel angegeben:</w:t>
       </w:r>
     </w:p>
     <w:p>
@@ -20861,7 +21940,15 @@
         </w:numPr>
       </w:pPr>
       <w:r>
-        <w:t>Die Breite des Rechtecks in Pixels.</w:t>
+        <w:t xml:space="preserve">Die Breite des Rechtecks </w:t>
+      </w:r>
+      <w:proofErr w:type="gramStart"/>
+      <w:r>
+        <w:t>in Pixels</w:t>
+      </w:r>
+      <w:proofErr w:type="gramEnd"/>
+      <w:r>
+        <w:t>.</w:t>
       </w:r>
     </w:p>
     <w:p>
@@ -20873,7 +21960,15 @@
         </w:numPr>
       </w:pPr>
       <w:r>
-        <w:t xml:space="preserve">Die Höhe des Rechtecks in Pixels. </w:t>
+        <w:t xml:space="preserve">Die Höhe des Rechtecks </w:t>
+      </w:r>
+      <w:proofErr w:type="gramStart"/>
+      <w:r>
+        <w:t>in Pixels</w:t>
+      </w:r>
+      <w:proofErr w:type="gramEnd"/>
+      <w:r>
+        <w:t xml:space="preserve">. </w:t>
       </w:r>
     </w:p>
     <w:p/>
@@ -20939,7 +22034,15 @@
     </w:p>
     <w:p>
       <w:r>
-        <w:t>Zeile 9: Clock() erstellt ein O</w:t>
+        <w:t xml:space="preserve">Zeile 9: </w:t>
+      </w:r>
+      <w:proofErr w:type="gramStart"/>
+      <w:r>
+        <w:t>Clock(</w:t>
+      </w:r>
+      <w:proofErr w:type="gramEnd"/>
+      <w:r>
+        <w:t>) erstellt ein O</w:t>
       </w:r>
       <w:r>
         <w:t>bjekt zur Zeiterfassung</w:t>
@@ -20947,7 +22050,15 @@
     </w:p>
     <w:p>
       <w:r>
-        <w:t>Zeile 42: tick() wartet, damit das Spiel nicht schneller läuft als FPS</w:t>
+        <w:t xml:space="preserve">Zeile 42: </w:t>
+      </w:r>
+      <w:proofErr w:type="gramStart"/>
+      <w:r>
+        <w:t>tick(</w:t>
+      </w:r>
+      <w:proofErr w:type="gramEnd"/>
+      <w:r>
+        <w:t>) wartet, damit das Spiel nicht schneller läuft als FPS</w:t>
       </w:r>
     </w:p>
     <w:p/>
@@ -21005,13 +22116,18 @@
     </w:p>
     <w:p>
       <w:r>
-        <w:t xml:space="preserve">Zeile 46: Die Klasse Player erbt alle Eigenschaften und Methoden von der Eltern-Klasse  </w:t>
+        <w:t>Zeile 46: Die Klasse Player erbt alle Eigenschaften und Methoden von der Eltern-</w:t>
+      </w:r>
+      <w:proofErr w:type="gramStart"/>
+      <w:r>
+        <w:t xml:space="preserve">Klasse  </w:t>
       </w:r>
       <w:proofErr w:type="spellStart"/>
       <w:r>
         <w:t>pygame</w:t>
       </w:r>
       <w:proofErr w:type="spellEnd"/>
+      <w:proofErr w:type="gramEnd"/>
       <w:r>
         <w:t>.</w:t>
       </w:r>
@@ -21041,12 +22157,28 @@
       </w:r>
       <w:proofErr w:type="spellEnd"/>
       <w:r>
-        <w:t>__()</w:t>
-      </w:r>
-    </w:p>
-    <w:p>
-      <w:r>
-        <w:t>Zeile 48: super() holt alle Eigenschaften von der Eltern-Klasse ab.</w:t>
+        <w:t>_</w:t>
+      </w:r>
+      <w:proofErr w:type="gramStart"/>
+      <w:r>
+        <w:t>_(</w:t>
+      </w:r>
+      <w:proofErr w:type="gramEnd"/>
+      <w:r>
+        <w:t>)</w:t>
+      </w:r>
+    </w:p>
+    <w:p>
+      <w:r>
+        <w:t xml:space="preserve">Zeile 48: </w:t>
+      </w:r>
+      <w:proofErr w:type="gramStart"/>
+      <w:r>
+        <w:t>super(</w:t>
+      </w:r>
+      <w:proofErr w:type="gramEnd"/>
+      <w:r>
+        <w:t>) holt alle Eigenschaften von der Eltern-Klasse ab.</w:t>
       </w:r>
     </w:p>
     <w:p>
@@ -21054,12 +22186,17 @@
         <w:t xml:space="preserve">Zeile 49: </w:t>
       </w:r>
       <w:proofErr w:type="spellStart"/>
+      <w:proofErr w:type="gramStart"/>
       <w:r>
         <w:t>load</w:t>
       </w:r>
       <w:proofErr w:type="spellEnd"/>
       <w:r>
-        <w:t xml:space="preserve">() lädt das Bild mit dem Auto. </w:t>
+        <w:t>(</w:t>
+      </w:r>
+      <w:proofErr w:type="gramEnd"/>
+      <w:r>
+        <w:t xml:space="preserve">) lädt das Bild mit dem Auto. </w:t>
       </w:r>
     </w:p>
     <w:p>
@@ -21070,12 +22207,17 @@
       <w:r>
         <w:t>get_</w:t>
       </w:r>
+      <w:proofErr w:type="gramStart"/>
       <w:r>
         <w:t>rect</w:t>
       </w:r>
       <w:proofErr w:type="spellEnd"/>
       <w:r>
-        <w:t xml:space="preserve">() erzeugt automatisch ein Rechteck im der Größe unseres Bildes. </w:t>
+        <w:t>(</w:t>
+      </w:r>
+      <w:proofErr w:type="gramEnd"/>
+      <w:r>
+        <w:t xml:space="preserve">) erzeugt automatisch ein Rechteck im der Größe unseres Bildes. </w:t>
       </w:r>
     </w:p>
     <w:p>
@@ -21083,10 +22225,12 @@
         <w:t xml:space="preserve">Zeile 51: </w:t>
       </w:r>
       <w:proofErr w:type="spellStart"/>
+      <w:proofErr w:type="gramStart"/>
       <w:r>
         <w:t>rect.center</w:t>
       </w:r>
       <w:proofErr w:type="spellEnd"/>
+      <w:proofErr w:type="gramEnd"/>
       <w:r>
         <w:t xml:space="preserve"> bestimmt den Startpunkt des Rechtecks. </w:t>
       </w:r>
@@ -21116,7 +22260,15 @@
     </w:p>
     <w:p>
       <w:r>
-        <w:t xml:space="preserve">Zeile 53: update() steuert die Bewegung des Players. Die Funktion prüft, ob eine Taste gedrückt ist. </w:t>
+        <w:t xml:space="preserve">Zeile 53: </w:t>
+      </w:r>
+      <w:proofErr w:type="gramStart"/>
+      <w:r>
+        <w:t>update(</w:t>
+      </w:r>
+      <w:proofErr w:type="gramEnd"/>
+      <w:r>
+        <w:t xml:space="preserve">) steuert die Bewegung des Players. Die Funktion prüft, ob eine Taste gedrückt ist. </w:t>
       </w:r>
       <w:r>
         <w:br/>
@@ -21124,11 +22276,19 @@
       </w:r>
       <w:proofErr w:type="spellStart"/>
       <w:r>
-        <w:t>move_ip</w:t>
-      </w:r>
-      <w:proofErr w:type="spellEnd"/>
-      <w:r>
-        <w:t xml:space="preserve">() den Player in die gewünschte Richtung. </w:t>
+        <w:t>move_</w:t>
+      </w:r>
+      <w:proofErr w:type="gramStart"/>
+      <w:r>
+        <w:t>ip</w:t>
+      </w:r>
+      <w:proofErr w:type="spellEnd"/>
+      <w:r>
+        <w:t>(</w:t>
+      </w:r>
+      <w:proofErr w:type="gramEnd"/>
+      <w:r>
+        <w:t xml:space="preserve">) den Player in die gewünschte Richtung. </w:t>
       </w:r>
     </w:p>
     <w:p>
@@ -21161,12 +22321,17 @@
         <w:t xml:space="preserve">Zeile 62: </w:t>
       </w:r>
       <w:proofErr w:type="spellStart"/>
+      <w:proofErr w:type="gramStart"/>
       <w:r>
         <w:t>draw</w:t>
       </w:r>
       <w:proofErr w:type="spellEnd"/>
       <w:r>
-        <w:t xml:space="preserve">() zeichnet den </w:t>
+        <w:t>(</w:t>
+      </w:r>
+      <w:proofErr w:type="gramEnd"/>
+      <w:r>
+        <w:t xml:space="preserve">) zeichnet den </w:t>
       </w:r>
       <w:r>
         <w:t>Player</w:t>
@@ -21177,12 +22342,17 @@
         <w:t xml:space="preserve">Zeile 63: </w:t>
       </w:r>
       <w:proofErr w:type="spellStart"/>
+      <w:proofErr w:type="gramStart"/>
       <w:r>
         <w:t>blit</w:t>
       </w:r>
       <w:proofErr w:type="spellEnd"/>
       <w:r>
-        <w:t>() zeichnet das Bild in das Rechteck. (</w:t>
+        <w:t>(</w:t>
+      </w:r>
+      <w:proofErr w:type="gramEnd"/>
+      <w:r>
+        <w:t>) zeichnet das Bild in das Rechteck. (</w:t>
       </w:r>
       <w:proofErr w:type="spellStart"/>
       <w:r>
@@ -21212,12 +22382,17 @@
         <w:t xml:space="preserve">Zeile 37: </w:t>
       </w:r>
       <w:proofErr w:type="spellStart"/>
+      <w:proofErr w:type="gramStart"/>
       <w:r>
         <w:t>move</w:t>
       </w:r>
       <w:proofErr w:type="spellEnd"/>
       <w:r>
-        <w:t xml:space="preserve">() steuert die Bewegung des </w:t>
+        <w:t>(</w:t>
+      </w:r>
+      <w:proofErr w:type="gramEnd"/>
+      <w:r>
+        <w:t xml:space="preserve">) steuert die Bewegung des </w:t>
       </w:r>
       <w:proofErr w:type="spellStart"/>
       <w:r>
@@ -21304,7 +22479,15 @@
     </w:p>
     <w:p>
       <w:r>
-        <w:t>Zeile 84: tick() wartet, damit das Spiel nicht schneller läuft als FPS (hier: 60)</w:t>
+        <w:t xml:space="preserve">Zeile 84: </w:t>
+      </w:r>
+      <w:proofErr w:type="gramStart"/>
+      <w:r>
+        <w:t>tick(</w:t>
+      </w:r>
+      <w:proofErr w:type="gramEnd"/>
+      <w:r>
+        <w:t>) wartet, damit das Spiel nicht schneller läuft als FPS (hier: 60)</w:t>
       </w:r>
     </w:p>
     <w:p/>
@@ -21464,12 +22647,17 @@
         <w:t xml:space="preserve">Zeile 62 bis 70: Die Funktion wurde umbenannt. Sie heißt jetzt </w:t>
       </w:r>
       <w:proofErr w:type="spellStart"/>
+      <w:proofErr w:type="gramStart"/>
       <w:r>
         <w:t>move</w:t>
       </w:r>
       <w:proofErr w:type="spellEnd"/>
       <w:r>
-        <w:t>(). Sonst keine Änderung.</w:t>
+        <w:t>(</w:t>
+      </w:r>
+      <w:proofErr w:type="gramEnd"/>
+      <w:r>
+        <w:t>). Sonst keine Änderung.</w:t>
       </w:r>
     </w:p>
     <w:p>
@@ -21477,12 +22665,17 @@
         <w:t xml:space="preserve">Zeile 71: Die Funktion </w:t>
       </w:r>
       <w:proofErr w:type="spellStart"/>
+      <w:proofErr w:type="gramStart"/>
       <w:r>
         <w:t>draw</w:t>
       </w:r>
       <w:proofErr w:type="spellEnd"/>
       <w:r>
-        <w:t xml:space="preserve">() wird nicht mehr gebraucht. </w:t>
+        <w:t>(</w:t>
+      </w:r>
+      <w:proofErr w:type="gramEnd"/>
+      <w:r>
+        <w:t xml:space="preserve">) wird nicht mehr gebraucht. </w:t>
       </w:r>
     </w:p>
     <w:p/>
@@ -21573,12 +22766,17 @@
         <w:t xml:space="preserve">Zeile 111: </w:t>
       </w:r>
       <w:proofErr w:type="spellStart"/>
+      <w:proofErr w:type="gramStart"/>
       <w:r>
         <w:t>spritecollideany</w:t>
       </w:r>
       <w:proofErr w:type="spellEnd"/>
       <w:r>
-        <w:t xml:space="preserve">() prüft, ob der Player mit irgendeinem Enemy zusammengestoßen ist. </w:t>
+        <w:t>(</w:t>
+      </w:r>
+      <w:proofErr w:type="gramEnd"/>
+      <w:r>
+        <w:t xml:space="preserve">) prüft, ob der Player mit irgendeinem Enemy zusammengestoßen ist. </w:t>
       </w:r>
       <w:r>
         <w:br/>
@@ -21609,7 +22807,15 @@
     </w:p>
     <w:p>
       <w:r>
-        <w:t xml:space="preserve">Zeile 119 und 120: Räumt die Sprites auf. </w:t>
+        <w:t xml:space="preserve">Zeile 119 und 120: Räumt </w:t>
+      </w:r>
+      <w:proofErr w:type="gramStart"/>
+      <w:r>
+        <w:t>die Sprites</w:t>
+      </w:r>
+      <w:proofErr w:type="gramEnd"/>
+      <w:r>
+        <w:t xml:space="preserve"> auf. </w:t>
       </w:r>
     </w:p>
     <w:p>
@@ -21933,10 +23139,12 @@
           </w:tcPr>
           <w:p>
             <w:proofErr w:type="spellStart"/>
+            <w:proofErr w:type="gramStart"/>
             <w:r>
               <w:t>matplotlib.pyplot</w:t>
             </w:r>
             <w:proofErr w:type="spellEnd"/>
+            <w:proofErr w:type="gramEnd"/>
             <w:r>
               <w:t xml:space="preserve"> ist eine Sammlung von Funktionen zum Plotten</w:t>
             </w:r>
@@ -22236,10 +23444,12 @@
               <w:t xml:space="preserve">Liste der Tasten, die </w:t>
             </w:r>
             <w:proofErr w:type="spellStart"/>
+            <w:proofErr w:type="gramStart"/>
             <w:r>
               <w:t>tkinter.Tk</w:t>
             </w:r>
             <w:proofErr w:type="spellEnd"/>
+            <w:proofErr w:type="gramEnd"/>
             <w:r>
               <w:t xml:space="preserve"> erkennt</w:t>
             </w:r>
@@ -22647,13 +23857,21 @@
               <w:t>)</w:t>
             </w:r>
             <w:r>
-              <w:t>. Dort liegt Software, die von der Python</w:t>
+              <w:t xml:space="preserve">. Dort liegt Software, die von der </w:t>
+            </w:r>
+            <w:proofErr w:type="gramStart"/>
+            <w:r>
+              <w:t>Python</w:t>
             </w:r>
             <w:r>
               <w:t xml:space="preserve">  </w:t>
             </w:r>
             <w:r>
-              <w:t>Community entwickelt wurde, und auf dem eigenen PC installiert werden kann</w:t>
+              <w:t>Community</w:t>
+            </w:r>
+            <w:proofErr w:type="gramEnd"/>
+            <w:r>
+              <w:t xml:space="preserve"> entwickelt wurde, und auf dem eigenen PC installiert werden kann</w:t>
             </w:r>
             <w:r>
               <w:t xml:space="preserve"> (</w:t>
@@ -22738,8 +23956,13 @@
             <w:tcW w:w="4531" w:type="dxa"/>
           </w:tcPr>
           <w:p>
-            <w:r>
-              <w:t>RRZN Handbuch (20</w:t>
+            <w:proofErr w:type="gramStart"/>
+            <w:r>
+              <w:t>RRZN Handbuch</w:t>
+            </w:r>
+            <w:proofErr w:type="gramEnd"/>
+            <w:r>
+              <w:t xml:space="preserve"> (20</w:t>
             </w:r>
             <w:r>
               <w:t>12</w:t>
@@ -23033,7 +24256,7 @@
       <w:rPr>
         <w:noProof/>
       </w:rPr>
-      <w:t>29.08.2023</w:t>
+      <w:t>09.09.2023</w:t>
     </w:r>
     <w:r>
       <w:fldChar w:fldCharType="end"/>
@@ -24567,6 +25790,119 @@
     </w:lvl>
   </w:abstractNum>
   <w:abstractNum w:abstractNumId="16" w15:restartNumberingAfterBreak="0">
+    <w:nsid w:val="70AD7B67"/>
+    <w:multiLevelType w:val="hybridMultilevel"/>
+    <w:tmpl w:val="C114C014"/>
+    <w:lvl w:ilvl="0" w:tplc="E836E76C">
+      <w:start w:val="1"/>
+      <w:numFmt w:val="bullet"/>
+      <w:lvlText w:val="-"/>
+      <w:lvlJc w:val="left"/>
+      <w:pPr>
+        <w:ind w:left="767" w:hanging="360"/>
+      </w:pPr>
+      <w:rPr>
+        <w:rFonts w:ascii="Calibri" w:hAnsi="Calibri" w:hint="default"/>
+      </w:rPr>
+    </w:lvl>
+    <w:lvl w:ilvl="1" w:tplc="04070003" w:tentative="1">
+      <w:start w:val="1"/>
+      <w:numFmt w:val="bullet"/>
+      <w:lvlText w:val="o"/>
+      <w:lvlJc w:val="left"/>
+      <w:pPr>
+        <w:ind w:left="1487" w:hanging="360"/>
+      </w:pPr>
+      <w:rPr>
+        <w:rFonts w:ascii="Courier New" w:hAnsi="Courier New" w:cs="Courier New" w:hint="default"/>
+      </w:rPr>
+    </w:lvl>
+    <w:lvl w:ilvl="2" w:tplc="04070005" w:tentative="1">
+      <w:start w:val="1"/>
+      <w:numFmt w:val="bullet"/>
+      <w:lvlText w:val=""/>
+      <w:lvlJc w:val="left"/>
+      <w:pPr>
+        <w:ind w:left="2207" w:hanging="360"/>
+      </w:pPr>
+      <w:rPr>
+        <w:rFonts w:ascii="Wingdings" w:hAnsi="Wingdings" w:hint="default"/>
+      </w:rPr>
+    </w:lvl>
+    <w:lvl w:ilvl="3" w:tplc="04070001" w:tentative="1">
+      <w:start w:val="1"/>
+      <w:numFmt w:val="bullet"/>
+      <w:lvlText w:val=""/>
+      <w:lvlJc w:val="left"/>
+      <w:pPr>
+        <w:ind w:left="2927" w:hanging="360"/>
+      </w:pPr>
+      <w:rPr>
+        <w:rFonts w:ascii="Symbol" w:hAnsi="Symbol" w:hint="default"/>
+      </w:rPr>
+    </w:lvl>
+    <w:lvl w:ilvl="4" w:tplc="04070003" w:tentative="1">
+      <w:start w:val="1"/>
+      <w:numFmt w:val="bullet"/>
+      <w:lvlText w:val="o"/>
+      <w:lvlJc w:val="left"/>
+      <w:pPr>
+        <w:ind w:left="3647" w:hanging="360"/>
+      </w:pPr>
+      <w:rPr>
+        <w:rFonts w:ascii="Courier New" w:hAnsi="Courier New" w:cs="Courier New" w:hint="default"/>
+      </w:rPr>
+    </w:lvl>
+    <w:lvl w:ilvl="5" w:tplc="04070005" w:tentative="1">
+      <w:start w:val="1"/>
+      <w:numFmt w:val="bullet"/>
+      <w:lvlText w:val=""/>
+      <w:lvlJc w:val="left"/>
+      <w:pPr>
+        <w:ind w:left="4367" w:hanging="360"/>
+      </w:pPr>
+      <w:rPr>
+        <w:rFonts w:ascii="Wingdings" w:hAnsi="Wingdings" w:hint="default"/>
+      </w:rPr>
+    </w:lvl>
+    <w:lvl w:ilvl="6" w:tplc="04070001" w:tentative="1">
+      <w:start w:val="1"/>
+      <w:numFmt w:val="bullet"/>
+      <w:lvlText w:val=""/>
+      <w:lvlJc w:val="left"/>
+      <w:pPr>
+        <w:ind w:left="5087" w:hanging="360"/>
+      </w:pPr>
+      <w:rPr>
+        <w:rFonts w:ascii="Symbol" w:hAnsi="Symbol" w:hint="default"/>
+      </w:rPr>
+    </w:lvl>
+    <w:lvl w:ilvl="7" w:tplc="04070003" w:tentative="1">
+      <w:start w:val="1"/>
+      <w:numFmt w:val="bullet"/>
+      <w:lvlText w:val="o"/>
+      <w:lvlJc w:val="left"/>
+      <w:pPr>
+        <w:ind w:left="5807" w:hanging="360"/>
+      </w:pPr>
+      <w:rPr>
+        <w:rFonts w:ascii="Courier New" w:hAnsi="Courier New" w:cs="Courier New" w:hint="default"/>
+      </w:rPr>
+    </w:lvl>
+    <w:lvl w:ilvl="8" w:tplc="04070005" w:tentative="1">
+      <w:start w:val="1"/>
+      <w:numFmt w:val="bullet"/>
+      <w:lvlText w:val=""/>
+      <w:lvlJc w:val="left"/>
+      <w:pPr>
+        <w:ind w:left="6527" w:hanging="360"/>
+      </w:pPr>
+      <w:rPr>
+        <w:rFonts w:ascii="Wingdings" w:hAnsi="Wingdings" w:hint="default"/>
+      </w:rPr>
+    </w:lvl>
+  </w:abstractNum>
+  <w:abstractNum w:abstractNumId="17" w15:restartNumberingAfterBreak="0">
     <w:nsid w:val="78466A48"/>
     <w:multiLevelType w:val="hybridMultilevel"/>
     <w:tmpl w:val="07D26192"/>
@@ -24691,7 +26027,7 @@
     <w:abstractNumId w:val="11"/>
   </w:num>
   <w:num w:numId="5" w16cid:durableId="1140995593">
-    <w:abstractNumId w:val="16"/>
+    <w:abstractNumId w:val="17"/>
   </w:num>
   <w:num w:numId="6" w16cid:durableId="1377389584">
     <w:abstractNumId w:val="6"/>
@@ -24728,6 +26064,9 @@
   </w:num>
   <w:num w:numId="17" w16cid:durableId="1118568874">
     <w:abstractNumId w:val="2"/>
+  </w:num>
+  <w:num w:numId="18" w16cid:durableId="17856822">
+    <w:abstractNumId w:val="16"/>
   </w:num>
 </w:numbering>
 </file>

</xml_diff>

<commit_message>
Kleine Änderung in Kapitel 4
</commit_message>
<xml_diff>
--- a/Doc/Programmieren_lernen_2023.docx
+++ b/Doc/Programmieren_lernen_2023.docx
@@ -2973,6 +2973,9 @@
       <w:r>
         <w:t>Liste entfernen</w:t>
       </w:r>
+      <w:r>
+        <w:t xml:space="preserve"> – Befehl del</w:t>
+      </w:r>
     </w:p>
     <w:p>
       <w:r>
@@ -3000,20 +3003,28 @@
       <w:r>
         <w:t>Komplette Liste löschen</w:t>
       </w:r>
+      <w:r>
+        <w:t xml:space="preserve"> – Befehl del</w:t>
+      </w:r>
     </w:p>
     <w:p>
       <w:r>
         <w:tab/>
-        <w:t>del(</w:t>
+      </w:r>
+      <w:r>
+        <w:t>d</w:t>
+      </w:r>
+      <w:r>
+        <w:t>el</w:t>
+      </w:r>
+      <w:r>
+        <w:t xml:space="preserve"> </w:t>
       </w:r>
       <w:proofErr w:type="spellStart"/>
       <w:r>
         <w:t>vornamen</w:t>
       </w:r>
       <w:proofErr w:type="spellEnd"/>
-      <w:r>
-        <w:t>)</w:t>
-      </w:r>
     </w:p>
     <w:p/>
     <w:p>
@@ -24220,7 +24231,7 @@
       <w:rPr>
         <w:noProof/>
       </w:rPr>
-      <w:t>09.09.2023</w:t>
+      <w:t>03.10.2023</w:t>
     </w:r>
     <w:r>
       <w:fldChar w:fldCharType="end"/>

</xml_diff>

<commit_message>
Kapitel 10: Beispiel vereinfacht
</commit_message>
<xml_diff>
--- a/Doc/Programmieren_lernen_2023.docx
+++ b/Doc/Programmieren_lernen_2023.docx
@@ -5916,14 +5916,11 @@
     </w:p>
     <w:p>
       <w:r>
-        <w:rPr>
-          <w:noProof/>
-        </w:rPr>
         <w:drawing>
-          <wp:inline distT="0" distB="0" distL="0" distR="0" wp14:anchorId="12B8B450" wp14:editId="71CF553E">
-            <wp:extent cx="5759450" cy="3893185"/>
-            <wp:effectExtent l="0" t="0" r="0" b="0"/>
-            <wp:docPr id="1" name="Grafik 1"/>
+          <wp:inline distT="0" distB="0" distL="0" distR="0" wp14:anchorId="3E372C74" wp14:editId="671D2F85">
+            <wp:extent cx="5759450" cy="3865245"/>
+            <wp:effectExtent l="0" t="0" r="0" b="1905"/>
+            <wp:docPr id="1136895944" name="Grafik 1"/>
             <wp:cNvGraphicFramePr>
               <a:graphicFrameLocks xmlns:a="http://schemas.openxmlformats.org/drawingml/2006/main" noChangeAspect="1"/>
             </wp:cNvGraphicFramePr>
@@ -5931,7 +5928,7 @@
               <a:graphicData uri="http://schemas.openxmlformats.org/drawingml/2006/picture">
                 <pic:pic xmlns:pic="http://schemas.openxmlformats.org/drawingml/2006/picture">
                   <pic:nvPicPr>
-                    <pic:cNvPr id="1" name=""/>
+                    <pic:cNvPr id="1136895944" name=""/>
                     <pic:cNvPicPr/>
                   </pic:nvPicPr>
                   <pic:blipFill>
@@ -5943,7 +5940,7 @@
                   <pic:spPr>
                     <a:xfrm>
                       <a:off x="0" y="0"/>
-                      <a:ext cx="5759450" cy="3893185"/>
+                      <a:ext cx="5759450" cy="3865245"/>
                     </a:xfrm>
                     <a:prstGeom prst="rect">
                       <a:avLst/>
@@ -9105,6 +9102,7 @@
           <w:color w:val="C00000"/>
           <w:sz w:val="18"/>
           <w:szCs w:val="18"/>
+          <w:lang w:val="fr-FR"/>
         </w:rPr>
       </w:pPr>
       <w:r>
@@ -9113,6 +9111,7 @@
           <w:color w:val="C00000"/>
           <w:sz w:val="18"/>
           <w:szCs w:val="18"/>
+          <w:lang w:val="fr-FR"/>
         </w:rPr>
         <w:t>----------------------------------------------------------------------</w:t>
       </w:r>
@@ -9124,6 +9123,7 @@
           <w:color w:val="C00000"/>
           <w:sz w:val="18"/>
           <w:szCs w:val="18"/>
+          <w:lang w:val="fr-FR"/>
         </w:rPr>
       </w:pPr>
       <w:r>
@@ -9132,6 +9132,7 @@
           <w:color w:val="C00000"/>
           <w:sz w:val="18"/>
           <w:szCs w:val="18"/>
+          <w:lang w:val="fr-FR"/>
         </w:rPr>
         <w:t>Ran 1 test in 0.079s</w:t>
       </w:r>
@@ -9143,6 +9144,7 @@
           <w:color w:val="C00000"/>
           <w:sz w:val="18"/>
           <w:szCs w:val="18"/>
+          <w:lang w:val="fr-FR"/>
         </w:rPr>
       </w:pPr>
     </w:p>
@@ -9153,6 +9155,7 @@
           <w:color w:val="C00000"/>
           <w:sz w:val="18"/>
           <w:szCs w:val="18"/>
+          <w:lang w:val="fr-FR"/>
         </w:rPr>
       </w:pPr>
       <w:r>
@@ -9161,6 +9164,7 @@
           <w:color w:val="C00000"/>
           <w:sz w:val="18"/>
           <w:szCs w:val="18"/>
+          <w:lang w:val="fr-FR"/>
         </w:rPr>
         <w:t xml:space="preserve">FAILED (failures=1) </w:t>
       </w:r>
@@ -9172,6 +9176,7 @@
           <w:color w:val="C00000"/>
           <w:sz w:val="18"/>
           <w:szCs w:val="18"/>
+          <w:lang w:val="fr-FR"/>
         </w:rPr>
       </w:pPr>
     </w:p>
@@ -9544,6 +9549,7 @@
           <w:color w:val="FF0000"/>
           <w:sz w:val="18"/>
           <w:szCs w:val="18"/>
+          <w:lang w:val="fr-FR"/>
         </w:rPr>
       </w:pPr>
       <w:r>
@@ -9552,6 +9558,7 @@
           <w:color w:val="FF0000"/>
           <w:sz w:val="18"/>
           <w:szCs w:val="18"/>
+          <w:lang w:val="fr-FR"/>
         </w:rPr>
         <w:t>----------------------------------------------------------------------</w:t>
       </w:r>
@@ -9563,6 +9570,7 @@
           <w:color w:val="FF0000"/>
           <w:sz w:val="18"/>
           <w:szCs w:val="18"/>
+          <w:lang w:val="fr-FR"/>
         </w:rPr>
       </w:pPr>
       <w:r>
@@ -9571,6 +9579,7 @@
           <w:color w:val="FF0000"/>
           <w:sz w:val="18"/>
           <w:szCs w:val="18"/>
+          <w:lang w:val="fr-FR"/>
         </w:rPr>
         <w:t>Ran 1 test in 0.007s</w:t>
       </w:r>
@@ -9582,6 +9591,7 @@
           <w:color w:val="FF0000"/>
           <w:sz w:val="18"/>
           <w:szCs w:val="18"/>
+          <w:lang w:val="fr-FR"/>
         </w:rPr>
       </w:pPr>
     </w:p>
@@ -9592,6 +9602,7 @@
           <w:color w:val="FF0000"/>
           <w:sz w:val="18"/>
           <w:szCs w:val="18"/>
+          <w:lang w:val="fr-FR"/>
         </w:rPr>
       </w:pPr>
       <w:r>
@@ -9600,6 +9611,7 @@
           <w:color w:val="FF0000"/>
           <w:sz w:val="18"/>
           <w:szCs w:val="18"/>
+          <w:lang w:val="fr-FR"/>
         </w:rPr>
         <w:t xml:space="preserve">FAILED (failures=1) </w:t>
       </w:r>

</xml_diff>